<commit_message>
Update figures and start updating the writings
</commit_message>
<xml_diff>
--- a/SI_files/Supplemental_file_1_supplemental_figures_and_tables.docx
+++ b/SI_files/Supplemental_file_1_supplemental_figures_and_tables.docx
@@ -475,14 +475,623 @@
     </w:sdt>
     <w:p>
       <w:pPr>
-        <w:pStyle w:val="Heading1"/>
-        <w:ind w:left="0" w:hanging="0"/>
+        <w:pStyle w:val="Normal"/>
+        <w:spacing w:lineRule="auto" w:line="480" w:before="0" w:after="288"/>
         <w:jc w:val="both"/>
         <w:rPr/>
       </w:pPr>
       <w:r>
         <w:br w:type="page"/>
       </w:r>
+      <w:r>
+        <w:rPr>
+          <w:sz w:val="22"/>
+          <w:szCs w:val="22"/>
+        </w:rPr>
+        <w:t xml:space="preserve">To first understand how the length of baselines affects the accuracy of folding energy determination, we first fit modeled data (Figure 2A top panel, black circles). </w:t>
+      </w:r>
+      <w:commentRangeStart w:id="0"/>
+      <w:commentRangeStart w:id="1"/>
+      <w:r>
+        <w:rPr>
+          <w:sz w:val="22"/>
+          <w:szCs w:val="22"/>
+        </w:rPr>
+        <w:t>Data were modeled assuming a ΔH° of -64.76 kcal/mol, a T</w:t>
+      </w:r>
+      <w:r>
+        <w:rPr>
+          <w:sz w:val="22"/>
+          <w:vertAlign w:val="subscript"/>
+        </w:rPr>
+        <w:t>m</w:t>
+      </w:r>
+      <w:r>
+        <w:rPr>
+          <w:sz w:val="22"/>
+          <w:szCs w:val="22"/>
+        </w:rPr>
+        <w:t xml:space="preserve"> of 46.4 °C, and a C</w:t>
+      </w:r>
+      <w:r>
+        <w:rPr>
+          <w:sz w:val="22"/>
+          <w:vertAlign w:val="subscript"/>
+        </w:rPr>
+        <w:t>t</w:t>
+      </w:r>
+      <w:r>
+        <w:rPr>
+          <w:sz w:val="22"/>
+          <w:szCs w:val="22"/>
+        </w:rPr>
+        <w:t xml:space="preserve"> of 8 μM, a random absorbance error of 0.001, </w:t>
+      </w:r>
+      <w:r>
+        <w:rPr>
+          <w:sz w:val="22"/>
+          <w:szCs w:val="22"/>
+        </w:rPr>
+      </w:r>
+      <w:commentRangeEnd w:id="1"/>
+      <w:r>
+        <w:commentReference w:id="1"/>
+      </w:r>
+      <w:r>
+        <w:rPr>
+          <w:sz w:val="22"/>
+          <w:szCs w:val="22"/>
+        </w:rPr>
+      </w:r>
+      <w:commentRangeEnd w:id="0"/>
+      <w:r>
+        <w:commentReference w:id="0"/>
+      </w:r>
+      <w:r>
+        <w:rPr>
+          <w:sz w:val="22"/>
+          <w:szCs w:val="22"/>
+        </w:rPr>
+        <w:t xml:space="preserve">and </w:t>
+      </w:r>
+      <w:commentRangeStart w:id="2"/>
+      <w:commentRangeStart w:id="3"/>
+      <w:r>
+        <w:rPr>
+          <w:sz w:val="22"/>
+          <w:szCs w:val="22"/>
+        </w:rPr>
+        <w:t xml:space="preserve">realistic </w:t>
+      </w:r>
+      <w:r>
+        <w:rPr>
+          <w:sz w:val="22"/>
+          <w:szCs w:val="22"/>
+        </w:rPr>
+      </w:r>
+      <w:commentRangeEnd w:id="3"/>
+      <w:r>
+        <w:commentReference w:id="3"/>
+      </w:r>
+      <w:r>
+        <w:rPr>
+          <w:sz w:val="22"/>
+          <w:szCs w:val="22"/>
+        </w:rPr>
+      </w:r>
+      <w:commentRangeEnd w:id="2"/>
+      <w:r>
+        <w:commentReference w:id="2"/>
+      </w:r>
+      <w:r>
+        <w:rPr>
+          <w:sz w:val="22"/>
+          <w:szCs w:val="22"/>
+        </w:rPr>
+        <w:t xml:space="preserve">baseline slopes and intercepts (see methods). </w:t>
+      </w:r>
+      <w:commentRangeStart w:id="4"/>
+      <w:r>
+        <w:rPr>
+          <w:sz w:val="22"/>
+          <w:szCs w:val="22"/>
+        </w:rPr>
+        <w:t xml:space="preserve">The range where the helix was between 90% folded and 10% folded </w:t>
+      </w:r>
+      <w:r>
+        <w:rPr>
+          <w:sz w:val="22"/>
+          <w:szCs w:val="22"/>
+        </w:rPr>
+      </w:r>
+      <w:commentRangeEnd w:id="4"/>
+      <w:r>
+        <w:commentReference w:id="4"/>
+      </w:r>
+      <w:r>
+        <w:rPr>
+          <w:sz w:val="22"/>
+          <w:szCs w:val="22"/>
+        </w:rPr>
+        <w:t xml:space="preserve">was identified to be the </w:t>
+      </w:r>
+      <w:commentRangeStart w:id="5"/>
+      <w:commentRangeStart w:id="6"/>
+      <w:r>
+        <w:rPr>
+          <w:sz w:val="22"/>
+          <w:szCs w:val="22"/>
+        </w:rPr>
+        <w:t>upper and lower bounds of the low temperature and high temperature baselines respectively</w:t>
+      </w:r>
+      <w:r>
+        <w:rPr>
+          <w:sz w:val="22"/>
+          <w:szCs w:val="22"/>
+        </w:rPr>
+      </w:r>
+      <w:commentRangeEnd w:id="6"/>
+      <w:r>
+        <w:commentReference w:id="6"/>
+      </w:r>
+      <w:r>
+        <w:rPr>
+          <w:sz w:val="22"/>
+          <w:szCs w:val="22"/>
+        </w:rPr>
+      </w:r>
+      <w:commentRangeEnd w:id="5"/>
+      <w:r>
+        <w:commentReference w:id="5"/>
+      </w:r>
+      <w:r>
+        <w:rPr>
+          <w:sz w:val="22"/>
+          <w:szCs w:val="22"/>
+        </w:rPr>
+        <w:t xml:space="preserve">. Then, baselines were added in 1 </w:t>
+      </w:r>
+      <w:r>
+        <w:rPr>
+          <w:rFonts w:cs="Arial"/>
+          <w:sz w:val="22"/>
+          <w:szCs w:val="22"/>
+        </w:rPr>
+        <w:t>°</w:t>
+      </w:r>
+      <w:r>
+        <w:rPr>
+          <w:sz w:val="22"/>
+          <w:szCs w:val="22"/>
+        </w:rPr>
+        <w:t>C increments, and the data were fit to determine the relationship between fit accuracy and baseline length (Figure 2A top panel, colored lines). The resulting ΔH° and T</w:t>
+      </w:r>
+      <w:r>
+        <w:rPr>
+          <w:sz w:val="22"/>
+          <w:vertAlign w:val="subscript"/>
+        </w:rPr>
+        <w:t>m</w:t>
+      </w:r>
+      <w:r>
+        <w:rPr>
+          <w:sz w:val="22"/>
+          <w:szCs w:val="22"/>
+        </w:rPr>
+        <w:t xml:space="preserve"> produced by these fits were inaccurate for baselines less than 5 </w:t>
+      </w:r>
+      <w:r>
+        <w:rPr>
+          <w:rFonts w:cs="Arial"/>
+          <w:sz w:val="22"/>
+          <w:szCs w:val="22"/>
+        </w:rPr>
+        <w:t>°</w:t>
+      </w:r>
+      <w:r>
+        <w:rPr>
+          <w:sz w:val="22"/>
+          <w:szCs w:val="22"/>
+        </w:rPr>
+        <w:t xml:space="preserve">C in length but converged on the </w:t>
+      </w:r>
+      <w:commentRangeStart w:id="7"/>
+      <w:r>
+        <w:rPr>
+          <w:sz w:val="22"/>
+          <w:szCs w:val="22"/>
+        </w:rPr>
+        <w:t xml:space="preserve">correct value at </w:t>
+      </w:r>
+      <w:commentRangeStart w:id="8"/>
+      <w:r>
+        <w:rPr>
+          <w:sz w:val="22"/>
+          <w:szCs w:val="22"/>
+        </w:rPr>
+        <w:t xml:space="preserve">higher temperatures </w:t>
+      </w:r>
+      <w:r>
+        <w:rPr>
+          <w:sz w:val="22"/>
+          <w:szCs w:val="22"/>
+        </w:rPr>
+      </w:r>
+      <w:commentRangeEnd w:id="8"/>
+      <w:r>
+        <w:commentReference w:id="8"/>
+      </w:r>
+      <w:r>
+        <w:rPr>
+          <w:sz w:val="22"/>
+          <w:szCs w:val="22"/>
+        </w:rPr>
+      </w:r>
+      <w:commentRangeEnd w:id="7"/>
+      <w:r>
+        <w:commentReference w:id="7"/>
+      </w:r>
+      <w:r>
+        <w:rPr>
+          <w:sz w:val="22"/>
+          <w:szCs w:val="22"/>
+        </w:rPr>
+        <w:t xml:space="preserve">(Figure 2A, middle and bottom panels). Thus, analysis of modeled data indicated that baselines should be no shorter than 5 </w:t>
+      </w:r>
+      <w:r>
+        <w:rPr>
+          <w:rFonts w:cs="Arial"/>
+          <w:sz w:val="22"/>
+          <w:szCs w:val="22"/>
+        </w:rPr>
+        <w:t>°</w:t>
+      </w:r>
+      <w:r>
+        <w:rPr>
+          <w:sz w:val="22"/>
+          <w:szCs w:val="22"/>
+        </w:rPr>
+        <w:t>C.</w:t>
+      </w:r>
+    </w:p>
+    <w:p>
+      <w:pPr>
+        <w:pStyle w:val="Normal"/>
+        <w:spacing w:lineRule="auto" w:line="480" w:before="0" w:after="288"/>
+        <w:ind w:left="0" w:hanging="0"/>
+        <w:jc w:val="both"/>
+        <w:rPr/>
+      </w:pPr>
+      <w:r>
+        <w:rPr>
+          <w:sz w:val="22"/>
+          <w:szCs w:val="22"/>
+        </w:rPr>
+        <w:t xml:space="preserve">We next analyzed the effects of baseline length on folding energy determination on real data. We started on a nearly ideal, real melting curve (Figure 2B top panel, black circles). We first estimated the temperature range where the helix was between 90% and 10% folded, using a fit of the un-trimmed curve. Then, we added baselines in 1 </w:t>
+      </w:r>
+      <w:r>
+        <w:rPr>
+          <w:rFonts w:cs="Arial"/>
+          <w:sz w:val="22"/>
+          <w:szCs w:val="22"/>
+        </w:rPr>
+        <w:t>°</w:t>
+      </w:r>
+      <w:r>
+        <w:rPr>
+          <w:sz w:val="22"/>
+          <w:szCs w:val="22"/>
+        </w:rPr>
+        <w:t xml:space="preserve">C increments and fit the data. The resulting energies produced by these fits were inaccurate below 5 </w:t>
+      </w:r>
+      <w:r>
+        <w:rPr>
+          <w:rFonts w:cs="Arial"/>
+          <w:sz w:val="22"/>
+          <w:szCs w:val="22"/>
+        </w:rPr>
+        <w:t>°</w:t>
+      </w:r>
+      <w:r>
+        <w:rPr>
+          <w:sz w:val="22"/>
+          <w:szCs w:val="22"/>
+        </w:rPr>
+        <w:t xml:space="preserve">C, but converged on the </w:t>
+      </w:r>
+      <w:commentRangeStart w:id="9"/>
+      <w:commentRangeStart w:id="10"/>
+      <w:r>
+        <w:rPr>
+          <w:sz w:val="22"/>
+          <w:szCs w:val="22"/>
+        </w:rPr>
+        <w:t xml:space="preserve">correct value at higher temperatures </w:t>
+      </w:r>
+      <w:r>
+        <w:rPr>
+          <w:sz w:val="22"/>
+          <w:szCs w:val="22"/>
+        </w:rPr>
+      </w:r>
+      <w:commentRangeEnd w:id="10"/>
+      <w:r>
+        <w:commentReference w:id="10"/>
+      </w:r>
+      <w:r>
+        <w:rPr>
+          <w:sz w:val="22"/>
+          <w:szCs w:val="22"/>
+        </w:rPr>
+      </w:r>
+      <w:commentRangeEnd w:id="9"/>
+      <w:r>
+        <w:commentReference w:id="9"/>
+      </w:r>
+      <w:r>
+        <w:rPr>
+          <w:sz w:val="22"/>
+          <w:szCs w:val="22"/>
+        </w:rPr>
+        <w:t>(Figure 2B, middle and bottom panels). Next, we analyzed the effects of baseline length on folding energy determination on a non-ideal, real melting curve. Once again, the ΔH° and T</w:t>
+      </w:r>
+      <w:r>
+        <w:rPr>
+          <w:sz w:val="22"/>
+          <w:szCs w:val="22"/>
+          <w:vertAlign w:val="subscript"/>
+        </w:rPr>
+        <w:t>m</w:t>
+      </w:r>
+      <w:r>
+        <w:rPr>
+          <w:sz w:val="22"/>
+          <w:szCs w:val="22"/>
+        </w:rPr>
+        <w:t xml:space="preserve"> produced was inaccurate for baselines that were less than 5 </w:t>
+      </w:r>
+      <w:r>
+        <w:rPr>
+          <w:rFonts w:cs="Arial"/>
+          <w:sz w:val="22"/>
+          <w:szCs w:val="22"/>
+        </w:rPr>
+        <w:t>°</w:t>
+      </w:r>
+      <w:r>
+        <w:rPr>
+          <w:sz w:val="22"/>
+          <w:szCs w:val="22"/>
+        </w:rPr>
+        <w:t>C. However, the ΔH° did not converge on a single consistent value (Figure 2B, middle panel).</w:t>
+      </w:r>
+    </w:p>
+    <w:p>
+      <w:pPr>
+        <w:pStyle w:val="Normal"/>
+        <w:spacing w:lineRule="auto" w:line="480"/>
+        <w:jc w:val="both"/>
+        <w:rPr>
+          <w:rFonts w:ascii="Arial" w:hAnsi="Arial"/>
+          <w:sz w:val="22"/>
+          <w:szCs w:val="22"/>
+        </w:rPr>
+      </w:pPr>
+      <w:r>
+        <w:rPr>
+          <w:sz w:val="22"/>
+          <w:szCs w:val="22"/>
+        </w:rPr>
+        <w:t>Thus, MeltR provides a baseline trimming function, the “BLtrimmer”, that works on three principles:</w:t>
+      </w:r>
+    </w:p>
+    <w:p>
+      <w:pPr>
+        <w:pStyle w:val="ListParagraph"/>
+        <w:numPr>
+          <w:ilvl w:val="0"/>
+          <w:numId w:val="1"/>
+        </w:numPr>
+        <w:spacing w:lineRule="auto" w:line="480" w:before="0" w:after="288"/>
+        <w:ind w:left="720" w:right="0" w:hanging="360"/>
+        <w:contextualSpacing/>
+        <w:jc w:val="both"/>
+        <w:rPr/>
+      </w:pPr>
+      <w:r>
+        <w:rPr>
+          <w:sz w:val="22"/>
+          <w:szCs w:val="22"/>
+        </w:rPr>
+        <w:t xml:space="preserve">A large number of baseline ranges should be randomly generated and subsequently fit. These baseline ranges should be between 5 and 25 </w:t>
+      </w:r>
+      <w:r>
+        <w:rPr>
+          <w:rFonts w:cs="Arial"/>
+          <w:sz w:val="22"/>
+          <w:szCs w:val="22"/>
+        </w:rPr>
+        <w:t>°</w:t>
+      </w:r>
+      <w:r>
+        <w:rPr>
+          <w:sz w:val="22"/>
+          <w:szCs w:val="22"/>
+        </w:rPr>
+        <w:t xml:space="preserve">C, lower and higher than the temperatures where the sample is 90% and 10% helical, for low temperature and high temperature baselines, respectively. The 5 </w:t>
+      </w:r>
+      <w:r>
+        <w:rPr>
+          <w:rFonts w:cs="Arial"/>
+          <w:sz w:val="22"/>
+          <w:szCs w:val="22"/>
+        </w:rPr>
+        <w:t>°</w:t>
+      </w:r>
+      <w:r>
+        <w:rPr>
+          <w:sz w:val="22"/>
+          <w:szCs w:val="22"/>
+        </w:rPr>
+        <w:t xml:space="preserve">C lower limit on baseline length ensures that the baseline ranges can produce accurate folding energies (Figure 2A). </w:t>
+      </w:r>
+      <w:commentRangeStart w:id="11"/>
+      <w:r>
+        <w:rPr>
+          <w:sz w:val="22"/>
+          <w:szCs w:val="22"/>
+        </w:rPr>
+        <w:t xml:space="preserve">The 25 </w:t>
+      </w:r>
+      <w:r>
+        <w:rPr>
+          <w:rFonts w:cs="Arial"/>
+          <w:sz w:val="22"/>
+          <w:szCs w:val="22"/>
+        </w:rPr>
+        <w:t>°</w:t>
+      </w:r>
+      <w:r>
+        <w:rPr>
+          <w:sz w:val="22"/>
+          <w:szCs w:val="22"/>
+        </w:rPr>
+        <w:t xml:space="preserve">C upper limit </w:t>
+      </w:r>
+      <w:r>
+        <w:rPr>
+          <w:sz w:val="22"/>
+          <w:szCs w:val="22"/>
+        </w:rPr>
+      </w:r>
+      <w:commentRangeEnd w:id="11"/>
+      <w:r>
+        <w:commentReference w:id="11"/>
+      </w:r>
+      <w:r>
+        <w:rPr>
+          <w:sz w:val="22"/>
+          <w:szCs w:val="22"/>
+        </w:rPr>
+        <w:t>on baseline length ensures that the baseline range minimizes violation of the linear approximation.</w:t>
+      </w:r>
+    </w:p>
+    <w:p>
+      <w:pPr>
+        <w:pStyle w:val="ListParagraph"/>
+        <w:numPr>
+          <w:ilvl w:val="0"/>
+          <w:numId w:val="1"/>
+        </w:numPr>
+        <w:spacing w:lineRule="auto" w:line="480" w:before="0" w:after="288"/>
+        <w:ind w:left="720" w:right="0" w:hanging="360"/>
+        <w:contextualSpacing/>
+        <w:jc w:val="both"/>
+        <w:rPr>
+          <w:rFonts w:ascii="Arial" w:hAnsi="Arial"/>
+          <w:sz w:val="22"/>
+          <w:szCs w:val="22"/>
+        </w:rPr>
+      </w:pPr>
+      <w:r>
+        <w:rPr>
+          <w:sz w:val="22"/>
+          <w:szCs w:val="22"/>
+        </w:rPr>
+        <w:t>The best combinations of baseline ranges produce the most internally consistent folding energy estimates across the data set, as assessed by agreement between ΔH° produced by different samples in method 1, and by agreement between the average ΔH° produced by methods 1 and 2.</w:t>
+      </w:r>
+    </w:p>
+    <w:p>
+      <w:pPr>
+        <w:pStyle w:val="ListParagraph"/>
+        <w:numPr>
+          <w:ilvl w:val="0"/>
+          <w:numId w:val="1"/>
+        </w:numPr>
+        <w:spacing w:lineRule="auto" w:line="480" w:before="0" w:after="288"/>
+        <w:ind w:left="720" w:right="0" w:hanging="360"/>
+        <w:contextualSpacing/>
+        <w:jc w:val="both"/>
+        <w:rPr>
+          <w:rFonts w:ascii="Arial" w:hAnsi="Arial"/>
+          <w:sz w:val="22"/>
+          <w:szCs w:val="22"/>
+        </w:rPr>
+      </w:pPr>
+      <w:r>
+        <w:rPr>
+          <w:sz w:val="22"/>
+          <w:szCs w:val="22"/>
+        </w:rPr>
+        <w:t>Besides principle 1 and 2, the 25% of baseline ranges that produce the most internally consistent folding energies should be treated as an ensemble of equally feasible folding energies. This converts baseline trimming, a systemic error that cannot be treated statistically, into a random error which can be treated statistically.</w:t>
+      </w:r>
+    </w:p>
+    <w:p>
+      <w:pPr>
+        <w:pStyle w:val="Normal"/>
+        <w:spacing w:lineRule="auto" w:line="480" w:before="0" w:after="288"/>
+        <w:ind w:left="360" w:right="0" w:hanging="0"/>
+        <w:jc w:val="both"/>
+        <w:rPr/>
+      </w:pPr>
+      <w:r>
+        <w:rPr>
+          <w:sz w:val="22"/>
+          <w:szCs w:val="22"/>
+        </w:rPr>
+        <w:t xml:space="preserve">The last important </w:t>
+      </w:r>
+      <w:r>
+        <w:rPr>
+          <w:sz w:val="22"/>
+          <w:szCs w:val="22"/>
+          <w:u w:val="single"/>
+        </w:rPr>
+        <w:t>argument</w:t>
+      </w:r>
+      <w:r>
+        <w:rPr>
+          <w:sz w:val="22"/>
+          <w:szCs w:val="22"/>
+        </w:rPr>
+        <w:t xml:space="preserve"> is the error distance threshold, which by default selects the 25% of baseline combinations that produce the most internally consistent folding energies (Figure 2D.4). </w:t>
+      </w:r>
+      <w:commentRangeStart w:id="12"/>
+      <w:r>
+        <w:rPr>
+          <w:sz w:val="22"/>
+          <w:szCs w:val="22"/>
+        </w:rPr>
+        <w:t xml:space="preserve">The error </w:t>
+      </w:r>
+      <w:r>
+        <w:rPr>
+          <w:sz w:val="22"/>
+          <w:szCs w:val="22"/>
+        </w:rPr>
+      </w:r>
+      <w:commentRangeEnd w:id="12"/>
+      <w:r>
+        <w:commentReference w:id="12"/>
+      </w:r>
+      <w:r>
+        <w:rPr>
+          <w:sz w:val="22"/>
+          <w:szCs w:val="22"/>
+        </w:rPr>
+        <w:t>distance is a statistic that equally combines agreement between the ΔH° produced by different samples using method 1 and agreement between the ΔH° produced by methods 1 and 2. Data from each baseline combination are first fit with method 1 and 2, and the normalized standard deviation of method 1 ΔH° values and the normalized difference between methods 1 and 2 ΔH° values are calculated (Figure 3E). These values are then ranked, placing each value into quantiles on a relative scale from 0 to 1, where 0 is the most accurate and 1 is the least accurate (Figure 3F). The error distance is then calculated as the Pythagorean distance between a point on the plot and the origin, thus, equally accounting for agreement for method 1, and by agreement of ΔH° produced by methods 1 and 2. Then, the BLtrimmer selects the 25% of baseline combinations that produce the smallest error distance (Figure 3G). The error distance threshold can be decreased to be more selective or increased to 100% to generate an exhaustive description of the dependence effects of folding energies on baseline trimming. Lastly, the BLtrimmer passes the ensemble of internally consistent baseline combinations back to meltR.A for fitting. The results are averaged, and 95% confidence intervals are determined (Figure 3H).</w:t>
+      </w:r>
+      <w:r>
+        <w:br w:type="page"/>
+      </w:r>
+    </w:p>
+    <w:p>
+      <w:pPr>
+        <w:pStyle w:val="Heading1"/>
+        <w:ind w:left="0" w:hanging="0"/>
+        <w:jc w:val="both"/>
+        <w:rPr/>
+      </w:pPr>
       <w:bookmarkStart w:id="0" w:name="__RefHeading___Toc99306_3449495920"/>
       <w:bookmarkStart w:id="1" w:name="_Toc108513666"/>
       <w:bookmarkStart w:id="2" w:name="_Toc111794058"/>
@@ -513,9 +1122,17 @@
       <w:r>
         <w:rPr/>
         <w:drawing>
-          <wp:inline distT="0" distB="0" distL="0" distR="0">
-            <wp:extent cx="3854450" cy="5587365"/>
+          <wp:anchor behindDoc="0" distT="0" distB="0" distL="0" distR="0" simplePos="0" locked="0" layoutInCell="0" allowOverlap="1" relativeHeight="6">
+            <wp:simplePos x="0" y="0"/>
+            <wp:positionH relativeFrom="column">
+              <wp:align>center</wp:align>
+            </wp:positionH>
+            <wp:positionV relativeFrom="paragraph">
+              <wp:posOffset>635</wp:posOffset>
+            </wp:positionV>
+            <wp:extent cx="5943600" cy="4630420"/>
             <wp:effectExtent l="0" t="0" r="0" b="0"/>
+            <wp:wrapSquare wrapText="largest"/>
             <wp:docPr id="1" name="Image1" descr=""/>
             <wp:cNvGraphicFramePr>
               <a:graphicFrameLocks xmlns:a="http://schemas.openxmlformats.org/drawingml/2006/main" noChangeAspect="1"/>
@@ -538,7 +1155,7 @@
                   <pic:spPr bwMode="auto">
                     <a:xfrm>
                       <a:off x="0" y="0"/>
-                      <a:ext cx="3854450" cy="5587365"/>
+                      <a:ext cx="5943600" cy="4630420"/>
                     </a:xfrm>
                     <a:prstGeom prst="rect">
                       <a:avLst/>
@@ -547,7 +1164,7 @@
                 </pic:pic>
               </a:graphicData>
             </a:graphic>
-          </wp:inline>
+          </wp:anchor>
         </w:drawing>
       </w:r>
     </w:p>
@@ -563,7 +1180,7 @@
         <w:rPr>
           <w:rStyle w:val="Heading3Char"/>
         </w:rPr>
-        <w:t>SI Figure 1</w:t>
+        <w:t>Figure S1</w:t>
       </w:r>
       <w:bookmarkEnd w:id="3"/>
       <w:bookmarkEnd w:id="4"/>
@@ -830,6 +1447,116 @@
         </w:rPr>
         <w:t xml:space="preserve"> Table summarizing results from the three methods. Parameters are summarized in A. SE stands for the standard error, which is calculated from the regression models, and represent the precision of the parameter given the data.</w:t>
       </w:r>
+      <w:r>
+        <w:br w:type="page"/>
+      </w:r>
+    </w:p>
+    <w:p>
+      <w:pPr>
+        <w:pStyle w:val="Normal"/>
+        <w:jc w:val="center"/>
+        <w:rPr/>
+      </w:pPr>
+      <w:r>
+        <w:rPr/>
+        <w:drawing>
+          <wp:inline distT="0" distB="0" distL="0" distR="0">
+            <wp:extent cx="4300220" cy="5373370"/>
+            <wp:effectExtent l="0" t="0" r="0" b="0"/>
+            <wp:docPr id="2" name="Image5" descr=""/>
+            <wp:cNvGraphicFramePr>
+              <a:graphicFrameLocks xmlns:a="http://schemas.openxmlformats.org/drawingml/2006/main" noChangeAspect="1"/>
+            </wp:cNvGraphicFramePr>
+            <a:graphic xmlns:a="http://schemas.openxmlformats.org/drawingml/2006/main">
+              <a:graphicData uri="http://schemas.openxmlformats.org/drawingml/2006/picture">
+                <pic:pic xmlns:pic="http://schemas.openxmlformats.org/drawingml/2006/picture">
+                  <pic:nvPicPr>
+                    <pic:cNvPr id="2" name="Image5" descr=""/>
+                    <pic:cNvPicPr>
+                      <a:picLocks noChangeAspect="1" noChangeArrowheads="1"/>
+                    </pic:cNvPicPr>
+                  </pic:nvPicPr>
+                  <pic:blipFill>
+                    <a:blip r:embed="rId3"/>
+                    <a:stretch>
+                      <a:fillRect/>
+                    </a:stretch>
+                  </pic:blipFill>
+                  <pic:spPr bwMode="auto">
+                    <a:xfrm>
+                      <a:off x="0" y="0"/>
+                      <a:ext cx="4300220" cy="5373370"/>
+                    </a:xfrm>
+                    <a:prstGeom prst="rect">
+                      <a:avLst/>
+                    </a:prstGeom>
+                  </pic:spPr>
+                </pic:pic>
+              </a:graphicData>
+            </a:graphic>
+          </wp:inline>
+        </w:drawing>
+      </w:r>
+    </w:p>
+    <w:p>
+      <w:pPr>
+        <w:pStyle w:val="Normal"/>
+        <w:jc w:val="both"/>
+        <w:rPr/>
+      </w:pPr>
+      <w:r>
+        <w:rPr>
+          <w:rStyle w:val="Heading3Char"/>
+          <w:b/>
+          <w:bCs/>
+          <w:position w:val="0"/>
+          <w:sz w:val="20"/>
+          <w:sz w:val="20"/>
+          <w:vertAlign w:val="baseline"/>
+        </w:rPr>
+        <w:t>Figure S2</w:t>
+      </w:r>
+      <w:r>
+        <w:rPr>
+          <w:rStyle w:val="Heading3Char"/>
+          <w:b w:val="false"/>
+          <w:bCs w:val="false"/>
+          <w:position w:val="0"/>
+          <w:sz w:val="20"/>
+          <w:sz w:val="20"/>
+          <w:vertAlign w:val="baseline"/>
+        </w:rPr>
+        <w:t xml:space="preserve">  One-thousand randomly generated baselines provides accurate thermodynamic parameters and is computationally acheivable.</w:t>
+      </w:r>
+      <w:r>
+        <w:br w:type="page"/>
+      </w:r>
+    </w:p>
+    <w:p>
+      <w:pPr>
+        <w:pStyle w:val="Normal"/>
+        <w:jc w:val="both"/>
+        <w:rPr>
+          <w:rStyle w:val="Heading3Char"/>
+          <w:b w:val="false"/>
+          <w:b w:val="false"/>
+          <w:bCs w:val="false"/>
+          <w:position w:val="0"/>
+          <w:sz w:val="20"/>
+          <w:sz w:val="20"/>
+          <w:vertAlign w:val="baseline"/>
+        </w:rPr>
+      </w:pPr>
+      <w:r>
+        <w:rPr>
+          <w:b w:val="false"/>
+          <w:bCs w:val="false"/>
+          <w:position w:val="0"/>
+          <w:sz w:val="20"/>
+          <w:sz w:val="20"/>
+          <w:vertAlign w:val="baseline"/>
+        </w:rPr>
+      </w:r>
     </w:p>
     <w:p>
       <w:pPr>
@@ -843,7 +1570,7 @@
           <wp:inline distT="0" distB="0" distL="0" distR="0">
             <wp:extent cx="5943600" cy="3928110"/>
             <wp:effectExtent l="0" t="0" r="0" b="0"/>
-            <wp:docPr id="2" name="Image2" descr=""/>
+            <wp:docPr id="3" name="Image2" descr=""/>
             <wp:cNvGraphicFramePr>
               <a:graphicFrameLocks xmlns:a="http://schemas.openxmlformats.org/drawingml/2006/main" noChangeAspect="1"/>
             </wp:cNvGraphicFramePr>
@@ -851,13 +1578,13 @@
               <a:graphicData uri="http://schemas.openxmlformats.org/drawingml/2006/picture">
                 <pic:pic xmlns:pic="http://schemas.openxmlformats.org/drawingml/2006/picture">
                   <pic:nvPicPr>
-                    <pic:cNvPr id="2" name="Image2" descr=""/>
+                    <pic:cNvPr id="3" name="Image2" descr=""/>
                     <pic:cNvPicPr>
                       <a:picLocks noChangeAspect="1" noChangeArrowheads="1"/>
                     </pic:cNvPicPr>
                   </pic:nvPicPr>
                   <pic:blipFill>
-                    <a:blip r:embed="rId3"/>
+                    <a:blip r:embed="rId4"/>
                     <a:stretch>
                       <a:fillRect/>
                     </a:stretch>
@@ -893,10 +1620,18 @@
           <w:b/>
           <w:bCs/>
         </w:rPr>
-        <w:t>SI Figure 2</w:t>
+        <w:t xml:space="preserve">SI Figure </w:t>
       </w:r>
       <w:bookmarkEnd w:id="5"/>
       <w:bookmarkEnd w:id="6"/>
+      <w:r>
+        <w:rPr>
+          <w:rStyle w:val="Heading3Char"/>
+          <w:b/>
+          <w:bCs/>
+        </w:rPr>
+        <w:t>3</w:t>
+      </w:r>
       <w:r>
         <w:rPr>
           <w:rFonts w:eastAsia="Times New Roman" w:cs="Times New Roman"/>
@@ -1269,7 +2004,7 @@
           <wp:inline distT="0" distB="0" distL="0" distR="0">
             <wp:extent cx="4559935" cy="4559935"/>
             <wp:effectExtent l="0" t="0" r="0" b="0"/>
-            <wp:docPr id="3" name="Image3" descr=""/>
+            <wp:docPr id="4" name="Image3" descr=""/>
             <wp:cNvGraphicFramePr>
               <a:graphicFrameLocks xmlns:a="http://schemas.openxmlformats.org/drawingml/2006/main" noChangeAspect="1"/>
             </wp:cNvGraphicFramePr>
@@ -1277,13 +2012,13 @@
               <a:graphicData uri="http://schemas.openxmlformats.org/drawingml/2006/picture">
                 <pic:pic xmlns:pic="http://schemas.openxmlformats.org/drawingml/2006/picture">
                   <pic:nvPicPr>
-                    <pic:cNvPr id="3" name="Image3" descr=""/>
+                    <pic:cNvPr id="4" name="Image3" descr=""/>
                     <pic:cNvPicPr>
                       <a:picLocks noChangeAspect="1" noChangeArrowheads="1"/>
                     </pic:cNvPicPr>
                   </pic:nvPicPr>
                   <pic:blipFill>
-                    <a:blip r:embed="rId4"/>
+                    <a:blip r:embed="rId5"/>
                     <a:stretch>
                       <a:fillRect/>
                     </a:stretch>
@@ -1500,6 +2235,371 @@
         </w:rPr>
         <w:t xml:space="preserve"> at 0.1 mM determined using meltR.A followed by the BLtrimmer to fit modeled data, versus the known ΔH°. Error bars are the same as A.</w:t>
       </w:r>
+    </w:p>
+    <w:p>
+      <w:pPr>
+        <w:pStyle w:val="Normal"/>
+        <w:spacing w:lineRule="auto" w:line="480"/>
+        <w:jc w:val="both"/>
+        <w:rPr/>
+      </w:pPr>
+      <w:r>
+        <w:rPr/>
+      </w:r>
+    </w:p>
+    <w:p>
+      <w:pPr>
+        <w:pStyle w:val="Normal"/>
+        <w:spacing w:lineRule="auto" w:line="480"/>
+        <w:jc w:val="both"/>
+        <w:rPr/>
+      </w:pPr>
+      <w:commentRangeStart w:id="13"/>
+      <w:r>
+        <w:rPr/>
+        <w:drawing>
+          <wp:inline distT="0" distB="0" distL="0" distR="0">
+            <wp:extent cx="6332220" cy="4375785"/>
+            <wp:effectExtent l="0" t="0" r="0" b="0"/>
+            <wp:docPr id="5" name="Image4" descr=""/>
+            <wp:cNvGraphicFramePr>
+              <a:graphicFrameLocks xmlns:a="http://schemas.openxmlformats.org/drawingml/2006/main" noChangeAspect="1"/>
+            </wp:cNvGraphicFramePr>
+            <a:graphic xmlns:a="http://schemas.openxmlformats.org/drawingml/2006/main">
+              <a:graphicData uri="http://schemas.openxmlformats.org/drawingml/2006/picture">
+                <pic:pic xmlns:pic="http://schemas.openxmlformats.org/drawingml/2006/picture">
+                  <pic:nvPicPr>
+                    <pic:cNvPr id="5" name="Image4" descr=""/>
+                    <pic:cNvPicPr>
+                      <a:picLocks noChangeAspect="1" noChangeArrowheads="1"/>
+                    </pic:cNvPicPr>
+                  </pic:nvPicPr>
+                  <pic:blipFill>
+                    <a:blip r:embed="rId6"/>
+                    <a:stretch>
+                      <a:fillRect/>
+                    </a:stretch>
+                  </pic:blipFill>
+                  <pic:spPr bwMode="auto">
+                    <a:xfrm>
+                      <a:off x="0" y="0"/>
+                      <a:ext cx="6332220" cy="4375785"/>
+                    </a:xfrm>
+                    <a:prstGeom prst="rect">
+                      <a:avLst/>
+                    </a:prstGeom>
+                  </pic:spPr>
+                </pic:pic>
+              </a:graphicData>
+            </a:graphic>
+          </wp:inline>
+        </w:drawing>
+      </w:r>
+      <w:commentRangeEnd w:id="13"/>
+      <w:r>
+        <w:commentReference w:id="13"/>
+      </w:r>
+      <w:r>
+        <w:rPr/>
+      </w:r>
+    </w:p>
+    <w:p>
+      <w:pPr>
+        <w:pStyle w:val="Normal"/>
+        <w:spacing w:lineRule="auto" w:line="480" w:before="0" w:after="72"/>
+        <w:jc w:val="both"/>
+        <w:rPr/>
+      </w:pPr>
+      <w:r>
+        <w:rPr>
+          <w:rFonts w:eastAsia="Times New Roman" w:cs="Times New Roman"/>
+          <w:b/>
+          <w:bCs/>
+          <w:color w:val="auto"/>
+          <w:kern w:val="2"/>
+          <w:sz w:val="22"/>
+          <w:szCs w:val="22"/>
+          <w:lang w:val="en-US" w:eastAsia="zh-CN" w:bidi="hi-IN"/>
+        </w:rPr>
+        <w:t xml:space="preserve">Figure 3 </w:t>
+      </w:r>
+      <w:r>
+        <w:rPr>
+          <w:rFonts w:eastAsia="Times New Roman" w:cs="Times New Roman"/>
+          <w:b w:val="false"/>
+          <w:bCs w:val="false"/>
+          <w:color w:val="auto"/>
+          <w:kern w:val="2"/>
+          <w:sz w:val="22"/>
+          <w:szCs w:val="22"/>
+          <w:lang w:val="en-US" w:eastAsia="zh-CN" w:bidi="hi-IN"/>
+        </w:rPr>
+        <w:t xml:space="preserve"> The MeltR BLtrimmer applies an ensemble analysis to calculate optimum helix association energies.</w:t>
+      </w:r>
+      <w:r>
+        <w:rPr>
+          <w:rFonts w:eastAsia="Times New Roman" w:cs="Times New Roman"/>
+          <w:b/>
+          <w:bCs/>
+          <w:color w:val="auto"/>
+          <w:kern w:val="2"/>
+          <w:sz w:val="22"/>
+          <w:szCs w:val="22"/>
+          <w:lang w:val="en-US" w:eastAsia="zh-CN" w:bidi="hi-IN"/>
+        </w:rPr>
+        <w:t xml:space="preserve"> (A)</w:t>
+      </w:r>
+      <w:r>
+        <w:rPr>
+          <w:rFonts w:eastAsia="Times New Roman" w:cs="Times New Roman"/>
+          <w:b w:val="false"/>
+          <w:bCs w:val="false"/>
+          <w:color w:val="auto"/>
+          <w:kern w:val="2"/>
+          <w:sz w:val="22"/>
+          <w:szCs w:val="22"/>
+          <w:lang w:val="en-US" w:eastAsia="zh-CN" w:bidi="hi-IN"/>
+        </w:rPr>
+        <w:t xml:space="preserve"> A MeltR fit object, produced by fitting absorbance data with meltR.A, is used to calculate the fraction of strands in the helical state (</w:t>
+      </w:r>
+      <w:r>
+        <w:rPr>
+          <w:rFonts w:eastAsia="Times New Roman" w:cs="Times New Roman"/>
+          <w:b w:val="false"/>
+          <w:bCs w:val="false"/>
+          <w:i/>
+          <w:iCs/>
+          <w:color w:val="auto"/>
+          <w:kern w:val="2"/>
+          <w:sz w:val="22"/>
+          <w:szCs w:val="22"/>
+          <w:lang w:val="en-US" w:eastAsia="zh-CN" w:bidi="hi-IN"/>
+        </w:rPr>
+        <w:t>f</w:t>
+      </w:r>
+      <w:r>
+        <w:rPr>
+          <w:rFonts w:eastAsia="Times New Roman" w:cs="Times New Roman"/>
+          <w:b w:val="false"/>
+          <w:bCs w:val="false"/>
+          <w:color w:val="auto"/>
+          <w:kern w:val="2"/>
+          <w:sz w:val="22"/>
+          <w:szCs w:val="22"/>
+          <w:lang w:val="en-US" w:eastAsia="zh-CN" w:bidi="hi-IN"/>
+        </w:rPr>
+        <w:t xml:space="preserve">) as a function of temperature. </w:t>
+      </w:r>
+      <w:r>
+        <w:rPr>
+          <w:rFonts w:eastAsia="Times New Roman" w:cs="Times New Roman"/>
+          <w:b/>
+          <w:bCs/>
+          <w:color w:val="auto"/>
+          <w:kern w:val="2"/>
+          <w:sz w:val="22"/>
+          <w:szCs w:val="22"/>
+          <w:lang w:val="en-US" w:eastAsia="zh-CN" w:bidi="hi-IN"/>
+        </w:rPr>
+        <w:t>(B)</w:t>
+      </w:r>
+      <w:r>
+        <w:rPr>
+          <w:rFonts w:eastAsia="Times New Roman" w:cs="Times New Roman"/>
+          <w:b w:val="false"/>
+          <w:bCs w:val="false"/>
+          <w:color w:val="auto"/>
+          <w:kern w:val="2"/>
+          <w:sz w:val="22"/>
+          <w:szCs w:val="22"/>
+          <w:lang w:val="en-US" w:eastAsia="zh-CN" w:bidi="hi-IN"/>
+        </w:rPr>
+        <w:t xml:space="preserve"> The “no trim” temperature range is identified where </w:t>
+      </w:r>
+      <w:r>
+        <w:rPr>
+          <w:rFonts w:eastAsia="Times New Roman" w:cs="Times New Roman"/>
+          <w:b w:val="false"/>
+          <w:bCs w:val="false"/>
+          <w:i/>
+          <w:iCs/>
+          <w:color w:val="auto"/>
+          <w:kern w:val="2"/>
+          <w:sz w:val="22"/>
+          <w:szCs w:val="22"/>
+          <w:lang w:val="en-US" w:eastAsia="zh-CN" w:bidi="hi-IN"/>
+        </w:rPr>
+        <w:t>f</w:t>
+      </w:r>
+      <w:r>
+        <w:rPr>
+          <w:rFonts w:eastAsia="Times New Roman" w:cs="Times New Roman"/>
+          <w:b w:val="false"/>
+          <w:bCs w:val="false"/>
+          <w:color w:val="auto"/>
+          <w:kern w:val="2"/>
+          <w:sz w:val="22"/>
+          <w:szCs w:val="22"/>
+          <w:lang w:val="en-US" w:eastAsia="zh-CN" w:bidi="hi-IN"/>
+        </w:rPr>
+        <w:t xml:space="preserve"> is &gt;0.1 and &lt; 0.9. </w:t>
+      </w:r>
+      <w:r>
+        <w:rPr>
+          <w:rFonts w:eastAsia="Times New Roman" w:cs="Times New Roman"/>
+          <w:b/>
+          <w:bCs/>
+          <w:color w:val="auto"/>
+          <w:kern w:val="2"/>
+          <w:sz w:val="22"/>
+          <w:szCs w:val="22"/>
+          <w:lang w:val="en-US" w:eastAsia="zh-CN" w:bidi="hi-IN"/>
+        </w:rPr>
+        <w:t>(C)</w:t>
+      </w:r>
+      <w:r>
+        <w:rPr>
+          <w:rFonts w:eastAsia="Times New Roman" w:cs="Times New Roman"/>
+          <w:b w:val="false"/>
+          <w:bCs w:val="false"/>
+          <w:color w:val="auto"/>
+          <w:kern w:val="2"/>
+          <w:sz w:val="22"/>
+          <w:szCs w:val="22"/>
+          <w:lang w:val="en-US" w:eastAsia="zh-CN" w:bidi="hi-IN"/>
+        </w:rPr>
+        <w:t xml:space="preserve"> Baselines are added to the no trim range in 5 °C steps. </w:t>
+      </w:r>
+      <w:r>
+        <w:rPr>
+          <w:rFonts w:eastAsia="Times New Roman" w:cs="Times New Roman"/>
+          <w:b/>
+          <w:bCs/>
+          <w:color w:val="auto"/>
+          <w:kern w:val="2"/>
+          <w:sz w:val="22"/>
+          <w:szCs w:val="22"/>
+          <w:lang w:val="en-US" w:eastAsia="zh-CN" w:bidi="hi-IN"/>
+        </w:rPr>
+        <w:t>(D)</w:t>
+      </w:r>
+      <w:r>
+        <w:rPr>
+          <w:rFonts w:eastAsia="Times New Roman" w:cs="Times New Roman"/>
+          <w:b w:val="false"/>
+          <w:bCs w:val="false"/>
+          <w:color w:val="auto"/>
+          <w:kern w:val="2"/>
+          <w:sz w:val="22"/>
+          <w:szCs w:val="22"/>
+          <w:lang w:val="en-US" w:eastAsia="zh-CN" w:bidi="hi-IN"/>
+        </w:rPr>
+        <w:t xml:space="preserve"> Ranges from each sample are exhaustively permuted to generate baseline combinations. 1000 baseline combinations are randomly selected. </w:t>
+      </w:r>
+      <w:r>
+        <w:rPr>
+          <w:rFonts w:eastAsia="Times New Roman" w:cs="Times New Roman"/>
+          <w:b/>
+          <w:bCs/>
+          <w:color w:val="auto"/>
+          <w:kern w:val="2"/>
+          <w:sz w:val="22"/>
+          <w:szCs w:val="22"/>
+          <w:lang w:val="en-US" w:eastAsia="zh-CN" w:bidi="hi-IN"/>
+        </w:rPr>
+        <w:t>(E)</w:t>
+      </w:r>
+      <w:r>
+        <w:rPr>
+          <w:rFonts w:eastAsia="Times New Roman" w:cs="Times New Roman"/>
+          <w:b w:val="false"/>
+          <w:bCs w:val="false"/>
+          <w:color w:val="auto"/>
+          <w:kern w:val="2"/>
+          <w:sz w:val="22"/>
+          <w:szCs w:val="22"/>
+          <w:lang w:val="en-US" w:eastAsia="zh-CN" w:bidi="hi-IN"/>
+        </w:rPr>
+        <w:t xml:space="preserve"> Folding energies are determined for each baseline combination using method 1 (average of fitting samples individually) and method 2 (van’t Hoff analysis). </w:t>
+      </w:r>
+      <w:r>
+        <w:rPr>
+          <w:rFonts w:eastAsia="Times New Roman" w:cs="Times New Roman"/>
+          <w:b/>
+          <w:bCs/>
+          <w:color w:val="auto"/>
+          <w:kern w:val="2"/>
+          <w:sz w:val="22"/>
+          <w:szCs w:val="22"/>
+          <w:lang w:val="en-US" w:eastAsia="zh-CN" w:bidi="hi-IN"/>
+        </w:rPr>
+        <w:t xml:space="preserve">(F) </w:t>
+      </w:r>
+      <w:r>
+        <w:rPr>
+          <w:rFonts w:eastAsia="Times New Roman" w:cs="Times New Roman"/>
+          <w:b w:val="false"/>
+          <w:bCs w:val="false"/>
+          <w:color w:val="auto"/>
+          <w:kern w:val="2"/>
+          <w:sz w:val="22"/>
+          <w:szCs w:val="22"/>
+          <w:lang w:val="en-US" w:eastAsia="zh-CN" w:bidi="hi-IN"/>
+        </w:rPr>
+        <w:t>Baseline combinations are assessed for ΔH° agreement for method 1 and ΔH° agreement between methods 1 and 2 to identify the baseline combinations that have the highest internal consistency.</w:t>
+      </w:r>
+      <w:r>
+        <w:rPr>
+          <w:rFonts w:eastAsia="Times New Roman" w:cs="Times New Roman"/>
+          <w:b/>
+          <w:bCs/>
+          <w:color w:val="auto"/>
+          <w:kern w:val="2"/>
+          <w:sz w:val="22"/>
+          <w:szCs w:val="22"/>
+          <w:lang w:val="en-US" w:eastAsia="zh-CN" w:bidi="hi-IN"/>
+        </w:rPr>
+        <w:t xml:space="preserve"> (G)</w:t>
+      </w:r>
+      <w:r>
+        <w:rPr>
+          <w:rFonts w:eastAsia="Times New Roman" w:cs="Times New Roman"/>
+          <w:b w:val="false"/>
+          <w:bCs w:val="false"/>
+          <w:color w:val="auto"/>
+          <w:kern w:val="2"/>
+          <w:sz w:val="22"/>
+          <w:szCs w:val="22"/>
+          <w:lang w:val="en-US" w:eastAsia="zh-CN" w:bidi="hi-IN"/>
+        </w:rPr>
+        <w:t xml:space="preserve"> The top 25% most internally consistent baseline combinations are selected for ensemble analysis. </w:t>
+      </w:r>
+      <w:r>
+        <w:rPr>
+          <w:rFonts w:eastAsia="Times New Roman" w:cs="Times New Roman"/>
+          <w:b/>
+          <w:bCs/>
+          <w:color w:val="auto"/>
+          <w:kern w:val="2"/>
+          <w:sz w:val="22"/>
+          <w:szCs w:val="22"/>
+          <w:lang w:val="en-US" w:eastAsia="zh-CN" w:bidi="hi-IN"/>
+        </w:rPr>
+        <w:t>(H)</w:t>
+      </w:r>
+      <w:r>
+        <w:rPr>
+          <w:rFonts w:eastAsia="Times New Roman" w:cs="Times New Roman"/>
+          <w:b w:val="false"/>
+          <w:bCs w:val="false"/>
+          <w:color w:val="auto"/>
+          <w:kern w:val="2"/>
+          <w:sz w:val="22"/>
+          <w:szCs w:val="22"/>
+          <w:lang w:val="en-US" w:eastAsia="zh-CN" w:bidi="hi-IN"/>
+        </w:rPr>
+        <w:t xml:space="preserve"> The ensemble of baseline combinations is passed to meltR.A and fit. The results are treated statistically to determine folding energies and 95% confidence intervals.</w:t>
+      </w:r>
       <w:r>
         <w:br w:type="page"/>
       </w:r>
@@ -1538,8 +2638,8 @@
         <w:jc w:val="both"/>
         <w:rPr/>
       </w:pPr>
-      <w:bookmarkStart w:id="12" w:name="_Toc1085136802"/>
-      <w:bookmarkStart w:id="13" w:name="_Toc1117940732"/>
+      <w:bookmarkStart w:id="12" w:name="_Toc1117940732"/>
+      <w:bookmarkStart w:id="13" w:name="_Toc1085136802"/>
       <w:r>
         <w:rPr>
           <w:rStyle w:val="Heading3Char"/>
@@ -2902,7 +4002,7 @@
     <w:p>
       <w:pPr>
         <w:sectPr>
-          <w:footerReference w:type="default" r:id="rId5"/>
+          <w:footerReference w:type="default" r:id="rId7"/>
           <w:type w:val="nextPage"/>
           <w:pgSz w:w="12240" w:h="15840"/>
           <w:pgMar w:left="1440" w:right="1440" w:gutter="0" w:header="0" w:top="777" w:footer="720" w:bottom="1440"/>
@@ -10750,7 +11850,7 @@
     <w:p>
       <w:pPr>
         <w:sectPr>
-          <w:footerReference w:type="default" r:id="rId6"/>
+          <w:footerReference w:type="default" r:id="rId8"/>
           <w:type w:val="nextPage"/>
           <w:pgSz w:orient="landscape" w:w="15840" w:h="12240"/>
           <w:pgMar w:left="493" w:right="390" w:gutter="0" w:header="0" w:top="1134" w:footer="1134" w:bottom="1647"/>
@@ -10793,8 +11893,8 @@
         <w:jc w:val="both"/>
         <w:rPr/>
       </w:pPr>
-      <w:bookmarkStart w:id="16" w:name="_Toc1085136801"/>
-      <w:bookmarkStart w:id="17" w:name="_Toc1117940731"/>
+      <w:bookmarkStart w:id="16" w:name="_Toc1117940731"/>
+      <w:bookmarkStart w:id="17" w:name="_Toc1085136801"/>
       <w:r>
         <w:rPr>
           <w:rStyle w:val="Heading3Char"/>
@@ -16917,7 +18017,7 @@
     <w:p>
       <w:pPr>
         <w:sectPr>
-          <w:footerReference w:type="default" r:id="rId7"/>
+          <w:footerReference w:type="default" r:id="rId9"/>
           <w:type w:val="nextPage"/>
           <w:pgSz w:orient="landscape" w:w="15840" w:h="12240"/>
           <w:pgMar w:left="493" w:right="390" w:gutter="0" w:header="0" w:top="1134" w:footer="1134" w:bottom="1647"/>
@@ -22879,7 +23979,7 @@
     <w:p>
       <w:pPr>
         <w:sectPr>
-          <w:footerReference w:type="default" r:id="rId8"/>
+          <w:footerReference w:type="default" r:id="rId10"/>
           <w:type w:val="nextPage"/>
           <w:pgSz w:orient="landscape" w:w="15840" w:h="12240"/>
           <w:pgMar w:left="493" w:right="390" w:gutter="0" w:header="0" w:top="1134" w:footer="1134" w:bottom="1647"/>
@@ -29108,6 +30208,16 @@
     </w:p>
     <w:p>
       <w:pPr>
+        <w:sectPr>
+          <w:footerReference w:type="default" r:id="rId11"/>
+          <w:type w:val="nextPage"/>
+          <w:pgSz w:orient="landscape" w:w="15840" w:h="12240"/>
+          <w:pgMar w:left="493" w:right="390" w:gutter="0" w:header="0" w:top="1134" w:footer="1134" w:bottom="1647"/>
+          <w:pgNumType w:fmt="decimal"/>
+          <w:formProt w:val="false"/>
+          <w:textDirection w:val="lrTb"/>
+          <w:docGrid w:type="default" w:linePitch="600" w:charSpace="40960"/>
+        </w:sectPr>
         <w:pStyle w:val="Normal"/>
         <w:widowControl w:val="false"/>
         <w:tabs>
@@ -29137,45 +30247,6 @@
           <w:vertAlign w:val="baseline"/>
         </w:rPr>
         <w:t>Data compiled in this work.</w:t>
-      </w:r>
-    </w:p>
-    <w:p>
-      <w:pPr>
-        <w:sectPr>
-          <w:footerReference w:type="default" r:id="rId9"/>
-          <w:type w:val="nextPage"/>
-          <w:pgSz w:orient="landscape" w:w="15840" w:h="12240"/>
-          <w:pgMar w:left="493" w:right="390" w:gutter="0" w:header="0" w:top="1134" w:footer="1134" w:bottom="1647"/>
-          <w:pgNumType w:fmt="decimal"/>
-          <w:formProt w:val="false"/>
-          <w:textDirection w:val="lrTb"/>
-          <w:docGrid w:type="default" w:linePitch="600" w:charSpace="40960"/>
-        </w:sectPr>
-        <w:pStyle w:val="Normal"/>
-        <w:widowControl w:val="false"/>
-        <w:tabs>
-          <w:tab w:val="clear" w:pos="720"/>
-        </w:tabs>
-        <w:suppressAutoHyphens w:val="true"/>
-        <w:bidi w:val="0"/>
-        <w:spacing w:before="0" w:after="0"/>
-        <w:ind w:left="0" w:right="-720" w:hanging="0"/>
-        <w:jc w:val="both"/>
-        <w:textAlignment w:val="baseline"/>
-        <w:rPr>
-          <w:position w:val="0"/>
-          <w:sz w:val="20"/>
-          <w:sz w:val="20"/>
-          <w:vertAlign w:val="baseline"/>
-        </w:rPr>
-      </w:pPr>
-      <w:r>
-        <w:rPr>
-          <w:position w:val="0"/>
-          <w:sz w:val="20"/>
-          <w:sz w:val="20"/>
-          <w:vertAlign w:val="baseline"/>
-        </w:rPr>
       </w:r>
     </w:p>
     <w:p>
@@ -35328,7 +36399,7 @@
     <w:p>
       <w:pPr>
         <w:sectPr>
-          <w:footerReference w:type="default" r:id="rId10"/>
+          <w:footerReference w:type="default" r:id="rId12"/>
           <w:type w:val="nextPage"/>
           <w:pgSz w:orient="landscape" w:w="15840" w:h="12240"/>
           <w:pgMar w:left="1134" w:right="1134" w:gutter="0" w:header="0" w:top="1134" w:footer="0" w:bottom="1134"/>
@@ -35476,7 +36547,7 @@
         </w:rPr>
         <w:t xml:space="preserve"> (7), 3658–3666. </w:t>
       </w:r>
-      <w:hyperlink r:id="rId11">
+      <w:hyperlink r:id="rId13">
         <w:r>
           <w:rPr>
             <w:rStyle w:val="InternetLink"/>
@@ -35499,7 +36570,7 @@
       </w:r>
     </w:p>
     <w:sectPr>
-      <w:footerReference w:type="default" r:id="rId12"/>
+      <w:footerReference w:type="default" r:id="rId14"/>
       <w:type w:val="nextPage"/>
       <w:pgSz w:w="12240" w:h="15840"/>
       <w:pgMar w:left="1440" w:right="1440" w:gutter="0" w:header="0" w:top="777" w:footer="720" w:bottom="1440"/>
@@ -35510,6 +36581,229 @@
     </w:sectPr>
   </w:body>
 </w:document>
+</file>
+
+<file path=word/comments.xml><?xml version="1.0" encoding="utf-8"?>
+<w:comments xmlns:o="urn:schemas-microsoft-com:office:office" xmlns:r="http://schemas.openxmlformats.org/officeDocument/2006/relationships" xmlns:v="urn:schemas-microsoft-com:vml" xmlns:w="http://schemas.openxmlformats.org/wordprocessingml/2006/main" xmlns:w10="urn:schemas-microsoft-com:office:word" xmlns:wp="http://schemas.openxmlformats.org/drawingml/2006/wordprocessingDrawing" xmlns:wps="http://schemas.microsoft.com/office/word/2010/wordprocessingShape" xmlns:wpg="http://schemas.microsoft.com/office/word/2010/wordprocessingGroup" xmlns:mc="http://schemas.openxmlformats.org/markup-compatibility/2006" xmlns:wp14="http://schemas.microsoft.com/office/word/2010/wordprocessingDrawing" xmlns:w14="http://schemas.microsoft.com/office/word/2010/wordml" xmlns:w15="http://schemas.microsoft.com/office/word/2012/wordml" mc:Ignorable="w14 wp14 w15">
+  <w:comment w:id="1" w:author="Brent Znosko" w:date="2022-10-06T13:29:00Z" w:initials="BZ">
+    <w:p>
+      <w:r>
+        <w:rPr>
+          <w:rFonts w:ascii="Liberation Serif" w:hAnsi="Liberation Serif" w:eastAsia="DejaVu Sans" w:cs="DejaVu Sans"/>
+          <w:kern w:val="0"/>
+          <w:sz w:val="24"/>
+          <w:szCs w:val="24"/>
+          <w:lang w:val="en-US" w:eastAsia="en-US" w:bidi="en-US"/>
+        </w:rPr>
+        <w:t>Would it be important to provide more information about why these are valid assumptions?</w:t>
+      </w:r>
+    </w:p>
+  </w:comment>
+  <w:comment w:id="0" w:author="Bevilacqua, Philip C" w:date="2022-10-11T08:12:00Z" w:initials="BPC">
+    <w:p>
+      <w:r>
+        <w:rPr>
+          <w:rFonts w:ascii="Liberation Serif" w:hAnsi="Liberation Serif" w:eastAsia="DejaVu Sans" w:cs="DejaVu Sans"/>
+          <w:kern w:val="0"/>
+          <w:sz w:val="24"/>
+          <w:szCs w:val="24"/>
+          <w:lang w:val="en-US" w:eastAsia="en-US" w:bidi="en-US"/>
+        </w:rPr>
+        <w:t>good point</w:t>
+      </w:r>
+    </w:p>
+  </w:comment>
+  <w:comment w:id="3" w:author="Brent Znosko" w:date="2022-10-06T13:29:00Z" w:initials="BZ">
+    <w:p>
+      <w:r>
+        <w:rPr>
+          <w:rFonts w:ascii="Liberation Serif" w:hAnsi="Liberation Serif" w:eastAsia="DejaVu Sans" w:cs="DejaVu Sans"/>
+          <w:kern w:val="0"/>
+          <w:sz w:val="24"/>
+          <w:szCs w:val="24"/>
+          <w:lang w:val="en-US" w:eastAsia="en-US" w:bidi="en-US"/>
+        </w:rPr>
+        <w:t>What is the definition of "realistic"?</w:t>
+      </w:r>
+    </w:p>
+  </w:comment>
+  <w:comment w:id="2" w:author="Sieg, Jacob Philip" w:date="2022-10-10T17:01:00Z" w:initials="SJP">
+    <w:p>
+      <w:r>
+        <w:rPr>
+          <w:rFonts w:ascii="Liberation Serif" w:hAnsi="Liberation Serif" w:eastAsia="DejaVu Sans" w:cs="DejaVu Sans"/>
+          <w:kern w:val="0"/>
+          <w:sz w:val="24"/>
+          <w:szCs w:val="24"/>
+          <w:lang w:val="en-US" w:eastAsia="en-US" w:bidi="en-US"/>
+        </w:rPr>
+        <w:t>Good point.</w:t>
+      </w:r>
+    </w:p>
+    <w:p>
+      <w:r>
+        <w:rPr>
+          <w:rFonts w:ascii="Liberation Serif" w:hAnsi="Liberation Serif" w:eastAsia="DejaVu Sans"/>
+          <w:sz w:val="24"/>
+          <w:szCs w:val="24"/>
+          <w:lang w:val="en-US" w:eastAsia="en-US" w:bidi="en-US"/>
+        </w:rPr>
+      </w:r>
+    </w:p>
+    <w:p>
+      <w:r>
+        <w:rPr>
+          <w:rFonts w:ascii="Liberation Serif" w:hAnsi="Liberation Serif" w:eastAsia="DejaVu Sans" w:cs="DejaVu Sans"/>
+          <w:kern w:val="0"/>
+          <w:sz w:val="24"/>
+          <w:szCs w:val="24"/>
+          <w:lang w:val="en-US" w:eastAsia="en-US" w:bidi="en-US"/>
+        </w:rPr>
+        <w:t>I fit a data set, determined the slope and intercept for each curve, then took the average and SD. I then used the Gaussian distribution to randomly generates slopes and intercepts for each curve. I will explain the math in the methods.</w:t>
+      </w:r>
+    </w:p>
+  </w:comment>
+  <w:comment w:id="4" w:author="Brent Znosko" w:date="2022-10-06T13:31:00Z" w:initials="BZ">
+    <w:p>
+      <w:r>
+        <w:rPr>
+          <w:rFonts w:ascii="Liberation Serif" w:hAnsi="Liberation Serif" w:eastAsia="DejaVu Sans" w:cs="DejaVu Sans"/>
+          <w:kern w:val="0"/>
+          <w:sz w:val="24"/>
+          <w:szCs w:val="24"/>
+          <w:lang w:val="en-US" w:eastAsia="en-US" w:bidi="en-US"/>
+        </w:rPr>
+        <w:t xml:space="preserve">So I guess this doesn't coincide with the 2-state approximation?? </w:t>
+      </w:r>
+    </w:p>
+  </w:comment>
+  <w:comment w:id="6" w:author="Brent Znosko" w:date="2022-10-06T13:36:00Z" w:initials="BZ">
+    <w:p>
+      <w:r>
+        <w:rPr>
+          <w:rFonts w:ascii="Liberation Serif" w:hAnsi="Liberation Serif" w:eastAsia="DejaVu Sans" w:cs="DejaVu Sans"/>
+          <w:kern w:val="0"/>
+          <w:sz w:val="24"/>
+          <w:szCs w:val="24"/>
+          <w:lang w:val="en-US" w:eastAsia="en-US" w:bidi="en-US"/>
+        </w:rPr>
+        <w:t>The upper, lower, low temperature, high temperature was confusing to me.  Is there a better way to say this?</w:t>
+      </w:r>
+    </w:p>
+  </w:comment>
+  <w:comment w:id="5" w:author="Sieg, Jacob Philip" w:date="2022-10-10T17:01:00Z" w:initials="SJP">
+    <w:p>
+      <w:r>
+        <w:rPr>
+          <w:rFonts w:ascii="Liberation Serif" w:hAnsi="Liberation Serif" w:eastAsia="DejaVu Sans" w:cs="DejaVu Sans"/>
+          <w:kern w:val="0"/>
+          <w:sz w:val="24"/>
+          <w:szCs w:val="24"/>
+          <w:lang w:val="en-US" w:eastAsia="en-US" w:bidi="en-US"/>
+        </w:rPr>
+        <w:t>Probably. I will work on it.</w:t>
+      </w:r>
+    </w:p>
+  </w:comment>
+  <w:comment w:id="8" w:author="Brent Znosko" w:date="2022-10-06T13:37:00Z" w:initials="BZ">
+    <w:p>
+      <w:r>
+        <w:rPr>
+          <w:rFonts w:ascii="Liberation Serif" w:hAnsi="Liberation Serif" w:eastAsia="DejaVu Sans" w:cs="DejaVu Sans"/>
+          <w:kern w:val="0"/>
+          <w:sz w:val="24"/>
+          <w:szCs w:val="24"/>
+          <w:lang w:val="en-US" w:eastAsia="en-US" w:bidi="en-US"/>
+        </w:rPr>
+        <w:t>Longer baselines?</w:t>
+      </w:r>
+    </w:p>
+  </w:comment>
+  <w:comment w:id="7" w:author="Sebastian Arteaga" w:date="2022-10-04T15:24:00Z" w:initials="SA">
+    <w:p>
+      <w:r>
+        <w:rPr>
+          <w:rFonts w:ascii="Liberation Serif" w:hAnsi="Liberation Serif" w:eastAsia="DejaVu Sans" w:cs="DejaVu Sans"/>
+          <w:kern w:val="0"/>
+          <w:sz w:val="24"/>
+          <w:szCs w:val="24"/>
+          <w:lang w:val="en-US" w:eastAsia="en-US" w:bidi="en-US"/>
+        </w:rPr>
+        <w:t>Significant deviations in Tm are shown below 5*C. The dH did not show the same trend here. Are we assuming that means that the output values are incorrect for both?</w:t>
+      </w:r>
+    </w:p>
+  </w:comment>
+  <w:comment w:id="10" w:author="Sebastian Arteaga" w:date="2022-10-04T15:32:00Z" w:initials="SA">
+    <w:p>
+      <w:r>
+        <w:rPr>
+          <w:rFonts w:ascii="Liberation Serif" w:hAnsi="Liberation Serif" w:eastAsia="DejaVu Sans" w:cs="DejaVu Sans"/>
+          <w:kern w:val="0"/>
+          <w:sz w:val="24"/>
+          <w:szCs w:val="24"/>
+          <w:lang w:val="en-US" w:eastAsia="en-US" w:bidi="en-US"/>
+        </w:rPr>
+        <w:t>What would the correct value be here?</w:t>
+      </w:r>
+    </w:p>
+  </w:comment>
+  <w:comment w:id="9" w:author="Sieg, Jacob Philip" w:date="2022-10-10T17:03:00Z" w:initials="SJP">
+    <w:p>
+      <w:r>
+        <w:rPr>
+          <w:rFonts w:ascii="Liberation Serif" w:hAnsi="Liberation Serif" w:eastAsia="DejaVu Sans" w:cs="DejaVu Sans"/>
+          <w:kern w:val="0"/>
+          <w:sz w:val="24"/>
+          <w:szCs w:val="24"/>
+          <w:lang w:val="en-US" w:eastAsia="en-US" w:bidi="en-US"/>
+        </w:rPr>
+        <w:t>Good point, there is none because this is an experiment. I should say converges on a value.</w:t>
+      </w:r>
+    </w:p>
+  </w:comment>
+  <w:comment w:id="11" w:author="Sebastian Arteaga" w:date="2022-10-04T15:40:00Z" w:initials="SA">
+    <w:p>
+      <w:r>
+        <w:rPr>
+          <w:rFonts w:ascii="Liberation Serif" w:hAnsi="Liberation Serif" w:eastAsia="DejaVu Sans" w:cs="DejaVu Sans"/>
+          <w:kern w:val="0"/>
+          <w:sz w:val="24"/>
+          <w:szCs w:val="24"/>
+          <w:lang w:val="en-US" w:eastAsia="en-US" w:bidi="en-US"/>
+        </w:rPr>
+        <w:t>If a 25*C upper limit DNE would that cause an error? For example, a sample had a melting temperature of 70 *C and the method stopped collecting data at 90*C.</w:t>
+      </w:r>
+    </w:p>
+  </w:comment>
+  <w:comment w:id="12" w:author="Sieg, Jacob Philip" w:date="2022-10-10T17:19:00Z" w:initials="SJP">
+    <w:p>
+      <w:r>
+        <w:rPr>
+          <w:rFonts w:ascii="Liberation Serif" w:hAnsi="Liberation Serif" w:eastAsia="DejaVu Sans" w:cs="DejaVu Sans"/>
+          <w:kern w:val="0"/>
+          <w:sz w:val="24"/>
+          <w:szCs w:val="24"/>
+          <w:lang w:val="en-US" w:eastAsia="en-US" w:bidi="en-US"/>
+        </w:rPr>
+        <w:t>We could probably place from here down in the SI</w:t>
+      </w:r>
+    </w:p>
+  </w:comment>
+  <w:comment w:id="13" w:author="Sebastian Arteaga" w:date="2022-10-06T14:39:00Z" w:initials="SA">
+    <w:p>
+      <w:r>
+        <w:rPr>
+          <w:rFonts w:ascii="Liberation Serif" w:hAnsi="Liberation Serif" w:eastAsia="DejaVu Sans" w:cs="DejaVu Sans"/>
+          <w:kern w:val="0"/>
+          <w:sz w:val="24"/>
+          <w:szCs w:val="24"/>
+          <w:lang w:val="en-US" w:eastAsia="en-US" w:bidi="en-US"/>
+        </w:rPr>
+        <w:t xml:space="preserve">The difference between range step and n.ranges was difficult to decipher here. </w:t>
+      </w:r>
+    </w:p>
+  </w:comment>
+</w:comments>
 </file>
 
 <file path=word/footer1.xml><?xml version="1.0" encoding="utf-8"?>
@@ -35548,7 +36842,7 @@
       <w:rPr>
         <w:rFonts w:cs="Times New Roman" w:ascii="Times New Roman" w:hAnsi="Times New Roman"/>
       </w:rPr>
-      <w:t>1</w:t>
+      <w:t>6</w:t>
     </w:r>
     <w:r>
       <w:rPr>
@@ -35595,7 +36889,7 @@
     </w:r>
     <w:r>
       <w:rPr/>
-      <w:t>7</w:t>
+      <w:t>12</w:t>
     </w:r>
     <w:r>
       <w:rPr/>
@@ -35631,7 +36925,7 @@
     </w:r>
     <w:r>
       <w:rPr/>
-      <w:t>8</w:t>
+      <w:t>13</w:t>
     </w:r>
     <w:r>
       <w:rPr/>
@@ -35667,7 +36961,7 @@
     </w:r>
     <w:r>
       <w:rPr/>
-      <w:t>9</w:t>
+      <w:t>14</w:t>
     </w:r>
     <w:r>
       <w:rPr/>
@@ -35703,7 +36997,7 @@
     </w:r>
     <w:r>
       <w:rPr/>
-      <w:t>10</w:t>
+      <w:t>15</w:t>
     </w:r>
     <w:r>
       <w:rPr/>
@@ -35781,7 +37075,7 @@
         <w:color w:val="auto"/>
         <w:lang w:val="en-US" w:eastAsia="en-US" w:bidi="ar-SA"/>
       </w:rPr>
-      <w:t>11</w:t>
+      <w:t>16</w:t>
     </w:r>
     <w:r>
       <w:rPr>
@@ -35834,7 +37128,7 @@
       <w:rPr>
         <w:rFonts w:cs="Times New Roman" w:ascii="Times New Roman" w:hAnsi="Times New Roman"/>
       </w:rPr>
-      <w:t>12</w:t>
+      <w:t>17</w:t>
     </w:r>
     <w:r>
       <w:rPr>
@@ -35853,6 +37147,255 @@
     </w:r>
   </w:p>
 </w:ftr>
+</file>
+
+<file path=word/numbering.xml><?xml version="1.0" encoding="utf-8"?>
+<w:numbering xmlns:w="http://schemas.openxmlformats.org/wordprocessingml/2006/main" xmlns:o="urn:schemas-microsoft-com:office:office" xmlns:r="http://schemas.openxmlformats.org/officeDocument/2006/relationships" xmlns:v="urn:schemas-microsoft-com:vml" xmlns:mc="http://schemas.openxmlformats.org/markup-compatibility/2006" xmlns:w14="http://schemas.microsoft.com/office/word/2010/wordml" mc:Ignorable="w14">
+  <w:abstractNum w:abstractNumId="1">
+    <w:lvl w:ilvl="0">
+      <w:start w:val="1"/>
+      <w:numFmt w:val="decimal"/>
+      <w:lvlText w:val="%1."/>
+      <w:lvlJc w:val="left"/>
+      <w:pPr>
+        <w:tabs>
+          <w:tab w:val="num" w:pos="0"/>
+        </w:tabs>
+        <w:ind w:left="720" w:hanging="360"/>
+      </w:pPr>
+      <w:rPr/>
+    </w:lvl>
+    <w:lvl w:ilvl="1">
+      <w:start w:val="1"/>
+      <w:numFmt w:val="lowerLetter"/>
+      <w:lvlText w:val="%2."/>
+      <w:lvlJc w:val="left"/>
+      <w:pPr>
+        <w:tabs>
+          <w:tab w:val="num" w:pos="0"/>
+        </w:tabs>
+        <w:ind w:left="1440" w:hanging="360"/>
+      </w:pPr>
+      <w:rPr/>
+    </w:lvl>
+    <w:lvl w:ilvl="2">
+      <w:start w:val="1"/>
+      <w:numFmt w:val="lowerRoman"/>
+      <w:lvlText w:val="%3."/>
+      <w:lvlJc w:val="right"/>
+      <w:pPr>
+        <w:tabs>
+          <w:tab w:val="num" w:pos="0"/>
+        </w:tabs>
+        <w:ind w:left="2160" w:hanging="180"/>
+      </w:pPr>
+      <w:rPr/>
+    </w:lvl>
+    <w:lvl w:ilvl="3">
+      <w:start w:val="1"/>
+      <w:numFmt w:val="decimal"/>
+      <w:lvlText w:val="%4."/>
+      <w:lvlJc w:val="left"/>
+      <w:pPr>
+        <w:tabs>
+          <w:tab w:val="num" w:pos="0"/>
+        </w:tabs>
+        <w:ind w:left="2880" w:hanging="360"/>
+      </w:pPr>
+      <w:rPr/>
+    </w:lvl>
+    <w:lvl w:ilvl="4">
+      <w:start w:val="1"/>
+      <w:numFmt w:val="lowerLetter"/>
+      <w:lvlText w:val="%5."/>
+      <w:lvlJc w:val="left"/>
+      <w:pPr>
+        <w:tabs>
+          <w:tab w:val="num" w:pos="0"/>
+        </w:tabs>
+        <w:ind w:left="3600" w:hanging="360"/>
+      </w:pPr>
+      <w:rPr/>
+    </w:lvl>
+    <w:lvl w:ilvl="5">
+      <w:start w:val="1"/>
+      <w:numFmt w:val="lowerRoman"/>
+      <w:lvlText w:val="%6."/>
+      <w:lvlJc w:val="right"/>
+      <w:pPr>
+        <w:tabs>
+          <w:tab w:val="num" w:pos="0"/>
+        </w:tabs>
+        <w:ind w:left="4320" w:hanging="180"/>
+      </w:pPr>
+      <w:rPr/>
+    </w:lvl>
+    <w:lvl w:ilvl="6">
+      <w:start w:val="1"/>
+      <w:numFmt w:val="decimal"/>
+      <w:lvlText w:val="%7."/>
+      <w:lvlJc w:val="left"/>
+      <w:pPr>
+        <w:tabs>
+          <w:tab w:val="num" w:pos="0"/>
+        </w:tabs>
+        <w:ind w:left="5040" w:hanging="360"/>
+      </w:pPr>
+      <w:rPr/>
+    </w:lvl>
+    <w:lvl w:ilvl="7">
+      <w:start w:val="1"/>
+      <w:numFmt w:val="lowerLetter"/>
+      <w:lvlText w:val="%8."/>
+      <w:lvlJc w:val="left"/>
+      <w:pPr>
+        <w:tabs>
+          <w:tab w:val="num" w:pos="0"/>
+        </w:tabs>
+        <w:ind w:left="5760" w:hanging="360"/>
+      </w:pPr>
+      <w:rPr/>
+    </w:lvl>
+    <w:lvl w:ilvl="8">
+      <w:start w:val="1"/>
+      <w:numFmt w:val="lowerRoman"/>
+      <w:lvlText w:val="%9."/>
+      <w:lvlJc w:val="right"/>
+      <w:pPr>
+        <w:tabs>
+          <w:tab w:val="num" w:pos="0"/>
+        </w:tabs>
+        <w:ind w:left="6480" w:hanging="180"/>
+      </w:pPr>
+      <w:rPr/>
+    </w:lvl>
+  </w:abstractNum>
+  <w:abstractNum w:abstractNumId="2">
+    <w:lvl w:ilvl="0">
+      <w:start w:val="1"/>
+      <w:numFmt w:val="none"/>
+      <w:suff w:val="nothing"/>
+      <w:lvlText w:val=""/>
+      <w:lvlJc w:val="left"/>
+      <w:pPr>
+        <w:tabs>
+          <w:tab w:val="num" w:pos="0"/>
+        </w:tabs>
+        <w:ind w:left="0" w:hanging="0"/>
+      </w:pPr>
+    </w:lvl>
+    <w:lvl w:ilvl="1">
+      <w:start w:val="1"/>
+      <w:numFmt w:val="none"/>
+      <w:suff w:val="nothing"/>
+      <w:lvlText w:val=""/>
+      <w:lvlJc w:val="left"/>
+      <w:pPr>
+        <w:tabs>
+          <w:tab w:val="num" w:pos="0"/>
+        </w:tabs>
+        <w:ind w:left="0" w:hanging="0"/>
+      </w:pPr>
+    </w:lvl>
+    <w:lvl w:ilvl="2">
+      <w:start w:val="1"/>
+      <w:numFmt w:val="none"/>
+      <w:suff w:val="nothing"/>
+      <w:lvlText w:val=""/>
+      <w:lvlJc w:val="left"/>
+      <w:pPr>
+        <w:tabs>
+          <w:tab w:val="num" w:pos="0"/>
+        </w:tabs>
+        <w:ind w:left="0" w:hanging="0"/>
+      </w:pPr>
+    </w:lvl>
+    <w:lvl w:ilvl="3">
+      <w:start w:val="1"/>
+      <w:numFmt w:val="none"/>
+      <w:suff w:val="nothing"/>
+      <w:lvlText w:val=""/>
+      <w:lvlJc w:val="left"/>
+      <w:pPr>
+        <w:tabs>
+          <w:tab w:val="num" w:pos="0"/>
+        </w:tabs>
+        <w:ind w:left="0" w:hanging="0"/>
+      </w:pPr>
+    </w:lvl>
+    <w:lvl w:ilvl="4">
+      <w:start w:val="1"/>
+      <w:numFmt w:val="none"/>
+      <w:suff w:val="nothing"/>
+      <w:lvlText w:val=""/>
+      <w:lvlJc w:val="left"/>
+      <w:pPr>
+        <w:tabs>
+          <w:tab w:val="num" w:pos="0"/>
+        </w:tabs>
+        <w:ind w:left="0" w:hanging="0"/>
+      </w:pPr>
+    </w:lvl>
+    <w:lvl w:ilvl="5">
+      <w:start w:val="1"/>
+      <w:numFmt w:val="none"/>
+      <w:suff w:val="nothing"/>
+      <w:lvlText w:val=""/>
+      <w:lvlJc w:val="left"/>
+      <w:pPr>
+        <w:tabs>
+          <w:tab w:val="num" w:pos="0"/>
+        </w:tabs>
+        <w:ind w:left="0" w:hanging="0"/>
+      </w:pPr>
+    </w:lvl>
+    <w:lvl w:ilvl="6">
+      <w:start w:val="1"/>
+      <w:numFmt w:val="none"/>
+      <w:suff w:val="nothing"/>
+      <w:lvlText w:val=""/>
+      <w:lvlJc w:val="left"/>
+      <w:pPr>
+        <w:tabs>
+          <w:tab w:val="num" w:pos="0"/>
+        </w:tabs>
+        <w:ind w:left="0" w:hanging="0"/>
+      </w:pPr>
+    </w:lvl>
+    <w:lvl w:ilvl="7">
+      <w:start w:val="1"/>
+      <w:numFmt w:val="none"/>
+      <w:suff w:val="nothing"/>
+      <w:lvlText w:val=""/>
+      <w:lvlJc w:val="left"/>
+      <w:pPr>
+        <w:tabs>
+          <w:tab w:val="num" w:pos="0"/>
+        </w:tabs>
+        <w:ind w:left="0" w:hanging="0"/>
+      </w:pPr>
+    </w:lvl>
+    <w:lvl w:ilvl="8">
+      <w:start w:val="1"/>
+      <w:numFmt w:val="none"/>
+      <w:suff w:val="nothing"/>
+      <w:lvlText w:val=""/>
+      <w:lvlJc w:val="left"/>
+      <w:pPr>
+        <w:tabs>
+          <w:tab w:val="num" w:pos="0"/>
+        </w:tabs>
+        <w:ind w:left="0" w:hanging="0"/>
+      </w:pPr>
+    </w:lvl>
+  </w:abstractNum>
+  <w:num w:numId="1">
+    <w:abstractNumId w:val="1"/>
+  </w:num>
+  <w:num w:numId="2">
+    <w:abstractNumId w:val="2"/>
+  </w:num>
+</w:numbering>
 </file>
 
 <file path=word/styles.xml><?xml version="1.0" encoding="utf-8"?>

</xml_diff>

<commit_message>
Proof main text and SI page 1
</commit_message>
<xml_diff>
--- a/SI_files/Supplemental_file_1_supplemental_figures_and_tables.docx
+++ b/SI_files/Supplemental_file_1_supplemental_figures_and_tables.docx
@@ -27,40 +27,81 @@
     </w:p>
     <w:p>
       <w:pPr>
-        <w:widowControl/>
-        <w:spacing w:line="480" w:lineRule="auto"/>
-        <w:jc w:val="center"/>
-        <w:textAlignment w:val="auto"/>
-        <w:rPr>
-          <w:rFonts w:ascii="Liberation Serif" w:eastAsia="Noto Serif CJK SC" w:hAnsi="Liberation Serif" w:cs="Lohit Devanagari"/>
-          <w:kern w:val="2"/>
-          <w:sz w:val="24"/>
-          <w:szCs w:val="24"/>
-          <w:lang w:eastAsia="zh-CN" w:bidi="hi-IN"/>
-        </w:rPr>
-      </w:pPr>
-      <w:proofErr w:type="spellStart"/>
-      <w:r>
-        <w:rPr>
-          <w:rFonts w:eastAsia="Noto Serif CJK SC" w:cs="Lohit Devanagari"/>
-          <w:kern w:val="2"/>
+        <w:pStyle w:val="Standard"/>
+        <w:jc w:val="both"/>
+        <w:rPr>
+          <w:rFonts w:ascii="Times New Roman" w:hAnsi="Times New Roman" w:cs="Times New Roman"/>
+          <w:b/>
+          <w:bCs/>
           <w:sz w:val="28"/>
           <w:szCs w:val="28"/>
-          <w:lang w:eastAsia="zh-CN" w:bidi="hi-IN"/>
-        </w:rPr>
-        <w:t>MeltR</w:t>
-      </w:r>
-      <w:proofErr w:type="spellEnd"/>
-      <w:r>
-        <w:rPr>
-          <w:rFonts w:eastAsia="Noto Serif CJK SC" w:cs="Lohit Devanagari"/>
-          <w:kern w:val="2"/>
+        </w:rPr>
+      </w:pPr>
+    </w:p>
+    <w:p>
+      <w:pPr>
+        <w:pStyle w:val="Standard"/>
+        <w:jc w:val="both"/>
+        <w:rPr>
+          <w:rFonts w:ascii="Times New Roman" w:hAnsi="Times New Roman" w:cs="Times New Roman"/>
+          <w:b/>
+          <w:bCs/>
           <w:sz w:val="28"/>
           <w:szCs w:val="28"/>
-          <w:lang w:eastAsia="zh-CN" w:bidi="hi-IN"/>
-        </w:rPr>
-        <w:t xml:space="preserve"> is a Software Package that Provides Facile Determination of Biopolymer Thermodynamics: Application to RNA UV-Absorbance Data</w:t>
-      </w:r>
+        </w:rPr>
+      </w:pPr>
+    </w:p>
+    <w:p>
+      <w:pPr>
+        <w:pStyle w:val="Standard"/>
+        <w:jc w:val="both"/>
+        <w:rPr>
+          <w:rFonts w:ascii="Times New Roman" w:hAnsi="Times New Roman" w:cs="Times New Roman"/>
+          <w:b/>
+          <w:bCs/>
+          <w:sz w:val="28"/>
+          <w:szCs w:val="28"/>
+        </w:rPr>
+      </w:pPr>
+    </w:p>
+    <w:p>
+      <w:pPr>
+        <w:pStyle w:val="Standard"/>
+        <w:jc w:val="both"/>
+        <w:rPr>
+          <w:rFonts w:ascii="Times New Roman" w:hAnsi="Times New Roman" w:cs="Times New Roman"/>
+          <w:b/>
+          <w:bCs/>
+          <w:sz w:val="28"/>
+          <w:szCs w:val="28"/>
+        </w:rPr>
+      </w:pPr>
+    </w:p>
+    <w:p>
+      <w:pPr>
+        <w:pStyle w:val="Standard"/>
+        <w:jc w:val="both"/>
+        <w:rPr>
+          <w:rFonts w:ascii="Times New Roman" w:hAnsi="Times New Roman" w:cs="Times New Roman"/>
+          <w:b/>
+          <w:bCs/>
+          <w:sz w:val="28"/>
+          <w:szCs w:val="28"/>
+        </w:rPr>
+      </w:pPr>
+    </w:p>
+    <w:p>
+      <w:pPr>
+        <w:pStyle w:val="Standard"/>
+        <w:jc w:val="both"/>
+        <w:rPr>
+          <w:rFonts w:ascii="Times New Roman" w:hAnsi="Times New Roman" w:cs="Times New Roman"/>
+          <w:b/>
+          <w:bCs/>
+          <w:sz w:val="28"/>
+          <w:szCs w:val="28"/>
+        </w:rPr>
+      </w:pPr>
     </w:p>
     <w:p>
       <w:pPr>
@@ -80,77 +121,11 @@
         <w:rPr>
           <w:rFonts w:eastAsia="Noto Serif CJK SC" w:cs="Lohit Devanagari"/>
           <w:kern w:val="2"/>
-          <w:sz w:val="22"/>
+          <w:sz w:val="28"/>
+          <w:szCs w:val="28"/>
           <w:lang w:eastAsia="zh-CN" w:bidi="hi-IN"/>
         </w:rPr>
-        <w:t>Jacob P. Sieg</w:t>
-      </w:r>
-      <w:r>
-        <w:rPr>
-          <w:rFonts w:eastAsia="Noto Serif CJK SC" w:cs="Lohit Devanagari"/>
-          <w:kern w:val="2"/>
-          <w:sz w:val="22"/>
-          <w:vertAlign w:val="superscript"/>
-          <w:lang w:eastAsia="zh-CN" w:bidi="hi-IN"/>
-        </w:rPr>
-        <w:t>1,2</w:t>
-      </w:r>
-      <w:r>
-        <w:rPr>
-          <w:rFonts w:eastAsia="Noto Serif CJK SC" w:cs="Lohit Devanagari"/>
-          <w:kern w:val="2"/>
-          <w:sz w:val="22"/>
-          <w:lang w:eastAsia="zh-CN" w:bidi="hi-IN"/>
-        </w:rPr>
-        <w:t>, Sebastian J. Arteaga</w:t>
-      </w:r>
-      <w:r>
-        <w:rPr>
-          <w:rFonts w:eastAsia="Noto Serif CJK SC" w:cs="Lohit Devanagari"/>
-          <w:kern w:val="2"/>
-          <w:sz w:val="22"/>
-          <w:vertAlign w:val="superscript"/>
-          <w:lang w:eastAsia="zh-CN" w:bidi="hi-IN"/>
-        </w:rPr>
-        <w:t>3</w:t>
-      </w:r>
-      <w:r>
-        <w:rPr>
-          <w:rFonts w:eastAsia="Noto Serif CJK SC" w:cs="Lohit Devanagari"/>
-          <w:kern w:val="2"/>
-          <w:sz w:val="22"/>
-          <w:lang w:eastAsia="zh-CN" w:bidi="hi-IN"/>
-        </w:rPr>
-        <w:t>, Brent M. Znosko</w:t>
-      </w:r>
-      <w:r>
-        <w:rPr>
-          <w:rFonts w:eastAsia="Noto Serif CJK SC" w:cs="Lohit Devanagari"/>
-          <w:kern w:val="2"/>
-          <w:sz w:val="22"/>
-          <w:vertAlign w:val="superscript"/>
-          <w:lang w:eastAsia="zh-CN" w:bidi="hi-IN"/>
-        </w:rPr>
-        <w:t>3</w:t>
-      </w:r>
-      <w:r>
-        <w:rPr>
-          <w:rFonts w:eastAsia="Noto Serif CJK SC" w:cs="Lohit Devanagari"/>
-          <w:kern w:val="2"/>
-          <w:sz w:val="22"/>
-          <w:lang w:eastAsia="zh-CN" w:bidi="hi-IN"/>
-        </w:rPr>
-        <w:t>, Philip C. Bevilacqua</w:t>
-      </w:r>
-      <w:r>
-        <w:rPr>
-          <w:rFonts w:eastAsia="Noto Serif CJK SC" w:cs="Lohit Devanagari"/>
-          <w:kern w:val="2"/>
-          <w:sz w:val="22"/>
-          <w:vertAlign w:val="superscript"/>
-          <w:lang w:eastAsia="zh-CN" w:bidi="hi-IN"/>
-        </w:rPr>
-        <w:t>1,2,4</w:t>
+        <w:t>MeltR is a Software Package that Provides Facile Determination of Biopolymer Thermodynamics: Application to RNA UV-Absorbance Data</w:t>
       </w:r>
     </w:p>
     <w:p>
@@ -160,6 +135,97 @@
         <w:jc w:val="center"/>
         <w:textAlignment w:val="auto"/>
         <w:rPr>
+          <w:rFonts w:ascii="Liberation Serif" w:eastAsia="Noto Serif CJK SC" w:hAnsi="Liberation Serif" w:cs="Lohit Devanagari"/>
+          <w:kern w:val="2"/>
+          <w:sz w:val="24"/>
+          <w:szCs w:val="24"/>
+          <w:lang w:eastAsia="zh-CN" w:bidi="hi-IN"/>
+        </w:rPr>
+      </w:pPr>
+      <w:r>
+        <w:rPr>
+          <w:rFonts w:eastAsia="Noto Serif CJK SC" w:cs="Lohit Devanagari"/>
+          <w:kern w:val="2"/>
+          <w:sz w:val="22"/>
+          <w:lang w:eastAsia="zh-CN" w:bidi="hi-IN"/>
+        </w:rPr>
+        <w:t>Jacob P. Sieg</w:t>
+      </w:r>
+      <w:r>
+        <w:rPr>
+          <w:rFonts w:eastAsia="Noto Serif CJK SC" w:cs="Lohit Devanagari"/>
+          <w:kern w:val="2"/>
+          <w:sz w:val="22"/>
+          <w:vertAlign w:val="superscript"/>
+          <w:lang w:eastAsia="zh-CN" w:bidi="hi-IN"/>
+        </w:rPr>
+        <w:t>1,2</w:t>
+      </w:r>
+      <w:r>
+        <w:rPr>
+          <w:rFonts w:eastAsia="Noto Serif CJK SC" w:cs="Lohit Devanagari"/>
+          <w:kern w:val="2"/>
+          <w:sz w:val="22"/>
+          <w:lang w:eastAsia="zh-CN" w:bidi="hi-IN"/>
+        </w:rPr>
+        <w:t>, Sebastian J. Arteaga</w:t>
+      </w:r>
+      <w:r>
+        <w:rPr>
+          <w:rFonts w:eastAsia="Noto Serif CJK SC" w:cs="Lohit Devanagari"/>
+          <w:kern w:val="2"/>
+          <w:sz w:val="22"/>
+          <w:vertAlign w:val="superscript"/>
+          <w:lang w:eastAsia="zh-CN" w:bidi="hi-IN"/>
+        </w:rPr>
+        <w:t>3</w:t>
+      </w:r>
+      <w:r>
+        <w:rPr>
+          <w:rFonts w:eastAsia="Noto Serif CJK SC" w:cs="Lohit Devanagari"/>
+          <w:kern w:val="2"/>
+          <w:sz w:val="22"/>
+          <w:lang w:eastAsia="zh-CN" w:bidi="hi-IN"/>
+        </w:rPr>
+        <w:t>, Brent M. Znosko</w:t>
+      </w:r>
+      <w:r>
+        <w:rPr>
+          <w:rFonts w:eastAsia="Noto Serif CJK SC" w:cs="Lohit Devanagari"/>
+          <w:kern w:val="2"/>
+          <w:sz w:val="22"/>
+          <w:vertAlign w:val="superscript"/>
+          <w:lang w:eastAsia="zh-CN" w:bidi="hi-IN"/>
+        </w:rPr>
+        <w:t>3</w:t>
+      </w:r>
+      <w:r>
+        <w:rPr>
+          <w:rFonts w:eastAsia="Noto Serif CJK SC" w:cs="Lohit Devanagari"/>
+          <w:kern w:val="2"/>
+          <w:sz w:val="22"/>
+          <w:lang w:eastAsia="zh-CN" w:bidi="hi-IN"/>
+        </w:rPr>
+        <w:t>, Philip C. Bevilacqua</w:t>
+      </w:r>
+      <w:r>
+        <w:rPr>
+          <w:rFonts w:eastAsia="Noto Serif CJK SC" w:cs="Lohit Devanagari"/>
+          <w:kern w:val="2"/>
+          <w:sz w:val="22"/>
+          <w:vertAlign w:val="superscript"/>
+          <w:lang w:eastAsia="zh-CN" w:bidi="hi-IN"/>
+        </w:rPr>
+        <w:t>1,2,4</w:t>
+      </w:r>
+    </w:p>
+    <w:p>
+      <w:pPr>
+        <w:widowControl/>
+        <w:spacing w:line="480" w:lineRule="auto"/>
+        <w:jc w:val="center"/>
+        <w:textAlignment w:val="auto"/>
+        <w:rPr>
           <w:rFonts w:eastAsia="Noto Serif CJK SC" w:cs="Lohit Devanagari"/>
           <w:kern w:val="2"/>
           <w:sz w:val="22"/>
@@ -411,21 +477,12 @@
         </w:rPr>
         <w:t xml:space="preserve">M. </w:t>
       </w:r>
-      <w:proofErr w:type="spellStart"/>
       <w:r>
         <w:rPr>
           <w:rFonts w:ascii="Times New Roman" w:hAnsi="Times New Roman" w:cs="Times New Roman"/>
           <w:szCs w:val="20"/>
         </w:rPr>
-        <w:t>Znosko</w:t>
-      </w:r>
-      <w:proofErr w:type="spellEnd"/>
-      <w:r>
-        <w:rPr>
-          <w:rFonts w:ascii="Times New Roman" w:hAnsi="Times New Roman" w:cs="Times New Roman"/>
-          <w:szCs w:val="20"/>
-        </w:rPr>
-        <w:t>:</w:t>
+        <w:t>Znosko:</w:t>
       </w:r>
       <w:commentRangeEnd w:id="1"/>
       <w:r>
@@ -1727,14 +1784,9 @@
       <w:bookmarkStart w:id="4" w:name="_Toc111794058"/>
       <w:bookmarkStart w:id="5" w:name="_Toc108513666"/>
       <w:r>
-        <w:t xml:space="preserve">processing by </w:t>
-      </w:r>
-      <w:proofErr w:type="spellStart"/>
-      <w:r>
-        <w:t>meltR.A</w:t>
+        <w:t>processing by meltR.A</w:t>
       </w:r>
       <w:bookmarkEnd w:id="3"/>
-      <w:proofErr w:type="spellEnd"/>
     </w:p>
     <w:p/>
     <w:p>
@@ -1759,19 +1811,11 @@
         </w:rPr>
         <w:t xml:space="preserve">. </w:t>
       </w:r>
-      <w:proofErr w:type="spellStart"/>
       <w:r>
         <w:rPr>
           <w:rStyle w:val="mtext"/>
         </w:rPr>
-        <w:t>MeltR</w:t>
-      </w:r>
-      <w:proofErr w:type="spellEnd"/>
-      <w:r>
-        <w:rPr>
-          <w:rStyle w:val="mtext"/>
-        </w:rPr>
-        <w:t xml:space="preserve"> performs the following data preprocessing steps before fitting:</w:t>
+        <w:t>MeltR performs the following data preprocessing steps before fitting:</w:t>
       </w:r>
     </w:p>
     <w:p>
@@ -2070,23 +2114,7 @@
         <w:jc w:val="both"/>
       </w:pPr>
       <w:r>
-        <w:t xml:space="preserve">6.) Initial parameter estimates are calculated for each curve. The initial values for slopes and intercepts of the baselines are estimated by fitting absorbance values that are greater than the 75th quantile for the </w:t>
-      </w:r>
-      <w:proofErr w:type="spellStart"/>
-      <w:r>
-        <w:t>uper</w:t>
-      </w:r>
-      <w:proofErr w:type="spellEnd"/>
-      <w:r>
-        <w:t xml:space="preserve"> baselines, and fitting </w:t>
-      </w:r>
-      <w:proofErr w:type="spellStart"/>
-      <w:r>
-        <w:t>aborbance</w:t>
-      </w:r>
-      <w:proofErr w:type="spellEnd"/>
-      <w:r>
-        <w:t xml:space="preserve"> values that are lower than the 25th quantile for the lower baseline, to y = mx + b. Initial values for the enthalpy are determined using the T0.5 and T0.75 (in Kelvin) from first and second derivative curves</w:t>
+        <w:t>6.) Initial parameter estimates are calculated for each curve. The initial values for slopes and intercepts of the baselines are estimated by fitting absorbance values that are greater than the 75th quantile for the uper baselines, and fitting aborbance values that are lower than the 25th quantile for the lower baseline, to y = mx + b. Initial values for the enthalpy are determined using the T0.5 and T0.75 (in Kelvin) from first and second derivative curves</w:t>
       </w:r>
       <w:r>
         <w:t xml:space="preserve"> using equation1, where </w:t>
@@ -2311,25 +2339,7 @@
             <w:rPr>
               <w:rFonts w:ascii="Cambria Math" w:hAnsi="Cambria Math"/>
             </w:rPr>
-            <m:t xml:space="preserve">                               </m:t>
-          </m:r>
-          <m:r>
-            <m:rPr>
-              <m:sty m:val="p"/>
-            </m:rPr>
-            <w:rPr>
-              <w:rFonts w:ascii="Cambria Math" w:hAnsi="Cambria Math"/>
-            </w:rPr>
-            <m:t xml:space="preserve">    </m:t>
-          </m:r>
-          <m:r>
-            <m:rPr>
-              <m:sty m:val="p"/>
-            </m:rPr>
-            <w:rPr>
-              <w:rFonts w:ascii="Cambria Math" w:hAnsi="Cambria Math"/>
-            </w:rPr>
-            <m:t xml:space="preserve">                                             (1)</m:t>
+            <m:t xml:space="preserve">                                                                                (1)</m:t>
           </m:r>
         </m:oMath>
       </m:oMathPara>
@@ -2354,18 +2364,10 @@
         <w:t xml:space="preserve">Thermo-dynamic parameters for helix formation are obtained using </w:t>
       </w:r>
       <w:r>
-        <w:t xml:space="preserve">the </w:t>
-      </w:r>
-      <w:proofErr w:type="spellStart"/>
-      <w:r>
-        <w:t>v</w:t>
-      </w:r>
-      <w:r>
-        <w:t>an't</w:t>
-      </w:r>
-      <w:proofErr w:type="spellEnd"/>
-      <w:r>
-        <w:t xml:space="preserve"> Hoff </w:t>
+        <w:t>the v</w:t>
+      </w:r>
+      <w:r>
+        <w:t xml:space="preserve">an't Hoff </w:t>
       </w:r>
       <w:r>
         <w:t>relationship (</w:t>
@@ -2690,25 +2692,7 @@
             <w:rPr>
               <w:rFonts w:ascii="Cambria Math" w:hAnsi="Cambria Math"/>
             </w:rPr>
-            <m:t xml:space="preserve">                                </m:t>
-          </m:r>
-          <m:r>
-            <m:rPr>
-              <m:sty m:val="p"/>
-            </m:rPr>
-            <w:rPr>
-              <w:rFonts w:ascii="Cambria Math" w:hAnsi="Cambria Math"/>
-            </w:rPr>
-            <m:t xml:space="preserve">   </m:t>
-          </m:r>
-          <m:r>
-            <m:rPr>
-              <m:sty m:val="p"/>
-            </m:rPr>
-            <w:rPr>
-              <w:rFonts w:ascii="Cambria Math" w:hAnsi="Cambria Math"/>
-            </w:rPr>
-            <m:t xml:space="preserve">                                                  (3)</m:t>
+            <m:t xml:space="preserve">                                                                                     (3)</m:t>
           </m:r>
         </m:oMath>
       </m:oMathPara>
@@ -2804,25 +2788,7 @@
             <w:rPr>
               <w:rFonts w:ascii="Cambria Math" w:hAnsi="Cambria Math"/>
             </w:rPr>
-            <m:t xml:space="preserve">                                             </m:t>
-          </m:r>
-          <m:r>
-            <m:rPr>
-              <m:sty m:val="p"/>
-            </m:rPr>
-            <w:rPr>
-              <w:rFonts w:ascii="Cambria Math" w:hAnsi="Cambria Math"/>
-            </w:rPr>
-            <m:t xml:space="preserve">    </m:t>
-          </m:r>
-          <m:r>
-            <m:rPr>
-              <m:sty m:val="p"/>
-            </m:rPr>
-            <w:rPr>
-              <w:rFonts w:ascii="Cambria Math" w:hAnsi="Cambria Math"/>
-            </w:rPr>
-            <m:t xml:space="preserve">                                     (4)</m:t>
+            <m:t xml:space="preserve">                                                                                      (4)</m:t>
           </m:r>
         </m:oMath>
       </m:oMathPara>
@@ -2885,25 +2851,7 @@
             <w:rPr>
               <w:rFonts w:ascii="Cambria Math" w:hAnsi="Cambria Math"/>
             </w:rPr>
-            <m:t xml:space="preserve">                                                  </m:t>
-          </m:r>
-          <m:r>
-            <m:rPr>
-              <m:sty m:val="p"/>
-            </m:rPr>
-            <w:rPr>
-              <w:rFonts w:ascii="Cambria Math" w:hAnsi="Cambria Math"/>
-            </w:rPr>
-            <m:t xml:space="preserve">     </m:t>
-          </m:r>
-          <m:r>
-            <m:rPr>
-              <m:sty m:val="p"/>
-            </m:rPr>
-            <w:rPr>
-              <w:rFonts w:ascii="Cambria Math" w:hAnsi="Cambria Math"/>
-            </w:rPr>
-            <m:t xml:space="preserve">                                (5)</m:t>
+            <m:t xml:space="preserve">                                                                                       (5)</m:t>
           </m:r>
         </m:oMath>
       </m:oMathPara>
@@ -2952,24 +2900,14 @@
         <w:pStyle w:val="Textbody"/>
         <w:jc w:val="both"/>
       </w:pPr>
-      <w:proofErr w:type="spellStart"/>
-      <w:r>
-        <w:t>MeltR</w:t>
-      </w:r>
-      <w:proofErr w:type="spellEnd"/>
-      <w:r>
-        <w:t xml:space="preserve"> uses three methods based on the </w:t>
-      </w:r>
-      <w:proofErr w:type="spellStart"/>
+      <w:r>
+        <w:t xml:space="preserve">MeltR uses three methods based on the </w:t>
+      </w:r>
       <w:r>
         <w:t>v</w:t>
       </w:r>
       <w:r>
-        <w:t>an't</w:t>
-      </w:r>
-      <w:proofErr w:type="spellEnd"/>
-      <w:r>
-        <w:t xml:space="preserve"> Hoff equation to calculate thermodynamic parameters: </w:t>
+        <w:t xml:space="preserve">an't Hoff equation to calculate thermodynamic parameters: </w:t>
       </w:r>
       <w:r>
         <w:br/>
@@ -3079,7 +3017,6 @@
       <w:r>
         <w:t xml:space="preserve"> using the </w:t>
       </w:r>
-      <w:proofErr w:type="spellStart"/>
       <w:r>
         <w:rPr>
           <w:i/>
@@ -3087,7 +3024,6 @@
         </w:rPr>
         <w:t>nls</w:t>
       </w:r>
-      <w:proofErr w:type="spellEnd"/>
       <w:r>
         <w:t xml:space="preserve"> algorithm in base R</w:t>
       </w:r>
@@ -3366,7 +3302,6 @@
       <w:r>
         <w:t xml:space="preserve">f(T) is variable, calculated by the analytic solution of the binding constant. </w:t>
       </w:r>
-      <w:proofErr w:type="spellStart"/>
       <w:r>
         <w:rPr>
           <w:i/>
@@ -3374,7 +3309,6 @@
         </w:rPr>
         <w:t>MeltR</w:t>
       </w:r>
-      <w:proofErr w:type="spellEnd"/>
       <w:r>
         <w:t xml:space="preserve"> uses Equation 8 for heteroduplexes, </w:t>
       </w:r>
@@ -4405,25 +4339,7 @@
             <w:rPr>
               <w:rFonts w:ascii="Cambria Math" w:hAnsi="Cambria Math"/>
             </w:rPr>
-            <m:t xml:space="preserve">                          </m:t>
-          </m:r>
-          <m:r>
-            <m:rPr>
-              <m:sty m:val="p"/>
-            </m:rPr>
-            <w:rPr>
-              <w:rFonts w:ascii="Cambria Math" w:hAnsi="Cambria Math"/>
-            </w:rPr>
-            <m:t xml:space="preserve">                 </m:t>
-          </m:r>
-          <m:r>
-            <m:rPr>
-              <m:sty m:val="p"/>
-            </m:rPr>
-            <w:rPr>
-              <w:rFonts w:ascii="Cambria Math" w:hAnsi="Cambria Math"/>
-            </w:rPr>
-            <m:t xml:space="preserve">                                  (11)</m:t>
+            <m:t xml:space="preserve">                                                                             (11)</m:t>
           </m:r>
         </m:oMath>
       </m:oMathPara>
@@ -4466,7 +4382,6 @@
       <w:r>
         <w:t xml:space="preserve">, to increase the ease of estimating initial parameters for non-linear regression and to increase the robustness of the </w:t>
       </w:r>
-      <w:proofErr w:type="spellStart"/>
       <w:r>
         <w:rPr>
           <w:i/>
@@ -4474,7 +4389,6 @@
         </w:rPr>
         <w:t>nls</w:t>
       </w:r>
-      <w:proofErr w:type="spellEnd"/>
       <w:r>
         <w:t xml:space="preserve"> algorithm. Briefly, the </w:t>
       </w:r>
@@ -4641,25 +4555,7 @@
             <w:rPr>
               <w:rFonts w:ascii="Cambria Math" w:hAnsi="Cambria Math"/>
             </w:rPr>
-            <m:t>+R</m:t>
-          </m:r>
-          <m:r>
-            <m:rPr>
-              <m:sty m:val="p"/>
-            </m:rPr>
-            <w:rPr>
-              <w:rFonts w:ascii="Cambria Math" w:hAnsi="Cambria Math"/>
-            </w:rPr>
-            <m:t>*</m:t>
-          </m:r>
-          <m:r>
-            <m:rPr>
-              <m:sty m:val="p"/>
-            </m:rPr>
-            <w:rPr>
-              <w:rFonts w:ascii="Cambria Math" w:hAnsi="Cambria Math"/>
-            </w:rPr>
-            <m:t>ln</m:t>
+            <m:t>+R*ln</m:t>
           </m:r>
           <m:d>
             <m:dPr>
@@ -5293,25 +5189,7 @@
             <w:rPr>
               <w:rFonts w:ascii="Cambria Math" w:hAnsi="Cambria Math"/>
             </w:rPr>
-            <m:t xml:space="preserve">                                                            (1</m:t>
-          </m:r>
-          <m:r>
-            <m:rPr>
-              <m:sty m:val="p"/>
-            </m:rPr>
-            <w:rPr>
-              <w:rFonts w:ascii="Cambria Math" w:hAnsi="Cambria Math"/>
-            </w:rPr>
-            <m:t>4</m:t>
-          </m:r>
-          <m:r>
-            <m:rPr>
-              <m:sty m:val="p"/>
-            </m:rPr>
-            <w:rPr>
-              <w:rFonts w:ascii="Cambria Math" w:hAnsi="Cambria Math"/>
-            </w:rPr>
-            <m:t>)</m:t>
+            <m:t xml:space="preserve">                                                            (14)</m:t>
           </m:r>
         </m:oMath>
       </m:oMathPara>
@@ -5779,25 +5657,7 @@
             <w:rPr>
               <w:rFonts w:ascii="Cambria Math" w:hAnsi="Cambria Math"/>
             </w:rPr>
-            <m:t xml:space="preserve">                                                             (1</m:t>
-          </m:r>
-          <m:r>
-            <m:rPr>
-              <m:sty m:val="p"/>
-            </m:rPr>
-            <w:rPr>
-              <w:rFonts w:ascii="Cambria Math" w:hAnsi="Cambria Math"/>
-            </w:rPr>
-            <m:t>5</m:t>
-          </m:r>
-          <m:r>
-            <m:rPr>
-              <m:sty m:val="p"/>
-            </m:rPr>
-            <w:rPr>
-              <w:rFonts w:ascii="Cambria Math" w:hAnsi="Cambria Math"/>
-            </w:rPr>
-            <m:t>)</m:t>
+            <m:t xml:space="preserve">                                                             (15)</m:t>
           </m:r>
         </m:oMath>
       </m:oMathPara>
@@ -5824,7 +5684,6 @@
       <w:r>
         <w:t xml:space="preserve">uses </w:t>
       </w:r>
-      <w:proofErr w:type="spellStart"/>
       <w:r>
         <w:rPr>
           <w:i/>
@@ -5832,7 +5691,6 @@
         </w:rPr>
         <w:t>nls</w:t>
       </w:r>
-      <w:proofErr w:type="spellEnd"/>
       <w:r>
         <w:t xml:space="preserve"> to fit</w:t>
       </w:r>
@@ -6113,25 +5971,7 @@
             <w:rPr>
               <w:rFonts w:ascii="Cambria Math" w:hAnsi="Cambria Math"/>
             </w:rPr>
-            <m:t xml:space="preserve">                                                                    (1</m:t>
-          </m:r>
-          <m:r>
-            <m:rPr>
-              <m:sty m:val="p"/>
-            </m:rPr>
-            <w:rPr>
-              <w:rFonts w:ascii="Cambria Math" w:hAnsi="Cambria Math"/>
-            </w:rPr>
-            <m:t>6</m:t>
-          </m:r>
-          <m:r>
-            <m:rPr>
-              <m:sty m:val="p"/>
-            </m:rPr>
-            <w:rPr>
-              <w:rFonts w:ascii="Cambria Math" w:hAnsi="Cambria Math"/>
-            </w:rPr>
-            <m:t>)</m:t>
+            <m:t xml:space="preserve">                                                                    (16)</m:t>
           </m:r>
         </m:oMath>
       </m:oMathPara>
@@ -6331,25 +6171,7 @@
             <w:rPr>
               <w:rFonts w:ascii="Cambria Math" w:hAnsi="Cambria Math"/>
             </w:rPr>
-            <m:t xml:space="preserve">                                                                                 (1</m:t>
-          </m:r>
-          <m:r>
-            <m:rPr>
-              <m:sty m:val="p"/>
-            </m:rPr>
-            <w:rPr>
-              <w:rFonts w:ascii="Cambria Math" w:hAnsi="Cambria Math"/>
-            </w:rPr>
-            <m:t>7</m:t>
-          </m:r>
-          <m:r>
-            <m:rPr>
-              <m:sty m:val="p"/>
-            </m:rPr>
-            <w:rPr>
-              <w:rFonts w:ascii="Cambria Math" w:hAnsi="Cambria Math"/>
-            </w:rPr>
-            <m:t>)</m:t>
+            <m:t xml:space="preserve">                                                                                 (17)</m:t>
           </m:r>
         </m:oMath>
       </m:oMathPara>
@@ -6377,7 +6199,6 @@
       <w:r>
         <w:t xml:space="preserve">ethod 1 is used for method 2 by default. However, </w:t>
       </w:r>
-      <w:proofErr w:type="spellStart"/>
       <w:r>
         <w:rPr>
           <w:i/>
@@ -6385,7 +6206,6 @@
         </w:rPr>
         <w:t>MeltR</w:t>
       </w:r>
-      <w:proofErr w:type="spellEnd"/>
       <w:r>
         <w:t xml:space="preserve"> can use two other methods. The first uses the linear baseline estimates from method 1 to calculate the f(T) using equation 15.</w:t>
       </w:r>
@@ -6733,43 +6553,7 @@
             <w:rPr>
               <w:rFonts w:ascii="Cambria Math" w:hAnsi="Cambria Math"/>
             </w:rPr>
-            <m:t xml:space="preserve">                      </m:t>
-          </m:r>
-          <m:r>
-            <m:rPr>
-              <m:sty m:val="p"/>
-            </m:rPr>
-            <w:rPr>
-              <w:rFonts w:ascii="Cambria Math" w:hAnsi="Cambria Math"/>
-            </w:rPr>
-            <m:t xml:space="preserve">                </m:t>
-          </m:r>
-          <m:r>
-            <m:rPr>
-              <m:sty m:val="p"/>
-            </m:rPr>
-            <w:rPr>
-              <w:rFonts w:ascii="Cambria Math" w:hAnsi="Cambria Math"/>
-            </w:rPr>
-            <m:t xml:space="preserve">                           (1</m:t>
-          </m:r>
-          <m:r>
-            <m:rPr>
-              <m:sty m:val="p"/>
-            </m:rPr>
-            <w:rPr>
-              <w:rFonts w:ascii="Cambria Math" w:hAnsi="Cambria Math"/>
-            </w:rPr>
-            <m:t>8</m:t>
-          </m:r>
-          <m:r>
-            <m:rPr>
-              <m:sty m:val="p"/>
-            </m:rPr>
-            <w:rPr>
-              <w:rFonts w:ascii="Cambria Math" w:hAnsi="Cambria Math"/>
-            </w:rPr>
-            <m:t>)</m:t>
+            <m:t xml:space="preserve">                                                                 (18)</m:t>
           </m:r>
         </m:oMath>
       </m:oMathPara>
@@ -6780,42 +6564,17 @@
         <w:jc w:val="both"/>
       </w:pPr>
       <w:r>
-        <w:t xml:space="preserve">f(T) is approximately linear in the range of 0.4 to 0.6. Thus, </w:t>
-      </w:r>
-      <w:proofErr w:type="spellStart"/>
-      <w:r>
-        <w:t>MeltR</w:t>
-      </w:r>
-      <w:proofErr w:type="spellEnd"/>
-      <w:r>
-        <w:t xml:space="preserve"> fits </w:t>
-      </w:r>
-      <w:proofErr w:type="gramStart"/>
-      <w:r>
-        <w:t>f(</w:t>
-      </w:r>
-      <w:proofErr w:type="gramEnd"/>
-      <w:r>
-        <w:t xml:space="preserve">T in {0.4 to 0.6}) </w:t>
+        <w:t xml:space="preserve">f(T) is approximately linear in the range of 0.4 to 0.6. Thus, MeltR fits f(T in {0.4 to 0.6}) </w:t>
       </w:r>
       <w:r>
         <w:t>to</w:t>
       </w:r>
       <w:r>
-        <w:t xml:space="preserve"> y = </w:t>
-      </w:r>
-      <w:proofErr w:type="spellStart"/>
-      <w:r>
-        <w:t>mT</w:t>
-      </w:r>
-      <w:proofErr w:type="spellEnd"/>
-      <w:r>
-        <w:t xml:space="preserve"> + b </w:t>
+        <w:t xml:space="preserve"> y = mT + b </w:t>
       </w:r>
       <w:r>
         <w:t xml:space="preserve">using the </w:t>
       </w:r>
-      <w:proofErr w:type="spellStart"/>
       <w:r>
         <w:rPr>
           <w:i/>
@@ -6823,7 +6582,6 @@
         </w:rPr>
         <w:t>lm</w:t>
       </w:r>
-      <w:proofErr w:type="spellEnd"/>
       <w:r>
         <w:t xml:space="preserve"> function in base R</w:t>
       </w:r>
@@ -7284,25 +7042,7 @@
             <w:rPr>
               <w:rFonts w:ascii="Cambria Math" w:hAnsi="Cambria Math"/>
             </w:rPr>
-            <m:t xml:space="preserve">                                             (1</m:t>
-          </m:r>
-          <m:r>
-            <m:rPr>
-              <m:sty m:val="p"/>
-            </m:rPr>
-            <w:rPr>
-              <w:rFonts w:ascii="Cambria Math" w:hAnsi="Cambria Math"/>
-            </w:rPr>
-            <m:t>9</m:t>
-          </m:r>
-          <m:r>
-            <m:rPr>
-              <m:sty m:val="p"/>
-            </m:rPr>
-            <w:rPr>
-              <w:rFonts w:ascii="Cambria Math" w:hAnsi="Cambria Math"/>
-            </w:rPr>
-            <m:t>)</m:t>
+            <m:t xml:space="preserve">                                             (19)</m:t>
           </m:r>
         </m:oMath>
       </m:oMathPara>
@@ -7323,7 +7063,6 @@
       <w:r>
         <w:t xml:space="preserve"> Method 3 fits all curves simultaneously in a global fit using the </w:t>
       </w:r>
-      <w:proofErr w:type="spellStart"/>
       <w:r>
         <w:rPr>
           <w:i/>
@@ -7331,7 +7070,6 @@
         </w:rPr>
         <w:t>nls</w:t>
       </w:r>
-      <w:proofErr w:type="spellEnd"/>
       <w:r>
         <w:t xml:space="preserve"> algorithm in base R. In this global fit, equation 2 is plugged directly into equations 8-10, so that the fit is in terms of the ΔS° instead of the T</w:t>
       </w:r>
@@ -7344,11 +7082,9 @@
       <w:r>
         <w:t xml:space="preserve">, allowing linking of individual curves. The baselines are allowed to vary but ΔH° and ΔS° are constrained to a single value for all curves. For global fitting, the </w:t>
       </w:r>
-      <w:proofErr w:type="gramStart"/>
       <w:r>
         <w:t>slopes</w:t>
       </w:r>
-      <w:proofErr w:type="gramEnd"/>
       <w:r>
         <w:t xml:space="preserve"> and intercepts of the fits from</w:t>
       </w:r>
@@ -7407,14 +7143,9 @@
       </w:pPr>
       <w:bookmarkStart w:id="11" w:name="_Toc118105636"/>
       <w:r>
-        <w:t xml:space="preserve">Data processing by the </w:t>
-      </w:r>
-      <w:proofErr w:type="spellStart"/>
-      <w:r>
-        <w:t>BLtrimmer</w:t>
+        <w:t>Data processing by the BLtrimmer</w:t>
       </w:r>
       <w:bookmarkEnd w:id="11"/>
-      <w:proofErr w:type="spellEnd"/>
     </w:p>
     <w:p>
       <w:pPr>
@@ -7427,34 +7158,10 @@
         <w:jc w:val="both"/>
       </w:pPr>
       <w:r>
-        <w:t xml:space="preserve">The </w:t>
-      </w:r>
-      <w:proofErr w:type="spellStart"/>
-      <w:r>
-        <w:t>BLTrimmer</w:t>
-      </w:r>
-      <w:proofErr w:type="spellEnd"/>
-      <w:r>
-        <w:t xml:space="preserve"> function explores the dependence of fit parameters on baseline trimming, starting from an existing </w:t>
-      </w:r>
-      <w:proofErr w:type="spellStart"/>
-      <w:r>
-        <w:t>meltR.A</w:t>
-      </w:r>
-      <w:proofErr w:type="spellEnd"/>
-      <w:r>
-        <w:t xml:space="preserve"> fit object. </w:t>
-      </w:r>
-      <w:r>
-        <w:t xml:space="preserve">The </w:t>
-      </w:r>
-      <w:proofErr w:type="spellStart"/>
-      <w:r>
-        <w:t>BLTrimmer</w:t>
-      </w:r>
-      <w:proofErr w:type="spellEnd"/>
-      <w:r>
-        <w:t xml:space="preserve"> uses three steps</w:t>
+        <w:t xml:space="preserve">The BLTrimmer function explores the dependence of fit parameters on baseline trimming, starting from an existing meltR.A fit object. </w:t>
+      </w:r>
+      <w:r>
+        <w:t>The BLTrimmer uses three steps</w:t>
       </w:r>
       <w:r>
         <w:t xml:space="preserve">: Rapid </w:t>
@@ -7485,21 +7192,8 @@
       <w:r>
         <w:t xml:space="preserve"> </w:t>
       </w:r>
-      <w:proofErr w:type="gramStart"/>
-      <w:r>
-        <w:t>For</w:t>
-      </w:r>
-      <w:proofErr w:type="gramEnd"/>
-      <w:r>
-        <w:t xml:space="preserve"> the first step, the </w:t>
-      </w:r>
-      <w:proofErr w:type="spellStart"/>
-      <w:r>
-        <w:t>BLtrimmer</w:t>
-      </w:r>
-      <w:proofErr w:type="spellEnd"/>
-      <w:r>
-        <w:t xml:space="preserve"> generates and then fits a large number of baseline combinations. The user can generate baseline combinations using a fixed or a </w:t>
+      <w:r>
+        <w:t xml:space="preserve">For the first step, the BLtrimmer generates and then fits a large number of baseline combinations. The user can generate baseline combinations using a fixed or a </w:t>
       </w:r>
       <w:r>
         <w:t xml:space="preserve">floating baseline trim. The </w:t>
@@ -7512,15 +7206,7 @@
         <w:t>Thus, a randomly selected subset of b</w:t>
       </w:r>
       <w:r>
-        <w:t xml:space="preserve">aseline combinations </w:t>
-      </w:r>
-      <w:proofErr w:type="gramStart"/>
-      <w:r>
-        <w:t>are</w:t>
-      </w:r>
-      <w:proofErr w:type="gramEnd"/>
-      <w:r>
-        <w:t xml:space="preserve"> tested using a </w:t>
+        <w:t xml:space="preserve">aseline combinations are tested using a </w:t>
       </w:r>
       <w:r>
         <w:t xml:space="preserve">fast, </w:t>
@@ -7538,28 +7224,11 @@
         <w:t>T</w:t>
       </w:r>
       <w:r>
-        <w:t xml:space="preserve">he </w:t>
-      </w:r>
-      <w:proofErr w:type="spellStart"/>
-      <w:r>
-        <w:t>BLtrimmer</w:t>
-      </w:r>
-      <w:proofErr w:type="spellEnd"/>
-      <w:r>
-        <w:t xml:space="preserve"> fits each sample using method 1, using the </w:t>
-      </w:r>
-      <w:r>
-        <w:t xml:space="preserve">global fit from the </w:t>
-      </w:r>
-      <w:proofErr w:type="spellStart"/>
-      <w:r>
-        <w:t>meltR.A</w:t>
-      </w:r>
-      <w:proofErr w:type="spellEnd"/>
-      <w:r>
-        <w:t xml:space="preserve"> object as initial guesses for the non-linear regression step. Using these good initial guesses reduces the time the </w:t>
-      </w:r>
-      <w:proofErr w:type="spellStart"/>
+        <w:t xml:space="preserve">he BLtrimmer fits each sample using method 1, using the </w:t>
+      </w:r>
+      <w:r>
+        <w:t xml:space="preserve">global fit from the meltR.A object as initial guesses for the non-linear regression step. Using these good initial guesses reduces the time the </w:t>
+      </w:r>
       <w:r>
         <w:rPr>
           <w:i/>
@@ -7567,23 +7236,8 @@
         </w:rPr>
         <w:t>nls</w:t>
       </w:r>
-      <w:proofErr w:type="spellEnd"/>
-      <w:r>
-        <w:t xml:space="preserve"> algorithm needs to find a solution but could bias the result. Next, the </w:t>
-      </w:r>
-      <w:proofErr w:type="spellStart"/>
-      <w:r>
-        <w:t>BLtrimmer</w:t>
-      </w:r>
-      <w:proofErr w:type="spellEnd"/>
-      <w:r>
-        <w:t xml:space="preserve"> fits each sample using method 2 as described above. </w:t>
-      </w:r>
-      <w:r>
-        <w:t>ΔH°</w:t>
-      </w:r>
-      <w:r>
-        <w:t xml:space="preserve"> values from each method and baseline combination are then passed to the assessment step.</w:t>
+      <w:r>
+        <w:t xml:space="preserve"> algorithm needs to find a solution but could bias the result. Next, the BLtrimmer fits each sample using method 2 as described above. ΔH° values from each method and baseline combination are then passed to the assessment step.</w:t>
       </w:r>
     </w:p>
     <w:p>
@@ -7609,13 +7263,7 @@
         <w:t>s</w:t>
       </w:r>
       <w:r>
-        <w:t xml:space="preserve"> how well the </w:t>
-      </w:r>
-      <w:r>
-        <w:t>ΔH° values from</w:t>
-      </w:r>
-      <w:r>
-        <w:t xml:space="preserve"> each individual sample in method 1 agree with each other. </w:t>
+        <w:t xml:space="preserve"> how well the ΔH° values from each individual sample in method 1 agree with each other. </w:t>
       </w:r>
       <w:r>
         <w:t>The normalized standard deviation (</w:t>
@@ -7824,25 +7472,7 @@
         <w:t>mean</w:t>
       </w:r>
       <w:r>
-        <w:t xml:space="preserve"> </w:t>
-      </w:r>
-      <w:r>
-        <w:t xml:space="preserve">ΔH° </w:t>
-      </w:r>
-      <w:r>
-        <w:t>from the</w:t>
-      </w:r>
-      <w:r>
-        <w:t xml:space="preserve"> sample</w:t>
-      </w:r>
-      <w:r>
-        <w:t>s</w:t>
-      </w:r>
-      <w:r>
-        <w:t xml:space="preserve"> in method 1</w:t>
-      </w:r>
-      <w:r>
-        <w:t>.</w:t>
+        <w:t xml:space="preserve"> ΔH° from the samples in method 1.</w:t>
       </w:r>
     </w:p>
     <w:p>
@@ -8076,88 +7706,7 @@
             <w:rPr>
               <w:rFonts w:ascii="Cambria Math" w:hAnsi="Cambria Math"/>
             </w:rPr>
-            <m:t xml:space="preserve"> </m:t>
-          </m:r>
-          <m:r>
-            <m:rPr>
-              <m:sty m:val="p"/>
-            </m:rPr>
-            <w:rPr>
-              <w:rFonts w:ascii="Cambria Math" w:hAnsi="Cambria Math"/>
-            </w:rPr>
-            <m:t xml:space="preserve">                           </m:t>
-          </m:r>
-          <m:r>
-            <m:rPr>
-              <m:sty m:val="p"/>
-            </m:rPr>
-            <w:rPr>
-              <w:rFonts w:ascii="Cambria Math" w:hAnsi="Cambria Math"/>
-            </w:rPr>
-            <m:t xml:space="preserve"> </m:t>
-          </m:r>
-          <m:r>
-            <m:rPr>
-              <m:sty m:val="p"/>
-            </m:rPr>
-            <w:rPr>
-              <w:rFonts w:ascii="Cambria Math" w:hAnsi="Cambria Math"/>
-            </w:rPr>
-            <m:t xml:space="preserve"> </m:t>
-          </m:r>
-          <m:r>
-            <m:rPr>
-              <m:sty m:val="p"/>
-            </m:rPr>
-            <w:rPr>
-              <w:rFonts w:ascii="Cambria Math" w:hAnsi="Cambria Math"/>
-            </w:rPr>
-            <m:t xml:space="preserve">  </m:t>
-          </m:r>
-          <m:r>
-            <m:rPr>
-              <m:sty m:val="p"/>
-            </m:rPr>
-            <w:rPr>
-              <w:rFonts w:ascii="Cambria Math" w:hAnsi="Cambria Math"/>
-            </w:rPr>
-            <m:t xml:space="preserve">      </m:t>
-          </m:r>
-          <m:r>
-            <m:rPr>
-              <m:sty m:val="p"/>
-            </m:rPr>
-            <w:rPr>
-              <w:rFonts w:ascii="Cambria Math" w:hAnsi="Cambria Math"/>
-            </w:rPr>
-            <m:t xml:space="preserve">                                    </m:t>
-          </m:r>
-          <m:r>
-            <m:rPr>
-              <m:sty m:val="p"/>
-            </m:rPr>
-            <w:rPr>
-              <w:rFonts w:ascii="Cambria Math" w:hAnsi="Cambria Math"/>
-            </w:rPr>
-            <m:t xml:space="preserve">           (</m:t>
-          </m:r>
-          <m:r>
-            <m:rPr>
-              <m:sty m:val="p"/>
-            </m:rPr>
-            <w:rPr>
-              <w:rFonts w:ascii="Cambria Math" w:hAnsi="Cambria Math"/>
-            </w:rPr>
-            <m:t>20</m:t>
-          </m:r>
-          <m:r>
-            <m:rPr>
-              <m:sty m:val="p"/>
-            </m:rPr>
-            <w:rPr>
-              <w:rFonts w:ascii="Cambria Math" w:hAnsi="Cambria Math"/>
-            </w:rPr>
-            <m:t>)</m:t>
+            <m:t xml:space="preserve">                                                                                     (20)</m:t>
           </m:r>
         </m:oMath>
       </m:oMathPara>
@@ -8234,19 +7783,7 @@
         </m:sSub>
       </m:oMath>
       <w:r>
-        <w:t xml:space="preserve"> is </w:t>
-      </w:r>
-      <w:r>
-        <w:t xml:space="preserve">then ranked into quantiles on a scale from 0 to </w:t>
-      </w:r>
-      <w:r>
-        <w:t>1</w:t>
-      </w:r>
-      <w:r>
-        <w:t xml:space="preserve">. </w:t>
-      </w:r>
-      <w:r>
-        <w:t xml:space="preserve">For example, </w:t>
+        <w:t xml:space="preserve"> is then ranked into quantiles on a scale from 0 to 1. For example, </w:t>
       </w:r>
       <w:r>
         <w:t>if a baseline combination has the 100</w:t>
@@ -8482,10 +8019,7 @@
         <w:t>21</w:t>
       </w:r>
       <w:r>
-        <w:t xml:space="preserve">, where is the </w:t>
-      </w:r>
-      <w:r>
-        <w:t>ΔH°</w:t>
+        <w:t>, where is the ΔH°</w:t>
       </w:r>
       <w:r>
         <w:rPr>
@@ -8564,16 +8098,7 @@
                     <w:rPr>
                       <w:rFonts w:ascii="Cambria Math" w:hAnsi="Cambria Math"/>
                     </w:rPr>
-                    <m:t>1</m:t>
-                  </m:r>
-                  <m:r>
-                    <m:rPr>
-                      <m:sty m:val="p"/>
-                    </m:rPr>
-                    <w:rPr>
-                      <w:rFonts w:ascii="Cambria Math" w:hAnsi="Cambria Math"/>
-                    </w:rPr>
-                    <m:t>,2</m:t>
+                    <m:t>1,2</m:t>
                   </m:r>
                 </m:sub>
               </m:sSub>
@@ -8586,16 +8111,7 @@
             <w:rPr>
               <w:rFonts w:ascii="Cambria Math" w:hAnsi="Cambria Math"/>
             </w:rPr>
-            <m:t xml:space="preserve"> =</m:t>
-          </m:r>
-          <m:r>
-            <m:rPr>
-              <m:sty m:val="p"/>
-            </m:rPr>
-            <w:rPr>
-              <w:rFonts w:ascii="Cambria Math" w:hAnsi="Cambria Math"/>
-            </w:rPr>
-            <m:t>2</m:t>
+            <m:t xml:space="preserve"> =2</m:t>
           </m:r>
           <m:d>
             <m:dPr>
@@ -8683,13 +8199,7 @@
                     <w:rPr>
                       <w:rFonts w:ascii="Cambria Math" w:hAnsi="Cambria Math"/>
                     </w:rPr>
-                    <m:t xml:space="preserve">- </m:t>
-                  </m:r>
-                  <m:r>
-                    <w:rPr>
-                      <w:rFonts w:ascii="Cambria Math" w:hAnsi="Cambria Math"/>
-                    </w:rPr>
-                    <m:t xml:space="preserve"> </m:t>
+                    <m:t xml:space="preserve">-  </m:t>
                   </m:r>
                   <m:sSub>
                     <m:sSubPr>
@@ -8781,13 +8291,7 @@
                     <w:rPr>
                       <w:rFonts w:ascii="Cambria Math" w:hAnsi="Cambria Math"/>
                     </w:rPr>
-                    <m:t>+</m:t>
-                  </m:r>
-                  <m:r>
-                    <w:rPr>
-                      <w:rFonts w:ascii="Cambria Math" w:hAnsi="Cambria Math"/>
-                    </w:rPr>
-                    <m:t xml:space="preserve">  </m:t>
+                    <m:t xml:space="preserve">+  </m:t>
                   </m:r>
                   <m:sSub>
                     <m:sSubPr>
@@ -8828,19 +8332,7 @@
             <w:rPr>
               <w:rFonts w:ascii="Cambria Math" w:hAnsi="Cambria Math"/>
             </w:rPr>
-            <m:t xml:space="preserve"> </m:t>
-          </m:r>
-          <m:r>
-            <w:rPr>
-              <w:rFonts w:ascii="Cambria Math" w:hAnsi="Cambria Math"/>
-            </w:rPr>
-            <m:t xml:space="preserve"> </m:t>
-          </m:r>
-          <m:r>
-            <w:rPr>
-              <w:rFonts w:ascii="Cambria Math" w:hAnsi="Cambria Math"/>
-            </w:rPr>
-            <m:t xml:space="preserve">                                                                      (21)</m:t>
+            <m:t xml:space="preserve">                                                                        (21)</m:t>
           </m:r>
         </m:oMath>
       </m:oMathPara>
@@ -8909,16 +8401,7 @@
                   <w:rPr>
                     <w:rFonts w:ascii="Cambria Math" w:hAnsi="Cambria Math"/>
                   </w:rPr>
-                  <m:t>1</m:t>
-                </m:r>
-                <m:r>
-                  <m:rPr>
-                    <m:sty m:val="p"/>
-                  </m:rPr>
-                  <w:rPr>
-                    <w:rFonts w:ascii="Cambria Math" w:hAnsi="Cambria Math"/>
-                  </w:rPr>
-                  <m:t>,2</m:t>
+                  <m:t>1,2</m:t>
                 </m:r>
               </m:sub>
             </m:sSub>
@@ -8926,10 +8409,7 @@
         </m:sSub>
       </m:oMath>
       <w:r>
-        <w:t xml:space="preserve"> is then ranked into quantiles on a scale from 0 to 1</w:t>
-      </w:r>
-      <w:r>
-        <w:t xml:space="preserve"> to produce </w:t>
+        <w:t xml:space="preserve"> is then ranked into quantiles on a scale from 0 to 1 to produce </w:t>
       </w:r>
       <m:oMath>
         <m:sSub>
@@ -8976,16 +8456,7 @@
                   <w:rPr>
                     <w:rFonts w:ascii="Cambria Math" w:hAnsi="Cambria Math"/>
                   </w:rPr>
-                  <m:t>1</m:t>
-                </m:r>
-                <m:r>
-                  <m:rPr>
-                    <m:sty m:val="p"/>
-                  </m:rPr>
-                  <w:rPr>
-                    <w:rFonts w:ascii="Cambria Math" w:hAnsi="Cambria Math"/>
-                  </w:rPr>
-                  <m:t>,2</m:t>
+                  <m:t>1,2</m:t>
                 </m:r>
               </m:sub>
             </m:sSub>
@@ -9040,16 +8511,7 @@
                   <w:rPr>
                     <w:rFonts w:ascii="Cambria Math" w:hAnsi="Cambria Math"/>
                   </w:rPr>
-                  <m:t>1</m:t>
-                </m:r>
-                <m:r>
-                  <m:rPr>
-                    <m:sty m:val="p"/>
-                  </m:rPr>
-                  <w:rPr>
-                    <w:rFonts w:ascii="Cambria Math" w:hAnsi="Cambria Math"/>
-                  </w:rPr>
-                  <m:t>,2</m:t>
+                  <m:t>1,2</m:t>
                 </m:r>
               </m:sub>
             </m:sSub>
@@ -9071,28 +8533,7 @@
         <w:pStyle w:val="Textbody"/>
       </w:pPr>
       <w:r>
-        <w:t xml:space="preserve">Assessment method </w:t>
-      </w:r>
-      <w:r>
-        <w:t>3</w:t>
-      </w:r>
-      <w:r>
-        <w:t xml:space="preserve"> </w:t>
-      </w:r>
-      <w:r>
-        <w:t>combines assessment</w:t>
-      </w:r>
-      <w:r>
-        <w:t xml:space="preserve"> method</w:t>
-      </w:r>
-      <w:r>
-        <w:t>s</w:t>
-      </w:r>
-      <w:r>
-        <w:t xml:space="preserve"> 1 and 2</w:t>
-      </w:r>
-      <w:r>
-        <w:t xml:space="preserve"> using a statistic called the error distance (equation 2</w:t>
+        <w:t>Assessment method 3 combines assessment methods 1 and 2 using a statistic called the error distance (equation 2</w:t>
       </w:r>
       <w:r>
         <w:t>2</w:t>
@@ -9304,16 +8745,7 @@
                             <w:rPr>
                               <w:rFonts w:ascii="Cambria Math" w:hAnsi="Cambria Math"/>
                             </w:rPr>
-                            <m:t>1</m:t>
-                          </m:r>
-                          <m:r>
-                            <m:rPr>
-                              <m:sty m:val="p"/>
-                            </m:rPr>
-                            <w:rPr>
-                              <w:rFonts w:ascii="Cambria Math" w:hAnsi="Cambria Math"/>
-                            </w:rPr>
-                            <m:t>,2</m:t>
+                            <m:t>1,2</m:t>
                           </m:r>
                         </m:sub>
                       </m:sSub>
@@ -9338,34 +8770,7 @@
             <w:rPr>
               <w:rFonts w:ascii="Cambria Math" w:hAnsi="Cambria Math"/>
             </w:rPr>
-            <m:t xml:space="preserve"> </m:t>
-          </m:r>
-          <m:r>
-            <m:rPr>
-              <m:sty m:val="p"/>
-            </m:rPr>
-            <w:rPr>
-              <w:rFonts w:ascii="Cambria Math" w:hAnsi="Cambria Math"/>
-            </w:rPr>
-            <m:t xml:space="preserve">                                                                           (</m:t>
-          </m:r>
-          <m:r>
-            <m:rPr>
-              <m:sty m:val="p"/>
-            </m:rPr>
-            <w:rPr>
-              <w:rFonts w:ascii="Cambria Math" w:hAnsi="Cambria Math"/>
-            </w:rPr>
-            <m:t>22</m:t>
-          </m:r>
-          <m:r>
-            <m:rPr>
-              <m:sty m:val="p"/>
-            </m:rPr>
-            <w:rPr>
-              <w:rFonts w:ascii="Cambria Math" w:hAnsi="Cambria Math"/>
-            </w:rPr>
-            <m:t>)</m:t>
+            <m:t xml:space="preserve">                                                                            (22)</m:t>
           </m:r>
         </m:oMath>
       </m:oMathPara>
@@ -9500,15 +8905,7 @@
       </w:r>
       <w:bookmarkEnd w:id="14"/>
       <w:r>
-        <w:t xml:space="preserve">. Baselines that pass the assessment criterion are treated as an ensemble of equally feasible baseline combinations. Each baseline combination is passed to </w:t>
-      </w:r>
-      <w:proofErr w:type="spellStart"/>
-      <w:r>
-        <w:t>meltR.A</w:t>
-      </w:r>
-      <w:proofErr w:type="spellEnd"/>
-      <w:r>
-        <w:t xml:space="preserve"> and fit, which takes considerably longer than the </w:t>
+        <w:t xml:space="preserve">. Baselines that pass the assessment criterion are treated as an ensemble of equally feasible baseline combinations. Each baseline combination is passed to meltR.A and fit, which takes considerably longer than the </w:t>
       </w:r>
       <w:r>
         <w:t>lightweight</w:t>
@@ -9517,21 +8914,13 @@
         <w:t xml:space="preserve"> analysis in the testing step because initial guesses are predicted for each trim</w:t>
       </w:r>
       <w:r>
-        <w:t xml:space="preserve"> using the protocol described for </w:t>
-      </w:r>
-      <w:proofErr w:type="spellStart"/>
-      <w:r>
-        <w:t>meltR.A</w:t>
-      </w:r>
-      <w:proofErr w:type="spellEnd"/>
+        <w:t xml:space="preserve"> using the protocol described for meltR.A</w:t>
+      </w:r>
       <w:r>
         <w:t xml:space="preserve">. The </w:t>
       </w:r>
       <w:r>
-        <w:t>average</w:t>
-      </w:r>
-      <w:r>
-        <w:t xml:space="preserve"> of </w:t>
+        <w:t xml:space="preserve">average of </w:t>
       </w:r>
       <w:r>
         <w:t xml:space="preserve">resulting thermodynamic parameters from each baseline </w:t>
@@ -9596,11 +8985,7 @@
         <w:fldChar w:fldCharType="end"/>
       </w:r>
       <w:r>
-        <w:t xml:space="preserve"> First, a series of 9 samples were generated with </w:t>
-      </w:r>
-      <w:proofErr w:type="spellStart"/>
-      <w:r>
-        <w:t>C</w:t>
+        <w:t xml:space="preserve"> First, a series of 9 samples were generated with C</w:t>
       </w:r>
       <w:r>
         <w:rPr>
@@ -9609,11 +8994,7 @@
         <w:t>t</w:t>
       </w:r>
       <w:r>
-        <w:t>s</w:t>
-      </w:r>
-      <w:proofErr w:type="spellEnd"/>
-      <w:r>
-        <w:t xml:space="preserve"> that evenly span C</w:t>
+        <w:t>s that evenly span C</w:t>
       </w:r>
       <w:r>
         <w:rPr>
@@ -9631,13 +9012,7 @@
         <w:t xml:space="preserve"> on a ln transformed scale</w:t>
       </w:r>
       <w:r>
-        <w:t xml:space="preserve">, where </w:t>
-      </w:r>
-      <w:r>
-        <w:t>ε</w:t>
-      </w:r>
-      <w:r>
-        <w:t xml:space="preserve"> is the molar extinction </w:t>
+        <w:t xml:space="preserve">, where ε is the molar extinction </w:t>
       </w:r>
       <w:r>
         <w:t>coefficient</w:t>
@@ -9646,10 +9021,7 @@
         <w:t xml:space="preserve"> of the RNA, used as the extinction coefficient of the upper baseline</w:t>
       </w:r>
       <w:r>
-        <w:t xml:space="preserve">. Samples were placed into virtual </w:t>
-      </w:r>
-      <w:r>
-        <w:t xml:space="preserve">1, 0.5, and 0.1 cm </w:t>
+        <w:t xml:space="preserve">. Samples were placed into virtual 1, 0.5, and 0.1 cm </w:t>
       </w:r>
       <w:r>
         <w:t>pathlength (</w:t>
@@ -9670,23 +9042,14 @@
         <w:t xml:space="preserve">) </w:t>
       </w:r>
       <w:r>
-        <w:t>cuvettes</w:t>
-      </w:r>
-      <w:r>
-        <w:t xml:space="preserve"> so that the calculated absorbance was </w:t>
+        <w:t xml:space="preserve">cuvettes so that the calculated absorbance was </w:t>
       </w:r>
       <w:r>
         <w:lastRenderedPageBreak/>
         <w:t>between 0.2 and 2.</w:t>
       </w:r>
       <w:r>
-        <w:t xml:space="preserve"> The extinction coefficient of the lower baseline was generated by multiplying </w:t>
-      </w:r>
-      <w:r>
-        <w:t>ε</w:t>
-      </w:r>
-      <w:r>
-        <w:t xml:space="preserve"> by 0.6. Random baseline slopes (m) were seeded into the modeled data using a </w:t>
+        <w:t xml:space="preserve"> The extinction coefficient of the lower baseline was generated by multiplying ε by 0.6. Random baseline slopes (m) were seeded into the modeled data using a </w:t>
       </w:r>
       <w:r>
         <w:t>G</w:t>
@@ -9694,7 +9057,6 @@
       <w:r>
         <w:t xml:space="preserve">aussian distribution with the </w:t>
       </w:r>
-      <w:proofErr w:type="spellStart"/>
       <w:r>
         <w:rPr>
           <w:i/>
@@ -9702,7 +9064,6 @@
         </w:rPr>
         <w:t>rnorm</w:t>
       </w:r>
-      <w:proofErr w:type="spellEnd"/>
       <w:r>
         <w:t xml:space="preserve"> function in base R, with a mean of 0.00111 and a standard deviation of 0.00078. </w:t>
       </w:r>
@@ -9787,94 +9148,15 @@
             <w:rPr>
               <w:rFonts w:ascii="Cambria Math" w:hAnsi="Cambria Math"/>
             </w:rPr>
-            <m:t>ε-90</m:t>
-          </m:r>
-          <m:r>
-            <m:rPr>
-              <m:sty m:val="p"/>
-            </m:rPr>
-            <w:rPr>
-              <w:rFonts w:ascii="Cambria Math" w:hAnsi="Cambria Math"/>
-            </w:rPr>
-            <m:t>*</m:t>
-          </m:r>
-          <m:r>
-            <m:rPr>
-              <m:sty m:val="p"/>
-            </m:rPr>
-            <w:rPr>
-              <w:rFonts w:ascii="Cambria Math" w:hAnsi="Cambria Math"/>
-            </w:rPr>
-            <m:t>m</m:t>
-          </m:r>
-          <m:r>
-            <m:rPr>
-              <m:sty m:val="p"/>
-            </m:rPr>
-            <w:rPr>
-              <w:rFonts w:ascii="Cambria Math" w:hAnsi="Cambria Math"/>
-            </w:rPr>
-            <m:t xml:space="preserve"> </m:t>
-          </m:r>
-          <m:r>
-            <m:rPr>
-              <m:sty m:val="p"/>
-            </m:rPr>
-            <w:rPr>
-              <w:rFonts w:ascii="Cambria Math" w:hAnsi="Cambria Math"/>
-            </w:rPr>
-            <m:t xml:space="preserve">                                                                           (</m:t>
-          </m:r>
-          <m:r>
-            <m:rPr>
-              <m:sty m:val="p"/>
-            </m:rPr>
-            <w:rPr>
-              <w:rFonts w:ascii="Cambria Math" w:hAnsi="Cambria Math"/>
-            </w:rPr>
-            <m:t>23</m:t>
-          </m:r>
-          <m:r>
-            <m:rPr>
-              <m:sty m:val="p"/>
-            </m:rPr>
-            <w:rPr>
-              <w:rFonts w:ascii="Cambria Math" w:hAnsi="Cambria Math"/>
-            </w:rPr>
-            <m:t>)</m:t>
+            <m:t>ε-90*m                                                                            (23)</m:t>
           </m:r>
         </m:oMath>
       </m:oMathPara>
     </w:p>
     <w:p>
       <w:r>
-        <w:t xml:space="preserve">Then, parameters were plugged into equation 7, using the </w:t>
-      </w:r>
-      <w:r>
-        <w:t>ΔH°</w:t>
-      </w:r>
-      <w:r>
-        <w:t xml:space="preserve"> and </w:t>
-      </w:r>
-      <w:r>
-        <w:t>Δ</w:t>
-      </w:r>
-      <w:r>
-        <w:t>S</w:t>
-      </w:r>
-      <w:r>
-        <w:t>°</w:t>
-      </w:r>
-      <w:r>
-        <w:t xml:space="preserve"> reported in the aforementioned papers to generate melting curves that span 5 to 95 °C with 0.5 </w:t>
-      </w:r>
-      <w:r>
-        <w:t>°C</w:t>
-      </w:r>
-      <w:r>
-        <w:t xml:space="preserve"> increments. Random absorbance scatter was seeded into the melting curves using the </w:t>
-      </w:r>
-      <w:proofErr w:type="spellStart"/>
+        <w:t xml:space="preserve">Then, parameters were plugged into equation 7, using the ΔH° and ΔS° reported in the aforementioned papers to generate melting curves that span 5 to 95 °C with 0.5 °C increments. Random absorbance scatter was seeded into the melting curves using the </w:t>
+      </w:r>
       <w:r>
         <w:rPr>
           <w:i/>
@@ -9882,7 +9164,6 @@
         </w:rPr>
         <w:t>rnorm</w:t>
       </w:r>
-      <w:proofErr w:type="spellEnd"/>
       <w:r>
         <w:t xml:space="preserve"> function with a mean of 0 and a standard deviation of 0.0005.</w:t>
       </w:r>
@@ -9974,37 +9255,17 @@
           <w:sz w:val="20"/>
           <w:szCs w:val="20"/>
         </w:rPr>
-        <w:t>Figure S</w:t>
-      </w:r>
-      <w:proofErr w:type="gramStart"/>
-      <w:r>
-        <w:rPr>
-          <w:rStyle w:val="Heading2Char"/>
-          <w:rFonts w:ascii="Arial" w:hAnsi="Arial" w:cs="Arial"/>
-          <w:sz w:val="20"/>
-          <w:szCs w:val="20"/>
-        </w:rPr>
-        <w:t>1</w:t>
+        <w:t>Figure S1</w:t>
       </w:r>
       <w:bookmarkEnd w:id="17"/>
       <w:bookmarkEnd w:id="18"/>
       <w:bookmarkEnd w:id="19"/>
       <w:r>
-        <w:t xml:space="preserve">  </w:t>
-      </w:r>
-      <w:proofErr w:type="spellStart"/>
-      <w:r>
-        <w:t>Precanned</w:t>
-      </w:r>
-      <w:proofErr w:type="spellEnd"/>
-      <w:proofErr w:type="gramEnd"/>
-      <w:r>
-        <w:t xml:space="preserve"> figures and tables for assessing the quality of the results are written as PDF and comma separated value files</w:t>
+        <w:t xml:space="preserve">  Precanned figures and tables for assessing the quality of the results are written as PDF and comma separated value files</w:t>
       </w:r>
       <w:r>
         <w:t xml:space="preserve"> by </w:t>
       </w:r>
-      <w:proofErr w:type="spellStart"/>
       <w:r>
         <w:rPr>
           <w:i/>
@@ -10012,7 +9273,6 @@
         </w:rPr>
         <w:t>meltR.A</w:t>
       </w:r>
-      <w:proofErr w:type="spellEnd"/>
       <w:r>
         <w:t xml:space="preserve">, respectively. Black circles represent data points and red lines represent fits. </w:t>
       </w:r>
@@ -10074,15 +9334,7 @@
         <w:t>t</w:t>
       </w:r>
       <w:r>
-        <w:t xml:space="preserve"> is the total RNA strand concentration, Ct. H is the ΔH°, in kcal/mol. S is the ΔS° in </w:t>
-      </w:r>
-      <w:proofErr w:type="spellStart"/>
-      <w:r>
-        <w:t>cal</w:t>
-      </w:r>
-      <w:proofErr w:type="spellEnd"/>
-      <w:r>
-        <w:t>/mol/K. G is the ΔG°</w:t>
+        <w:t xml:space="preserve"> is the total RNA strand concentration, Ct. H is the ΔH°, in kcal/mol. S is the ΔS° in cal/mol/K. G is the ΔG°</w:t>
       </w:r>
       <w:r>
         <w:rPr>
@@ -10113,11 +9365,7 @@
         <w:t>(D)</w:t>
       </w:r>
       <w:r>
-        <w:t xml:space="preserve"> Plot of 1/Tm versus the natural log of the </w:t>
-      </w:r>
-      <w:proofErr w:type="gramStart"/>
-      <w:r>
-        <w:t>C</w:t>
+        <w:t xml:space="preserve"> Plot of 1/Tm versus the natural log of the C</w:t>
       </w:r>
       <w:r>
         <w:rPr>
@@ -10126,11 +9374,7 @@
         <w:t>t</w:t>
       </w:r>
       <w:r>
-        <w:t xml:space="preserve"> ,</w:t>
-      </w:r>
-      <w:proofErr w:type="gramEnd"/>
-      <w:r>
-        <w:t xml:space="preserve"> used to determine folding energies for method 2. </w:t>
+        <w:t xml:space="preserve"> , used to determine folding energies for method 2. </w:t>
       </w:r>
       <w:r>
         <w:rPr>
@@ -10238,25 +9482,11 @@
           <w:sz w:val="20"/>
           <w:szCs w:val="20"/>
         </w:rPr>
-        <w:t>Figure S</w:t>
-      </w:r>
-      <w:proofErr w:type="gramStart"/>
-      <w:r>
-        <w:rPr>
-          <w:rStyle w:val="Heading2Char"/>
-          <w:rFonts w:ascii="Arial" w:hAnsi="Arial" w:cs="Arial"/>
-          <w:sz w:val="20"/>
-          <w:szCs w:val="20"/>
-        </w:rPr>
-        <w:t>2</w:t>
+        <w:t>Figure S2</w:t>
       </w:r>
       <w:bookmarkEnd w:id="20"/>
       <w:r>
-        <w:t xml:space="preserve">  One</w:t>
-      </w:r>
-      <w:proofErr w:type="gramEnd"/>
-      <w:r>
-        <w:t>-thousand randomly generated baseline</w:t>
+        <w:t xml:space="preserve">  One-thousand randomly generated baseline</w:t>
       </w:r>
       <w:r>
         <w:t xml:space="preserve"> combinations</w:t>
@@ -10281,15 +9511,7 @@
         <w:t>(A)</w:t>
       </w:r>
       <w:r>
-        <w:t xml:space="preserve"> System time for the </w:t>
-      </w:r>
-      <w:proofErr w:type="spellStart"/>
-      <w:r>
-        <w:t>BLTrimmer</w:t>
-      </w:r>
-      <w:proofErr w:type="spellEnd"/>
-      <w:r>
-        <w:t xml:space="preserve"> as a function of the number of baseline combinations tested in each run. </w:t>
+        <w:t xml:space="preserve"> System time for the BLTrimmer as a function of the number of baseline combinations tested in each run. </w:t>
       </w:r>
       <w:r>
         <w:rPr>
@@ -10299,15 +9521,7 @@
         <w:t>(B-E)</w:t>
       </w:r>
       <w:r>
-        <w:t xml:space="preserve"> Convergence of thermodynamic parameters as a function of the number of baseline combinations tested in a </w:t>
-      </w:r>
-      <w:proofErr w:type="spellStart"/>
-      <w:r>
-        <w:t>BLTrimmer</w:t>
-      </w:r>
-      <w:proofErr w:type="spellEnd"/>
-      <w:r>
-        <w:t xml:space="preserve"> run. Points represent the mean value and error bars represent 95% confidence intervals.</w:t>
+        <w:t xml:space="preserve"> Convergence of thermodynamic parameters as a function of the number of baseline combinations tested in a BLTrimmer run. Points represent the mean value and error bars represent 95% confidence intervals.</w:t>
       </w:r>
       <w:r>
         <w:br w:type="page"/>
@@ -10383,38 +9597,11 @@
           <w:sz w:val="20"/>
           <w:szCs w:val="20"/>
         </w:rPr>
-        <w:t>S</w:t>
-      </w:r>
-      <w:proofErr w:type="gramStart"/>
-      <w:r>
-        <w:rPr>
-          <w:rStyle w:val="Heading2Char"/>
-          <w:rFonts w:ascii="Arial" w:hAnsi="Arial" w:cs="Arial"/>
-          <w:sz w:val="20"/>
-          <w:szCs w:val="20"/>
-        </w:rPr>
-        <w:t>3</w:t>
+        <w:t>S3</w:t>
       </w:r>
       <w:bookmarkEnd w:id="23"/>
       <w:r>
-        <w:t xml:space="preserve">  </w:t>
-      </w:r>
-      <w:proofErr w:type="spellStart"/>
-      <w:r>
-        <w:t>Precanned</w:t>
-      </w:r>
-      <w:proofErr w:type="spellEnd"/>
-      <w:proofErr w:type="gramEnd"/>
-      <w:r>
-        <w:t xml:space="preserve"> </w:t>
-      </w:r>
-      <w:proofErr w:type="spellStart"/>
-      <w:r>
-        <w:t>BLtrimmer</w:t>
-      </w:r>
-      <w:proofErr w:type="spellEnd"/>
-      <w:r>
-        <w:t xml:space="preserve"> outputs for assessing the quality of the results are written as a PDF file. Blue lines and points represent the 25% of baseline combinations that produce parameters that exhibit the best internal consistency across the data set. Each point comes from fitting a combination of baselines with method 1 or 2. </w:t>
+        <w:t xml:space="preserve">  Precanned BLtrimmer outputs for assessing the quality of the results are written as a PDF file. Blue lines and points represent the 25% of baseline combinations that produce parameters that exhibit the best internal consistency across the data set. Each point comes from fitting a combination of baselines with method 1 or 2. </w:t>
       </w:r>
       <w:r>
         <w:rPr>
@@ -10659,7 +9846,6 @@
       </w:r>
       <w:bookmarkEnd w:id="24"/>
       <w:bookmarkEnd w:id="25"/>
-      <w:proofErr w:type="gramStart"/>
       <w:r>
         <w:rPr>
           <w:rStyle w:val="Heading2Char"/>
@@ -10673,7 +9859,6 @@
       <w:r>
         <w:t xml:space="preserve">  </w:t>
       </w:r>
-      <w:proofErr w:type="spellStart"/>
       <w:r>
         <w:rPr>
           <w:i/>
@@ -10681,8 +9866,6 @@
         </w:rPr>
         <w:t>MeltR</w:t>
       </w:r>
-      <w:proofErr w:type="spellEnd"/>
-      <w:proofErr w:type="gramEnd"/>
       <w:r>
         <w:t xml:space="preserve"> accurately fits modeled data with no user intervention. </w:t>
       </w:r>
@@ -10696,7 +9879,6 @@
       <w:r>
         <w:t xml:space="preserve"> ΔH° determined using </w:t>
       </w:r>
-      <w:proofErr w:type="spellStart"/>
       <w:r>
         <w:rPr>
           <w:i/>
@@ -10704,11 +9886,9 @@
         </w:rPr>
         <w:t>meltR.A</w:t>
       </w:r>
-      <w:proofErr w:type="spellEnd"/>
       <w:r>
         <w:t xml:space="preserve"> followed by the </w:t>
       </w:r>
-      <w:proofErr w:type="spellStart"/>
       <w:r>
         <w:rPr>
           <w:i/>
@@ -10716,7 +9896,6 @@
         </w:rPr>
         <w:t>BLtrimmer</w:t>
       </w:r>
-      <w:proofErr w:type="spellEnd"/>
       <w:r>
         <w:t xml:space="preserve"> to fit modeled data, versus the known ΔH°. Vertical error bars represent 95% confidence intervals. </w:t>
       </w:r>
@@ -10730,7 +9909,6 @@
       <w:r>
         <w:t xml:space="preserve"> ΔS° determined using </w:t>
       </w:r>
-      <w:proofErr w:type="spellStart"/>
       <w:r>
         <w:rPr>
           <w:i/>
@@ -10738,11 +9916,9 @@
         </w:rPr>
         <w:t>meltR.A</w:t>
       </w:r>
-      <w:proofErr w:type="spellEnd"/>
       <w:r>
         <w:t xml:space="preserve"> followed by the </w:t>
       </w:r>
-      <w:proofErr w:type="spellStart"/>
       <w:r>
         <w:rPr>
           <w:i/>
@@ -10750,7 +9926,6 @@
         </w:rPr>
         <w:t>BLtrimmer</w:t>
       </w:r>
-      <w:proofErr w:type="spellEnd"/>
       <w:r>
         <w:t xml:space="preserve"> to fit modeled data, versus the known ΔH°. Error bars are the same as A. </w:t>
       </w:r>
@@ -10773,7 +9948,6 @@
       <w:r>
         <w:t xml:space="preserve"> determined using </w:t>
       </w:r>
-      <w:proofErr w:type="spellStart"/>
       <w:r>
         <w:rPr>
           <w:i/>
@@ -10781,11 +9955,9 @@
         </w:rPr>
         <w:t>meltR.A</w:t>
       </w:r>
-      <w:proofErr w:type="spellEnd"/>
       <w:r>
         <w:t xml:space="preserve"> followed by the </w:t>
       </w:r>
-      <w:proofErr w:type="spellStart"/>
       <w:r>
         <w:rPr>
           <w:i/>
@@ -10793,7 +9965,6 @@
         </w:rPr>
         <w:t>BLtrimmer</w:t>
       </w:r>
-      <w:proofErr w:type="spellEnd"/>
       <w:r>
         <w:t xml:space="preserve"> to fit modeled data, versus the known ΔH°. Error bars are the same as A. </w:t>
       </w:r>
@@ -10816,7 +9987,6 @@
       <w:r>
         <w:t xml:space="preserve"> at 0.1 mM determined using </w:t>
       </w:r>
-      <w:proofErr w:type="spellStart"/>
       <w:r>
         <w:rPr>
           <w:i/>
@@ -10824,11 +9994,9 @@
         </w:rPr>
         <w:t>meltR.A</w:t>
       </w:r>
-      <w:proofErr w:type="spellEnd"/>
       <w:r>
         <w:t xml:space="preserve"> followed by the </w:t>
       </w:r>
-      <w:proofErr w:type="spellStart"/>
       <w:r>
         <w:rPr>
           <w:i/>
@@ -10836,7 +10004,6 @@
         </w:rPr>
         <w:t>BLtrimmer</w:t>
       </w:r>
-      <w:proofErr w:type="spellEnd"/>
       <w:r>
         <w:t xml:space="preserve"> to fit modeled data, versus the known ΔH°. Error bars are the same as A. </w:t>
       </w:r>
@@ -10850,7 +10017,6 @@
       <w:r>
         <w:t xml:space="preserve"> Agreement between </w:t>
       </w:r>
-      <w:proofErr w:type="spellStart"/>
       <w:r>
         <w:rPr>
           <w:i/>
@@ -10858,11 +10024,9 @@
         </w:rPr>
         <w:t>MeltWin</w:t>
       </w:r>
-      <w:proofErr w:type="spellEnd"/>
       <w:r>
         <w:t xml:space="preserve"> and </w:t>
       </w:r>
-      <w:proofErr w:type="spellStart"/>
       <w:r>
         <w:rPr>
           <w:i/>
@@ -10870,7 +10034,6 @@
         </w:rPr>
         <w:t>MeltR</w:t>
       </w:r>
-      <w:proofErr w:type="spellEnd"/>
       <w:r>
         <w:t xml:space="preserve"> methods and the consensus nearest neighbor model.</w:t>
       </w:r>
@@ -10911,7 +10074,12 @@
       <w:pPr>
         <w:jc w:val="both"/>
         <w:sectPr>
-          <w:footerReference w:type="default" r:id="rId14"/>
+          <w:headerReference w:type="even" r:id="rId14"/>
+          <w:headerReference w:type="default" r:id="rId15"/>
+          <w:footerReference w:type="even" r:id="rId16"/>
+          <w:footerReference w:type="default" r:id="rId17"/>
+          <w:headerReference w:type="first" r:id="rId18"/>
+          <w:footerReference w:type="first" r:id="rId19"/>
           <w:pgSz w:w="12240" w:h="15840"/>
           <w:pgMar w:top="777" w:right="1440" w:bottom="1440" w:left="1440" w:header="0" w:footer="720" w:gutter="0"/>
           <w:cols w:space="720"/>
@@ -10945,7 +10113,6 @@
         </w:rPr>
         <w:t>S</w:t>
       </w:r>
-      <w:proofErr w:type="gramStart"/>
       <w:r>
         <w:rPr>
           <w:rStyle w:val="Heading2Char"/>
@@ -10957,27 +10124,7 @@
       </w:r>
       <w:bookmarkEnd w:id="31"/>
       <w:r>
-        <w:t xml:space="preserve">  Results</w:t>
-      </w:r>
-      <w:proofErr w:type="gramEnd"/>
-      <w:r>
-        <w:t xml:space="preserve"> for fitting raw absorbance melting curves with </w:t>
-      </w:r>
-      <w:proofErr w:type="spellStart"/>
-      <w:r>
-        <w:t>MeltR</w:t>
-      </w:r>
-      <w:proofErr w:type="spellEnd"/>
-      <w:r>
-        <w:t xml:space="preserve"> and </w:t>
-      </w:r>
-      <w:proofErr w:type="spellStart"/>
-      <w:r>
-        <w:t>MeltWin</w:t>
-      </w:r>
-      <w:proofErr w:type="spellEnd"/>
-      <w:r>
-        <w:t>.</w:t>
+        <w:t xml:space="preserve">  Results for fitting raw absorbance melting curves with MeltR and MeltWin.</w:t>
       </w:r>
     </w:p>
     <w:tbl>
@@ -11047,11 +10194,9 @@
             <w:vAlign w:val="center"/>
           </w:tcPr>
           <w:p>
-            <w:proofErr w:type="spellStart"/>
             <w:r>
               <w:t>MeltR</w:t>
             </w:r>
-            <w:proofErr w:type="spellEnd"/>
             <w:r>
               <w:br/>
               <w:t>ΔH°</w:t>
@@ -11077,11 +10222,9 @@
             <w:vAlign w:val="center"/>
           </w:tcPr>
           <w:p>
-            <w:proofErr w:type="spellStart"/>
             <w:r>
               <w:t>MeltR</w:t>
             </w:r>
-            <w:proofErr w:type="spellEnd"/>
             <w:r>
               <w:br/>
               <w:t>ΔH°</w:t>
@@ -11107,11 +10250,9 @@
             <w:vAlign w:val="center"/>
           </w:tcPr>
           <w:p>
-            <w:proofErr w:type="spellStart"/>
             <w:r>
               <w:t>MeltR</w:t>
             </w:r>
-            <w:proofErr w:type="spellEnd"/>
             <w:r>
               <w:br/>
               <w:t>ΔH°</w:t>
@@ -11161,11 +10302,9 @@
             <w:vAlign w:val="center"/>
           </w:tcPr>
           <w:p>
-            <w:proofErr w:type="spellStart"/>
             <w:r>
               <w:t>MeltR</w:t>
             </w:r>
-            <w:proofErr w:type="spellEnd"/>
             <w:r>
               <w:br/>
               <w:t>ΔS°</w:t>
@@ -11177,15 +10316,7 @@
             </w:r>
             <w:r>
               <w:br/>
-              <w:t>(</w:t>
-            </w:r>
-            <w:proofErr w:type="spellStart"/>
-            <w:r>
-              <w:t>cal</w:t>
-            </w:r>
-            <w:proofErr w:type="spellEnd"/>
-            <w:r>
-              <w:t>/mol/K)</w:t>
+              <w:t>(cal/mol/K)</w:t>
             </w:r>
           </w:p>
         </w:tc>
@@ -11199,11 +10330,9 @@
             <w:vAlign w:val="center"/>
           </w:tcPr>
           <w:p>
-            <w:proofErr w:type="spellStart"/>
             <w:r>
               <w:t>MeltR</w:t>
             </w:r>
-            <w:proofErr w:type="spellEnd"/>
             <w:r>
               <w:br/>
               <w:t>ΔS°</w:t>
@@ -11215,15 +10344,7 @@
             </w:r>
             <w:r>
               <w:br/>
-              <w:t>(</w:t>
-            </w:r>
-            <w:proofErr w:type="spellStart"/>
-            <w:r>
-              <w:t>cal</w:t>
-            </w:r>
-            <w:proofErr w:type="spellEnd"/>
-            <w:r>
-              <w:t>/mol/K)</w:t>
+              <w:t>(cal/mol/K)</w:t>
             </w:r>
           </w:p>
         </w:tc>
@@ -11237,11 +10358,9 @@
             <w:vAlign w:val="center"/>
           </w:tcPr>
           <w:p>
-            <w:proofErr w:type="spellStart"/>
             <w:r>
               <w:t>MeltR</w:t>
             </w:r>
-            <w:proofErr w:type="spellEnd"/>
             <w:r>
               <w:br/>
               <w:t>ΔS°</w:t>
@@ -11253,15 +10372,7 @@
             </w:r>
             <w:r>
               <w:br/>
-              <w:t>(</w:t>
-            </w:r>
-            <w:proofErr w:type="spellStart"/>
-            <w:r>
-              <w:t>cal</w:t>
-            </w:r>
-            <w:proofErr w:type="spellEnd"/>
-            <w:r>
-              <w:t>/mol/K)</w:t>
+              <w:t>(cal/mol/K)</w:t>
             </w:r>
           </w:p>
         </w:tc>
@@ -11298,11 +10409,9 @@
             <w:vAlign w:val="center"/>
           </w:tcPr>
           <w:p>
-            <w:proofErr w:type="spellStart"/>
             <w:r>
               <w:t>MeltR</w:t>
             </w:r>
-            <w:proofErr w:type="spellEnd"/>
             <w:r>
               <w:br/>
               <w:t>ΔG°37</w:t>
@@ -11328,11 +10437,9 @@
             <w:vAlign w:val="center"/>
           </w:tcPr>
           <w:p>
-            <w:proofErr w:type="spellStart"/>
             <w:r>
               <w:t>MeltR</w:t>
             </w:r>
-            <w:proofErr w:type="spellEnd"/>
             <w:r>
               <w:br/>
               <w:t>ΔG°37</w:t>
@@ -11358,11 +10465,9 @@
             <w:vAlign w:val="center"/>
           </w:tcPr>
           <w:p>
-            <w:proofErr w:type="spellStart"/>
             <w:r>
               <w:t>MeltR</w:t>
             </w:r>
-            <w:proofErr w:type="spellEnd"/>
             <w:r>
               <w:br/>
               <w:t>ΔG°37</w:t>
@@ -11411,19 +10516,13 @@
             <w:vAlign w:val="center"/>
           </w:tcPr>
           <w:p>
-            <w:proofErr w:type="spellStart"/>
             <w:r>
               <w:t>MeltR</w:t>
             </w:r>
-            <w:proofErr w:type="spellEnd"/>
             <w:r>
               <w:br/>
-            </w:r>
-            <w:proofErr w:type="spellStart"/>
-            <w:r>
               <w:t>Tmd</w:t>
             </w:r>
-            <w:proofErr w:type="spellEnd"/>
           </w:p>
           <w:p>
             <w:r>
@@ -11445,19 +10544,13 @@
             <w:vAlign w:val="center"/>
           </w:tcPr>
           <w:p>
-            <w:proofErr w:type="spellStart"/>
             <w:r>
               <w:t>MeltR</w:t>
             </w:r>
-            <w:proofErr w:type="spellEnd"/>
             <w:r>
               <w:br/>
-            </w:r>
-            <w:proofErr w:type="spellStart"/>
-            <w:r>
               <w:t>Tmd</w:t>
             </w:r>
-            <w:proofErr w:type="spellEnd"/>
           </w:p>
           <w:p>
             <w:r>
@@ -11479,19 +10572,13 @@
             <w:vAlign w:val="center"/>
           </w:tcPr>
           <w:p>
-            <w:proofErr w:type="spellStart"/>
             <w:r>
               <w:t>MeltR</w:t>
             </w:r>
-            <w:proofErr w:type="spellEnd"/>
             <w:r>
               <w:br/>
-            </w:r>
-            <w:proofErr w:type="spellStart"/>
-            <w:r>
               <w:t>Tmd</w:t>
             </w:r>
-            <w:proofErr w:type="spellEnd"/>
           </w:p>
           <w:p>
             <w:r>
@@ -11549,13 +10636,8 @@
             </w:r>
             <w:r>
               <w:br/>
-              <w:t>‘3’-GCGCGC-</w:t>
-            </w:r>
-            <w:proofErr w:type="gramStart"/>
-            <w:r>
-              <w:t>3  ’</w:t>
-            </w:r>
-            <w:proofErr w:type="gramEnd"/>
+              <w:t>‘3’-GCGCGC-3  ’</w:t>
+            </w:r>
           </w:p>
         </w:tc>
         <w:tc>
@@ -13615,73 +12697,35 @@
       </w:tr>
     </w:tbl>
     <w:p>
-      <w:proofErr w:type="spellStart"/>
-      <w:r>
-        <w:t>aDetermined</w:t>
-      </w:r>
-      <w:proofErr w:type="spellEnd"/>
-      <w:r>
-        <w:t xml:space="preserve"> with method 1, fitting curves individually and averaging the results.</w:t>
+      <w:r>
+        <w:t>aDetermined with method 1, fitting curves individually and averaging the results.</w:t>
       </w:r>
     </w:p>
     <w:p>
-      <w:proofErr w:type="spellStart"/>
-      <w:r>
-        <w:t>bDetermined</w:t>
-      </w:r>
-      <w:proofErr w:type="spellEnd"/>
-      <w:r>
-        <w:t xml:space="preserve"> with method 2, 1/Tm versus </w:t>
-      </w:r>
-      <w:proofErr w:type="spellStart"/>
-      <w:r>
-        <w:t>lnCt</w:t>
-      </w:r>
-      <w:proofErr w:type="spellEnd"/>
-      <w:r>
-        <w:t xml:space="preserve"> analysis.</w:t>
+      <w:r>
+        <w:t>bDetermined with method 2, 1/Tm versus lnCt analysis.</w:t>
       </w:r>
     </w:p>
     <w:p>
-      <w:proofErr w:type="spellStart"/>
       <w:r>
         <w:lastRenderedPageBreak/>
-        <w:t>cDetermined</w:t>
-      </w:r>
-      <w:proofErr w:type="spellEnd"/>
-      <w:r>
-        <w:t xml:space="preserve"> with method 3, globally fitting all curves with the same non-linear model.</w:t>
+        <w:t>cDetermined with method 3, globally fitting all curves with the same non-linear model.</w:t>
       </w:r>
     </w:p>
     <w:p>
-      <w:proofErr w:type="spellStart"/>
-      <w:r>
-        <w:t>dExpectation</w:t>
-      </w:r>
-      <w:proofErr w:type="spellEnd"/>
-      <w:r>
-        <w:t xml:space="preserve"> maximized Tm at a Ct of 0.1 </w:t>
-      </w:r>
-      <w:proofErr w:type="spellStart"/>
-      <w:r>
-        <w:t>mM.</w:t>
-      </w:r>
-      <w:proofErr w:type="spellEnd"/>
+      <w:r>
+        <w:t>dExpectation maximized Tm at a Ct of 0.1 mM.</w:t>
+      </w:r>
     </w:p>
     <w:p>
-      <w:proofErr w:type="spellStart"/>
-      <w:r>
-        <w:t>eData</w:t>
-      </w:r>
-      <w:proofErr w:type="spellEnd"/>
-      <w:r>
-        <w:t xml:space="preserve"> compiled from a published source.1</w:t>
+      <w:r>
+        <w:t>eData compiled from a published source.1</w:t>
       </w:r>
     </w:p>
     <w:p>
       <w:pPr>
         <w:sectPr>
-          <w:footerReference w:type="default" r:id="rId15"/>
+          <w:footerReference w:type="default" r:id="rId20"/>
           <w:pgSz w:w="15840" w:h="12240" w:orient="landscape"/>
           <w:pgMar w:top="1134" w:right="390" w:bottom="1647" w:left="493" w:header="0" w:footer="1134" w:gutter="0"/>
           <w:cols w:space="720"/>
@@ -13689,13 +12733,8 @@
           <w:docGrid w:linePitch="600" w:charSpace="40960"/>
         </w:sectPr>
       </w:pPr>
-      <w:proofErr w:type="spellStart"/>
-      <w:r>
-        <w:t>fData</w:t>
-      </w:r>
-      <w:proofErr w:type="spellEnd"/>
-      <w:r>
-        <w:t xml:space="preserve"> compiled in this work.</w:t>
+      <w:r>
+        <w:t>fData compiled in this work.</w:t>
       </w:r>
       <w:r>
         <w:br w:type="page"/>
@@ -13740,23 +12779,7 @@
           <w:i/>
           <w:iCs/>
         </w:rPr>
-        <w:t xml:space="preserve">Handbook of Biochemistry and Molecular </w:t>
-      </w:r>
-      <w:proofErr w:type="gramStart"/>
-      <w:r>
-        <w:rPr>
-          <w:i/>
-          <w:iCs/>
-        </w:rPr>
-        <w:t>Biology :</w:t>
-      </w:r>
-      <w:proofErr w:type="gramEnd"/>
-      <w:r>
-        <w:rPr>
-          <w:i/>
-          <w:iCs/>
-        </w:rPr>
-        <w:t xml:space="preserve"> Nucleic Acids</w:t>
+        <w:t>Handbook of Biochemistry and Molecular Biology : Nucleic Acids</w:t>
       </w:r>
       <w:r>
         <w:t>; Cleveland : CRC Press, 1975.</w:t>
@@ -13793,14 +12816,7 @@
       </w:r>
       <w:r>
         <w:tab/>
-      </w:r>
-      <w:proofErr w:type="spellStart"/>
-      <w:r>
-        <w:t>Gralla</w:t>
-      </w:r>
-      <w:proofErr w:type="spellEnd"/>
-      <w:r>
-        <w:t xml:space="preserve">, J.; Crothers, D. M. Free Energy of Imperfect Nucleic Acid Helices: III. Small Internal Loops Resulting from Mismatches. </w:t>
+        <w:t xml:space="preserve">Gralla, J.; Crothers, D. M. Free Energy of Imperfect Nucleic Acid Helices: III. Small Internal Loops Resulting from Mismatches. </w:t>
       </w:r>
       <w:r>
         <w:rPr>
@@ -13842,23 +12858,7 @@
       </w:r>
       <w:r>
         <w:tab/>
-        <w:t xml:space="preserve">Xia, T.; </w:t>
-      </w:r>
-      <w:proofErr w:type="spellStart"/>
-      <w:r>
-        <w:t>SantaLucia</w:t>
-      </w:r>
-      <w:proofErr w:type="spellEnd"/>
-      <w:r>
-        <w:t xml:space="preserve">, J.; Burkard, M. E.; </w:t>
-      </w:r>
-      <w:proofErr w:type="spellStart"/>
-      <w:r>
-        <w:t>Kierzek</w:t>
-      </w:r>
-      <w:proofErr w:type="spellEnd"/>
-      <w:r>
-        <w:t xml:space="preserve">, R.; Schroeder, S. J.; Jiao, X.; Cox, C.; Turner, D. H. Thermodynamic Parameters for an Expanded Nearest-Neighbor Model for Formation of RNA Duplexes with Watson−Crick Base Pairs </w:t>
+        <w:t xml:space="preserve">Xia, T.; SantaLucia, J.; Burkard, M. E.; Kierzek, R.; Schroeder, S. J.; Jiao, X.; Cox, C.; Turner, D. H. Thermodynamic Parameters for an Expanded Nearest-Neighbor Model for Formation of RNA Duplexes with Watson−Crick Base Pairs </w:t>
       </w:r>
       <w:r>
         <w:rPr>
@@ -13909,14 +12909,7 @@
       </w:r>
       <w:r>
         <w:tab/>
-      </w:r>
-      <w:proofErr w:type="spellStart"/>
-      <w:r>
-        <w:t>Antao</w:t>
-      </w:r>
-      <w:proofErr w:type="spellEnd"/>
-      <w:r>
-        <w:t xml:space="preserve">, V. P.; Tinoco, I., Jr. Thermodynamic Parameters for Loop Formation in RNA and DNA Hairpin Tetraloops. </w:t>
+        <w:t xml:space="preserve">Antao, V. P.; Tinoco, I., Jr. Thermodynamic Parameters for Loop Formation in RNA and DNA Hairpin Tetraloops. </w:t>
       </w:r>
       <w:r>
         <w:rPr>
@@ -13958,15 +12951,7 @@
       </w:r>
       <w:r>
         <w:tab/>
-        <w:t xml:space="preserve">Adams, M. S.; </w:t>
-      </w:r>
-      <w:proofErr w:type="spellStart"/>
-      <w:r>
-        <w:t>Znosko</w:t>
-      </w:r>
-      <w:proofErr w:type="spellEnd"/>
-      <w:r>
-        <w:t xml:space="preserve">, B. M. Thermodynamic Characterization and Nearest Neighbor Parameters for RNA Duplexes under Molecular Crowding Conditions. </w:t>
+        <w:t xml:space="preserve">Adams, M. S.; Znosko, B. M. Thermodynamic Characterization and Nearest Neighbor Parameters for RNA Duplexes under Molecular Crowding Conditions. </w:t>
       </w:r>
       <w:r>
         <w:rPr>
@@ -14005,7 +12990,7 @@
       </w:r>
     </w:p>
     <w:sectPr>
-      <w:footerReference w:type="default" r:id="rId16"/>
+      <w:footerReference w:type="default" r:id="rId21"/>
       <w:pgSz w:w="12240" w:h="15840"/>
       <w:pgMar w:top="777" w:right="1440" w:bottom="1440" w:left="1440" w:header="0" w:footer="720" w:gutter="0"/>
       <w:cols w:space="720"/>
@@ -14098,13 +13083,53 @@
   <w:p>
     <w:pPr>
       <w:pStyle w:val="Footer"/>
+    </w:pPr>
+  </w:p>
+</w:ftr>
+</file>
+
+<file path=word/footer2.xml><?xml version="1.0" encoding="utf-8"?>
+<w:ftr xmlns:wpc="http://schemas.microsoft.com/office/word/2010/wordprocessingCanvas" xmlns:cx="http://schemas.microsoft.com/office/drawing/2014/chartex" xmlns:cx1="http://schemas.microsoft.com/office/drawing/2015/9/8/chartex" xmlns:cx2="http://schemas.microsoft.com/office/drawing/2015/10/21/chartex" xmlns:cx3="http://schemas.microsoft.com/office/drawing/2016/5/9/chartex" xmlns:cx4="http://schemas.microsoft.com/office/drawing/2016/5/10/chartex" xmlns:cx5="http://schemas.microsoft.com/office/drawing/2016/5/11/chartex" xmlns:cx6="http://schemas.microsoft.com/office/drawing/2016/5/12/chartex" xmlns:cx7="http://schemas.microsoft.com/office/drawing/2016/5/13/chartex" xmlns:cx8="http://schemas.microsoft.com/office/drawing/2016/5/14/chartex" xmlns:mc="http://schemas.openxmlformats.org/markup-compatibility/2006" xmlns:aink="http://schemas.microsoft.com/office/drawing/2016/ink" xmlns:am3d="http://schemas.microsoft.com/office/drawing/2017/model3d" xmlns:o="urn:schemas-microsoft-com:office:office" xmlns:oel="http://schemas.microsoft.com/office/2019/extlst" xmlns:r="http://schemas.openxmlformats.org/officeDocument/2006/relationships" xmlns:m="http://schemas.openxmlformats.org/officeDocument/2006/math" xmlns:v="urn:schemas-microsoft-com:vml" xmlns:wp14="http://schemas.microsoft.com/office/word/2010/wordprocessingDrawing" xmlns:wp="http://schemas.openxmlformats.org/drawingml/2006/wordprocessingDrawing" xmlns:w10="urn:schemas-microsoft-com:office:word" xmlns:w="http://schemas.openxmlformats.org/wordprocessingml/2006/main" xmlns:w14="http://schemas.microsoft.com/office/word/2010/wordml" xmlns:w15="http://schemas.microsoft.com/office/word/2012/wordml" xmlns:w16cex="http://schemas.microsoft.com/office/word/2018/wordml/cex" xmlns:w16cid="http://schemas.microsoft.com/office/word/2016/wordml/cid" xmlns:w16="http://schemas.microsoft.com/office/word/2018/wordml" xmlns:w16sdtdh="http://schemas.microsoft.com/office/word/2020/wordml/sdtdatahash" xmlns:w16se="http://schemas.microsoft.com/office/word/2015/wordml/symex" xmlns:wpg="http://schemas.microsoft.com/office/word/2010/wordprocessingGroup" xmlns:wpi="http://schemas.microsoft.com/office/word/2010/wordprocessingInk" xmlns:wne="http://schemas.microsoft.com/office/word/2006/wordml" xmlns:wps="http://schemas.microsoft.com/office/word/2010/wordprocessingShape" mc:Ignorable="w14 w15 w16se w16cid w16 w16cex w16sdtdh wp14">
+  <w:p>
+    <w:pPr>
+      <w:pStyle w:val="Footer"/>
       <w:jc w:val="right"/>
     </w:pPr>
     <w:r>
       <w:rPr>
         <w:rFonts w:ascii="Times New Roman" w:hAnsi="Times New Roman" w:cs="Times New Roman"/>
       </w:rPr>
-      <w:t xml:space="preserve">Sieg supplemental figures and tables p. </w:t>
+      <w:t>File S1</w:t>
+    </w:r>
+    <w:r>
+      <w:rPr>
+        <w:rFonts w:ascii="Times New Roman" w:hAnsi="Times New Roman" w:cs="Times New Roman"/>
+      </w:rPr>
+      <w:t xml:space="preserve"> supplemental </w:t>
+    </w:r>
+    <w:r>
+      <w:rPr>
+        <w:rFonts w:ascii="Times New Roman" w:hAnsi="Times New Roman" w:cs="Times New Roman"/>
+      </w:rPr>
+      <w:t xml:space="preserve">methods, </w:t>
+    </w:r>
+    <w:r>
+      <w:rPr>
+        <w:rFonts w:ascii="Times New Roman" w:hAnsi="Times New Roman" w:cs="Times New Roman"/>
+      </w:rPr>
+      <w:t>figures</w:t>
+    </w:r>
+    <w:r>
+      <w:rPr>
+        <w:rFonts w:ascii="Times New Roman" w:hAnsi="Times New Roman" w:cs="Times New Roman"/>
+      </w:rPr>
+      <w:t>,</w:t>
+    </w:r>
+    <w:r>
+      <w:rPr>
+        <w:rFonts w:ascii="Times New Roman" w:hAnsi="Times New Roman" w:cs="Times New Roman"/>
+      </w:rPr>
+      <w:t xml:space="preserve"> and tables p. </w:t>
     </w:r>
     <w:r>
       <w:rPr>
@@ -14145,7 +13170,17 @@
 </w:ftr>
 </file>
 
-<file path=word/footer2.xml><?xml version="1.0" encoding="utf-8"?>
+<file path=word/footer3.xml><?xml version="1.0" encoding="utf-8"?>
+<w:ftr xmlns:wpc="http://schemas.microsoft.com/office/word/2010/wordprocessingCanvas" xmlns:cx="http://schemas.microsoft.com/office/drawing/2014/chartex" xmlns:cx1="http://schemas.microsoft.com/office/drawing/2015/9/8/chartex" xmlns:cx2="http://schemas.microsoft.com/office/drawing/2015/10/21/chartex" xmlns:cx3="http://schemas.microsoft.com/office/drawing/2016/5/9/chartex" xmlns:cx4="http://schemas.microsoft.com/office/drawing/2016/5/10/chartex" xmlns:cx5="http://schemas.microsoft.com/office/drawing/2016/5/11/chartex" xmlns:cx6="http://schemas.microsoft.com/office/drawing/2016/5/12/chartex" xmlns:cx7="http://schemas.microsoft.com/office/drawing/2016/5/13/chartex" xmlns:cx8="http://schemas.microsoft.com/office/drawing/2016/5/14/chartex" xmlns:mc="http://schemas.openxmlformats.org/markup-compatibility/2006" xmlns:aink="http://schemas.microsoft.com/office/drawing/2016/ink" xmlns:am3d="http://schemas.microsoft.com/office/drawing/2017/model3d" xmlns:o="urn:schemas-microsoft-com:office:office" xmlns:oel="http://schemas.microsoft.com/office/2019/extlst" xmlns:r="http://schemas.openxmlformats.org/officeDocument/2006/relationships" xmlns:m="http://schemas.openxmlformats.org/officeDocument/2006/math" xmlns:v="urn:schemas-microsoft-com:vml" xmlns:wp14="http://schemas.microsoft.com/office/word/2010/wordprocessingDrawing" xmlns:wp="http://schemas.openxmlformats.org/drawingml/2006/wordprocessingDrawing" xmlns:w10="urn:schemas-microsoft-com:office:word" xmlns:w="http://schemas.openxmlformats.org/wordprocessingml/2006/main" xmlns:w14="http://schemas.microsoft.com/office/word/2010/wordml" xmlns:w15="http://schemas.microsoft.com/office/word/2012/wordml" xmlns:w16cex="http://schemas.microsoft.com/office/word/2018/wordml/cex" xmlns:w16cid="http://schemas.microsoft.com/office/word/2016/wordml/cid" xmlns:w16="http://schemas.microsoft.com/office/word/2018/wordml" xmlns:w16sdtdh="http://schemas.microsoft.com/office/word/2020/wordml/sdtdatahash" xmlns:w16se="http://schemas.microsoft.com/office/word/2015/wordml/symex" xmlns:wpg="http://schemas.microsoft.com/office/word/2010/wordprocessingGroup" xmlns:wpi="http://schemas.microsoft.com/office/word/2010/wordprocessingInk" xmlns:wne="http://schemas.microsoft.com/office/word/2006/wordml" xmlns:wps="http://schemas.microsoft.com/office/word/2010/wordprocessingShape" mc:Ignorable="w14 w15 w16se w16cid w16 w16cex w16sdtdh wp14">
+  <w:p>
+    <w:pPr>
+      <w:pStyle w:val="Footer"/>
+    </w:pPr>
+  </w:p>
+</w:ftr>
+</file>
+
+<file path=word/footer4.xml><?xml version="1.0" encoding="utf-8"?>
 <w:ftr xmlns:wpc="http://schemas.microsoft.com/office/word/2010/wordprocessingCanvas" xmlns:cx="http://schemas.microsoft.com/office/drawing/2014/chartex" xmlns:cx1="http://schemas.microsoft.com/office/drawing/2015/9/8/chartex" xmlns:cx2="http://schemas.microsoft.com/office/drawing/2015/10/21/chartex" xmlns:cx3="http://schemas.microsoft.com/office/drawing/2016/5/9/chartex" xmlns:cx4="http://schemas.microsoft.com/office/drawing/2016/5/10/chartex" xmlns:cx5="http://schemas.microsoft.com/office/drawing/2016/5/11/chartex" xmlns:cx6="http://schemas.microsoft.com/office/drawing/2016/5/12/chartex" xmlns:cx7="http://schemas.microsoft.com/office/drawing/2016/5/13/chartex" xmlns:cx8="http://schemas.microsoft.com/office/drawing/2016/5/14/chartex" xmlns:mc="http://schemas.openxmlformats.org/markup-compatibility/2006" xmlns:aink="http://schemas.microsoft.com/office/drawing/2016/ink" xmlns:am3d="http://schemas.microsoft.com/office/drawing/2017/model3d" xmlns:o="urn:schemas-microsoft-com:office:office" xmlns:oel="http://schemas.microsoft.com/office/2019/extlst" xmlns:r="http://schemas.openxmlformats.org/officeDocument/2006/relationships" xmlns:m="http://schemas.openxmlformats.org/officeDocument/2006/math" xmlns:v="urn:schemas-microsoft-com:vml" xmlns:wp14="http://schemas.microsoft.com/office/word/2010/wordprocessingDrawing" xmlns:wp="http://schemas.openxmlformats.org/drawingml/2006/wordprocessingDrawing" xmlns:w10="urn:schemas-microsoft-com:office:word" xmlns:w="http://schemas.openxmlformats.org/wordprocessingml/2006/main" xmlns:w14="http://schemas.microsoft.com/office/word/2010/wordml" xmlns:w15="http://schemas.microsoft.com/office/word/2012/wordml" xmlns:w16cex="http://schemas.microsoft.com/office/word/2018/wordml/cex" xmlns:w16cid="http://schemas.microsoft.com/office/word/2016/wordml/cid" xmlns:w16="http://schemas.microsoft.com/office/word/2018/wordml" xmlns:w16sdtdh="http://schemas.microsoft.com/office/word/2020/wordml/sdtdatahash" xmlns:w16se="http://schemas.microsoft.com/office/word/2015/wordml/symex" xmlns:wpg="http://schemas.microsoft.com/office/word/2010/wordprocessingGroup" xmlns:wpi="http://schemas.microsoft.com/office/word/2010/wordprocessingInk" xmlns:wne="http://schemas.microsoft.com/office/word/2006/wordml" xmlns:wps="http://schemas.microsoft.com/office/word/2010/wordprocessingShape" mc:Ignorable="w14 w15 w16se w16cid w16 w16cex w16sdtdh wp14">
   <w:p>
     <w:pPr>
@@ -14174,7 +13209,7 @@
 </w:ftr>
 </file>
 
-<file path=word/footer3.xml><?xml version="1.0" encoding="utf-8"?>
+<file path=word/footer5.xml><?xml version="1.0" encoding="utf-8"?>
 <w:ftr xmlns:wpc="http://schemas.microsoft.com/office/word/2010/wordprocessingCanvas" xmlns:cx="http://schemas.microsoft.com/office/drawing/2014/chartex" xmlns:cx1="http://schemas.microsoft.com/office/drawing/2015/9/8/chartex" xmlns:cx2="http://schemas.microsoft.com/office/drawing/2015/10/21/chartex" xmlns:cx3="http://schemas.microsoft.com/office/drawing/2016/5/9/chartex" xmlns:cx4="http://schemas.microsoft.com/office/drawing/2016/5/10/chartex" xmlns:cx5="http://schemas.microsoft.com/office/drawing/2016/5/11/chartex" xmlns:cx6="http://schemas.microsoft.com/office/drawing/2016/5/12/chartex" xmlns:cx7="http://schemas.microsoft.com/office/drawing/2016/5/13/chartex" xmlns:cx8="http://schemas.microsoft.com/office/drawing/2016/5/14/chartex" xmlns:mc="http://schemas.openxmlformats.org/markup-compatibility/2006" xmlns:aink="http://schemas.microsoft.com/office/drawing/2016/ink" xmlns:am3d="http://schemas.microsoft.com/office/drawing/2017/model3d" xmlns:o="urn:schemas-microsoft-com:office:office" xmlns:oel="http://schemas.microsoft.com/office/2019/extlst" xmlns:r="http://schemas.openxmlformats.org/officeDocument/2006/relationships" xmlns:m="http://schemas.openxmlformats.org/officeDocument/2006/math" xmlns:v="urn:schemas-microsoft-com:vml" xmlns:wp14="http://schemas.microsoft.com/office/word/2010/wordprocessingDrawing" xmlns:wp="http://schemas.openxmlformats.org/drawingml/2006/wordprocessingDrawing" xmlns:w10="urn:schemas-microsoft-com:office:word" xmlns:w="http://schemas.openxmlformats.org/wordprocessingml/2006/main" xmlns:w14="http://schemas.microsoft.com/office/word/2010/wordml" xmlns:w15="http://schemas.microsoft.com/office/word/2012/wordml" xmlns:w16cex="http://schemas.microsoft.com/office/word/2018/wordml/cex" xmlns:w16cid="http://schemas.microsoft.com/office/word/2016/wordml/cid" xmlns:w16="http://schemas.microsoft.com/office/word/2018/wordml" xmlns:w16sdtdh="http://schemas.microsoft.com/office/word/2020/wordml/sdtdatahash" xmlns:w16se="http://schemas.microsoft.com/office/word/2015/wordml/symex" xmlns:wpg="http://schemas.microsoft.com/office/word/2010/wordprocessingGroup" xmlns:wpi="http://schemas.microsoft.com/office/word/2010/wordprocessingInk" xmlns:wne="http://schemas.microsoft.com/office/word/2006/wordml" xmlns:wps="http://schemas.microsoft.com/office/word/2010/wordprocessingShape" mc:Ignorable="w14 w15 w16se w16cid w16 w16cex w16sdtdh wp14">
   <w:p>
     <w:pPr>
@@ -14243,6 +13278,36 @@
     </w:p>
   </w:footnote>
 </w:footnotes>
+</file>
+
+<file path=word/header1.xml><?xml version="1.0" encoding="utf-8"?>
+<w:hdr xmlns:wpc="http://schemas.microsoft.com/office/word/2010/wordprocessingCanvas" xmlns:cx="http://schemas.microsoft.com/office/drawing/2014/chartex" xmlns:cx1="http://schemas.microsoft.com/office/drawing/2015/9/8/chartex" xmlns:cx2="http://schemas.microsoft.com/office/drawing/2015/10/21/chartex" xmlns:cx3="http://schemas.microsoft.com/office/drawing/2016/5/9/chartex" xmlns:cx4="http://schemas.microsoft.com/office/drawing/2016/5/10/chartex" xmlns:cx5="http://schemas.microsoft.com/office/drawing/2016/5/11/chartex" xmlns:cx6="http://schemas.microsoft.com/office/drawing/2016/5/12/chartex" xmlns:cx7="http://schemas.microsoft.com/office/drawing/2016/5/13/chartex" xmlns:cx8="http://schemas.microsoft.com/office/drawing/2016/5/14/chartex" xmlns:mc="http://schemas.openxmlformats.org/markup-compatibility/2006" xmlns:aink="http://schemas.microsoft.com/office/drawing/2016/ink" xmlns:am3d="http://schemas.microsoft.com/office/drawing/2017/model3d" xmlns:o="urn:schemas-microsoft-com:office:office" xmlns:oel="http://schemas.microsoft.com/office/2019/extlst" xmlns:r="http://schemas.openxmlformats.org/officeDocument/2006/relationships" xmlns:m="http://schemas.openxmlformats.org/officeDocument/2006/math" xmlns:v="urn:schemas-microsoft-com:vml" xmlns:wp14="http://schemas.microsoft.com/office/word/2010/wordprocessingDrawing" xmlns:wp="http://schemas.openxmlformats.org/drawingml/2006/wordprocessingDrawing" xmlns:w10="urn:schemas-microsoft-com:office:word" xmlns:w="http://schemas.openxmlformats.org/wordprocessingml/2006/main" xmlns:w14="http://schemas.microsoft.com/office/word/2010/wordml" xmlns:w15="http://schemas.microsoft.com/office/word/2012/wordml" xmlns:w16cex="http://schemas.microsoft.com/office/word/2018/wordml/cex" xmlns:w16cid="http://schemas.microsoft.com/office/word/2016/wordml/cid" xmlns:w16="http://schemas.microsoft.com/office/word/2018/wordml" xmlns:w16sdtdh="http://schemas.microsoft.com/office/word/2020/wordml/sdtdatahash" xmlns:w16se="http://schemas.microsoft.com/office/word/2015/wordml/symex" xmlns:wpg="http://schemas.microsoft.com/office/word/2010/wordprocessingGroup" xmlns:wpi="http://schemas.microsoft.com/office/word/2010/wordprocessingInk" xmlns:wne="http://schemas.microsoft.com/office/word/2006/wordml" xmlns:wps="http://schemas.microsoft.com/office/word/2010/wordprocessingShape" mc:Ignorable="w14 w15 w16se w16cid w16 w16cex w16sdtdh wp14">
+  <w:p>
+    <w:pPr>
+      <w:pStyle w:val="Header"/>
+    </w:pPr>
+  </w:p>
+</w:hdr>
+</file>
+
+<file path=word/header2.xml><?xml version="1.0" encoding="utf-8"?>
+<w:hdr xmlns:wpc="http://schemas.microsoft.com/office/word/2010/wordprocessingCanvas" xmlns:cx="http://schemas.microsoft.com/office/drawing/2014/chartex" xmlns:cx1="http://schemas.microsoft.com/office/drawing/2015/9/8/chartex" xmlns:cx2="http://schemas.microsoft.com/office/drawing/2015/10/21/chartex" xmlns:cx3="http://schemas.microsoft.com/office/drawing/2016/5/9/chartex" xmlns:cx4="http://schemas.microsoft.com/office/drawing/2016/5/10/chartex" xmlns:cx5="http://schemas.microsoft.com/office/drawing/2016/5/11/chartex" xmlns:cx6="http://schemas.microsoft.com/office/drawing/2016/5/12/chartex" xmlns:cx7="http://schemas.microsoft.com/office/drawing/2016/5/13/chartex" xmlns:cx8="http://schemas.microsoft.com/office/drawing/2016/5/14/chartex" xmlns:mc="http://schemas.openxmlformats.org/markup-compatibility/2006" xmlns:aink="http://schemas.microsoft.com/office/drawing/2016/ink" xmlns:am3d="http://schemas.microsoft.com/office/drawing/2017/model3d" xmlns:o="urn:schemas-microsoft-com:office:office" xmlns:oel="http://schemas.microsoft.com/office/2019/extlst" xmlns:r="http://schemas.openxmlformats.org/officeDocument/2006/relationships" xmlns:m="http://schemas.openxmlformats.org/officeDocument/2006/math" xmlns:v="urn:schemas-microsoft-com:vml" xmlns:wp14="http://schemas.microsoft.com/office/word/2010/wordprocessingDrawing" xmlns:wp="http://schemas.openxmlformats.org/drawingml/2006/wordprocessingDrawing" xmlns:w10="urn:schemas-microsoft-com:office:word" xmlns:w="http://schemas.openxmlformats.org/wordprocessingml/2006/main" xmlns:w14="http://schemas.microsoft.com/office/word/2010/wordml" xmlns:w15="http://schemas.microsoft.com/office/word/2012/wordml" xmlns:w16cex="http://schemas.microsoft.com/office/word/2018/wordml/cex" xmlns:w16cid="http://schemas.microsoft.com/office/word/2016/wordml/cid" xmlns:w16="http://schemas.microsoft.com/office/word/2018/wordml" xmlns:w16sdtdh="http://schemas.microsoft.com/office/word/2020/wordml/sdtdatahash" xmlns:w16se="http://schemas.microsoft.com/office/word/2015/wordml/symex" xmlns:wpg="http://schemas.microsoft.com/office/word/2010/wordprocessingGroup" xmlns:wpi="http://schemas.microsoft.com/office/word/2010/wordprocessingInk" xmlns:wne="http://schemas.microsoft.com/office/word/2006/wordml" xmlns:wps="http://schemas.microsoft.com/office/word/2010/wordprocessingShape" mc:Ignorable="w14 w15 w16se w16cid w16 w16cex w16sdtdh wp14">
+  <w:p>
+    <w:pPr>
+      <w:pStyle w:val="Header"/>
+    </w:pPr>
+  </w:p>
+</w:hdr>
+</file>
+
+<file path=word/header3.xml><?xml version="1.0" encoding="utf-8"?>
+<w:hdr xmlns:wpc="http://schemas.microsoft.com/office/word/2010/wordprocessingCanvas" xmlns:cx="http://schemas.microsoft.com/office/drawing/2014/chartex" xmlns:cx1="http://schemas.microsoft.com/office/drawing/2015/9/8/chartex" xmlns:cx2="http://schemas.microsoft.com/office/drawing/2015/10/21/chartex" xmlns:cx3="http://schemas.microsoft.com/office/drawing/2016/5/9/chartex" xmlns:cx4="http://schemas.microsoft.com/office/drawing/2016/5/10/chartex" xmlns:cx5="http://schemas.microsoft.com/office/drawing/2016/5/11/chartex" xmlns:cx6="http://schemas.microsoft.com/office/drawing/2016/5/12/chartex" xmlns:cx7="http://schemas.microsoft.com/office/drawing/2016/5/13/chartex" xmlns:cx8="http://schemas.microsoft.com/office/drawing/2016/5/14/chartex" xmlns:mc="http://schemas.openxmlformats.org/markup-compatibility/2006" xmlns:aink="http://schemas.microsoft.com/office/drawing/2016/ink" xmlns:am3d="http://schemas.microsoft.com/office/drawing/2017/model3d" xmlns:o="urn:schemas-microsoft-com:office:office" xmlns:oel="http://schemas.microsoft.com/office/2019/extlst" xmlns:r="http://schemas.openxmlformats.org/officeDocument/2006/relationships" xmlns:m="http://schemas.openxmlformats.org/officeDocument/2006/math" xmlns:v="urn:schemas-microsoft-com:vml" xmlns:wp14="http://schemas.microsoft.com/office/word/2010/wordprocessingDrawing" xmlns:wp="http://schemas.openxmlformats.org/drawingml/2006/wordprocessingDrawing" xmlns:w10="urn:schemas-microsoft-com:office:word" xmlns:w="http://schemas.openxmlformats.org/wordprocessingml/2006/main" xmlns:w14="http://schemas.microsoft.com/office/word/2010/wordml" xmlns:w15="http://schemas.microsoft.com/office/word/2012/wordml" xmlns:w16cex="http://schemas.microsoft.com/office/word/2018/wordml/cex" xmlns:w16cid="http://schemas.microsoft.com/office/word/2016/wordml/cid" xmlns:w16="http://schemas.microsoft.com/office/word/2018/wordml" xmlns:w16sdtdh="http://schemas.microsoft.com/office/word/2020/wordml/sdtdatahash" xmlns:w16se="http://schemas.microsoft.com/office/word/2015/wordml/symex" xmlns:wpg="http://schemas.microsoft.com/office/word/2010/wordprocessingGroup" xmlns:wpi="http://schemas.microsoft.com/office/word/2010/wordprocessingInk" xmlns:wne="http://schemas.microsoft.com/office/word/2006/wordml" xmlns:wps="http://schemas.microsoft.com/office/word/2010/wordprocessingShape" mc:Ignorable="w14 w15 w16se w16cid w16 w16cex w16sdtdh wp14">
+  <w:p>
+    <w:pPr>
+      <w:pStyle w:val="Header"/>
+    </w:pPr>
+  </w:p>
+</w:hdr>
 </file>
 
 <file path=word/people.xml><?xml version="1.0" encoding="utf-8"?>

</xml_diff>